<commit_message>
added Burning glass doc updated index.html with personal info
</commit_message>
<xml_diff>
--- a/Content Docs/Burning glass data.docx
+++ b/Content Docs/Burning glass data.docx
@@ -30,109 +30,83 @@
         <w:rPr>
           <w:rtl w:val="0"/>
         </w:rPr>
-        <w:t xml:space="preserve">The ideal jobs for our group are:</w:t>
-      </w:r>
-    </w:p>
-    <w:p>
-      <w:pPr>
-        <w:rPr/>
-      </w:pPr>
-      <w:r>
-        <w:rPr>
-          <w:rtl w:val="0"/>
-        </w:rPr>
-      </w:r>
-    </w:p>
-    <w:p>
-      <w:pPr>
-        <w:rPr/>
-      </w:pPr>
-      <w:r>
-        <w:rPr>
-          <w:rtl w:val="0"/>
-        </w:rPr>
-        <w:t xml:space="preserve">Benjamin King: </w:t>
-      </w:r>
-      <w:r>
-        <w:rPr>
-          <w:rtl w:val="0"/>
-        </w:rPr>
-        <w:t xml:space="preserve">Cyber Warfare Officer</w:t>
-      </w:r>
-    </w:p>
-    <w:p>
-      <w:pPr>
-        <w:rPr/>
-      </w:pPr>
-      <w:r>
-        <w:rPr>
-          <w:rtl w:val="0"/>
-        </w:rPr>
-        <w:t xml:space="preserve">Ryan Williams: Senior software engineer </w:t>
-      </w:r>
-    </w:p>
-    <w:p>
-      <w:pPr>
-        <w:rPr/>
-      </w:pPr>
-      <w:r>
-        <w:rPr>
-          <w:rtl w:val="0"/>
-        </w:rPr>
-        <w:t xml:space="preserve">Morgan Cessar: Cyber Security Manager</w:t>
-      </w:r>
-    </w:p>
-    <w:p>
-      <w:pPr>
-        <w:rPr/>
-      </w:pPr>
-      <w:r>
-        <w:rPr>
-          <w:rtl w:val="0"/>
-        </w:rPr>
-        <w:t xml:space="preserve">Robert Cross: Chief Technical Officer</w:t>
-      </w:r>
-    </w:p>
-    <w:p>
-      <w:pPr>
-        <w:rPr/>
-      </w:pPr>
-      <w:r>
-        <w:rPr>
-          <w:rtl w:val="0"/>
-        </w:rPr>
-        <w:t xml:space="preserve">Douglas Barker: Systems and Network Engineer</w:t>
-      </w:r>
-    </w:p>
-    <w:p>
-      <w:pPr>
-        <w:rPr/>
-      </w:pPr>
-      <w:r>
-        <w:rPr>
-          <w:rtl w:val="0"/>
-        </w:rPr>
-        <w:t xml:space="preserve">Ty Lynch: Senior software engineer</w:t>
-      </w:r>
-    </w:p>
-    <w:p>
-      <w:pPr>
-        <w:rPr/>
-      </w:pPr>
-      <w:r>
-        <w:rPr>
-          <w:rtl w:val="0"/>
-        </w:rPr>
-      </w:r>
-    </w:p>
-    <w:p>
-      <w:pPr>
-        <w:rPr/>
-      </w:pPr>
-      <w:r>
-        <w:rPr>
-          <w:rtl w:val="0"/>
-        </w:rPr>
+        <w:t xml:space="preserve">Ideal jobs for our group are </w:t>
+      </w:r>
+    </w:p>
+    <w:p>
+      <w:pPr>
+        <w:rPr/>
+      </w:pPr>
+      <w:r>
+        <w:rPr>
+          <w:rtl w:val="0"/>
+        </w:rPr>
+      </w:r>
+    </w:p>
+    <w:p>
+      <w:pPr>
+        <w:rPr/>
+      </w:pPr>
+      <w:r>
+        <w:rPr>
+          <w:rtl w:val="0"/>
+        </w:rPr>
+        <w:t xml:space="preserve">Benjamin King: Cyber Warfare Officer </w:t>
+      </w:r>
+    </w:p>
+    <w:p>
+      <w:pPr>
+        <w:rPr/>
+      </w:pPr>
+      <w:r>
+        <w:rPr>
+          <w:rtl w:val="0"/>
+        </w:rPr>
+        <w:t xml:space="preserve">Douglas Baker: Systems &amp; Network Engineer</w:t>
+      </w:r>
+    </w:p>
+    <w:p>
+      <w:pPr>
+        <w:rPr/>
+      </w:pPr>
+      <w:r>
+        <w:rPr>
+          <w:rtl w:val="0"/>
+        </w:rPr>
+        <w:t xml:space="preserve">Morgan Cassar: Cyber Security Manager</w:t>
+      </w:r>
+    </w:p>
+    <w:p>
+      <w:pPr>
+        <w:rPr/>
+      </w:pPr>
+      <w:r>
+        <w:rPr>
+          <w:rtl w:val="0"/>
+        </w:rPr>
+        <w:t xml:space="preserve">Ryan Williams: Senior Software Engineer    </w:t>
+      </w:r>
+    </w:p>
+    <w:p>
+      <w:pPr>
+        <w:rPr/>
+      </w:pPr>
+      <w:r>
+        <w:rPr>
+          <w:rtl w:val="0"/>
+        </w:rPr>
+        <w:t xml:space="preserve">Robbie Cross: Chief Technical Officer</w:t>
+      </w:r>
+    </w:p>
+    <w:p>
+      <w:pPr>
+        <w:rPr/>
+      </w:pPr>
+      <w:r>
+        <w:rPr>
+          <w:rtl w:val="0"/>
+        </w:rPr>
+        <w:t xml:space="preserve">Ty Lynch: Senior C++ Engineer</w:t>
       </w:r>
     </w:p>
     <w:p>
@@ -247,6 +221,52 @@
           <w:rtl w:val="0"/>
         </w:rPr>
         <w:t xml:space="preserve">Benjamin King and Morgan Cessar</w:t>
+      </w:r>
+    </w:p>
+    <w:p>
+      <w:pPr>
+        <w:ind w:left="720" w:firstLine="0"/>
+        <w:rPr/>
+      </w:pPr>
+      <w:r>
+        <w:rPr/>
+        <w:drawing>
+          <wp:inline distB="114300" distT="114300" distL="114300" distR="114300">
+            <wp:extent cx="5943600" cy="5334000"/>
+            <wp:effectExtent b="0" l="0" r="0" t="0"/>
+            <wp:docPr id="1" name="image2.jpg"/>
+            <a:graphic>
+              <a:graphicData uri="http://schemas.openxmlformats.org/drawingml/2006/picture">
+                <pic:pic>
+                  <pic:nvPicPr>
+                    <pic:cNvPr id="0" name="image2.jpg"/>
+                    <pic:cNvPicPr preferRelativeResize="0"/>
+                  </pic:nvPicPr>
+                  <pic:blipFill>
+                    <a:blip r:embed="rId6"/>
+                    <a:srcRect b="0" l="0" r="0" t="0"/>
+                    <a:stretch>
+                      <a:fillRect/>
+                    </a:stretch>
+                  </pic:blipFill>
+                  <pic:spPr>
+                    <a:xfrm>
+                      <a:off x="0" y="0"/>
+                      <a:ext cx="5943600" cy="5334000"/>
+                    </a:xfrm>
+                    <a:prstGeom prst="rect"/>
+                    <a:ln/>
+                  </pic:spPr>
+                </pic:pic>
+              </a:graphicData>
+            </a:graphic>
+          </wp:inline>
+        </w:drawing>
+      </w:r>
+      <w:r>
+        <w:rPr>
+          <w:rtl w:val="0"/>
+        </w:rPr>
       </w:r>
     </w:p>
     <w:p>
@@ -552,23 +572,17 @@
     </w:p>
     <w:p>
       <w:pPr>
-        <w:ind w:left="720" w:firstLine="0"/>
-        <w:rPr/>
-      </w:pPr>
-      <w:r>
-        <w:rPr>
-          <w:rtl w:val="0"/>
-        </w:rPr>
-      </w:r>
-    </w:p>
-    <w:p>
-      <w:pPr>
-        <w:rPr/>
-      </w:pPr>
-      <w:r>
-        <w:rPr>
-          <w:rtl w:val="0"/>
-        </w:rPr>
+        <w:numPr>
+          <w:ilvl w:val="0"/>
+          <w:numId w:val="1"/>
+        </w:numPr>
+        <w:ind w:left="720" w:hanging="360"/>
+      </w:pPr>
+      <w:r>
+        <w:rPr>
+          <w:rtl w:val="0"/>
+        </w:rPr>
+        <w:t xml:space="preserve">Business Management</w:t>
       </w:r>
     </w:p>
     <w:p>
@@ -871,6 +885,9 @@
           <w:type w:val="continuous"/>
           <w:pgSz w:h="15840" w:w="12240"/>
           <w:pgMar w:bottom="1440" w:top="0" w:left="1440" w:right="1440" w:header="720" w:footer="720"/>
+          <w:cols w:equalWidth="0" w:num="1">
+            <w:col w:space="0" w:w="9360"/>
+          </w:cols>
         </w:sectPr>
       </w:pPr>
       <w:r>
@@ -923,41 +940,142 @@
         <w:rPr/>
       </w:pPr>
       <w:r>
-        <w:rPr>
-          <w:rtl w:val="0"/>
-        </w:rPr>
-      </w:r>
-    </w:p>
-    <w:p>
-      <w:pPr>
-        <w:rPr/>
-      </w:pPr>
-      <w:r>
-        <w:rPr>
-          <w:rtl w:val="0"/>
-        </w:rPr>
-        <w:t xml:space="preserve">We think the skills our team members possess rank quite well in IT-specific skills when comparing to the data. Our team covers the top 5 skills and cover over half the skills in greatest demand. We are a very well rounded group and because of this, we would be able to tackle a varied range of projects.</w:t>
-      </w:r>
-    </w:p>
-    <w:p>
-      <w:pPr>
-        <w:rPr/>
-      </w:pPr>
-      <w:r>
-        <w:rPr>
-          <w:rtl w:val="0"/>
-        </w:rPr>
-      </w:r>
-    </w:p>
-    <w:p>
-      <w:pPr>
-        <w:rPr/>
-      </w:pPr>
-      <w:r>
-        <w:rPr>
-          <w:rtl w:val="0"/>
-        </w:rPr>
-        <w:t xml:space="preserve">The team meets the top 6 highest-ranking skills in the general skills category we meet half the required skills in this category. With all team members requiring teamwork and communication skills we think we would make a great team.     </w:t>
+        <w:rPr/>
+        <w:drawing>
+          <wp:inline distB="114300" distT="114300" distL="114300" distR="114300">
+            <wp:extent cx="5243513" cy="4611316"/>
+            <wp:effectExtent b="0" l="0" r="0" t="0"/>
+            <wp:docPr id="2" name="image3.jpg"/>
+            <a:graphic>
+              <a:graphicData uri="http://schemas.openxmlformats.org/drawingml/2006/picture">
+                <pic:pic>
+                  <pic:nvPicPr>
+                    <pic:cNvPr id="0" name="image3.jpg"/>
+                    <pic:cNvPicPr preferRelativeResize="0"/>
+                  </pic:nvPicPr>
+                  <pic:blipFill>
+                    <a:blip r:embed="rId7"/>
+                    <a:srcRect b="0" l="0" r="0" t="0"/>
+                    <a:stretch>
+                      <a:fillRect/>
+                    </a:stretch>
+                  </pic:blipFill>
+                  <pic:spPr>
+                    <a:xfrm>
+                      <a:off x="0" y="0"/>
+                      <a:ext cx="5243513" cy="4611316"/>
+                    </a:xfrm>
+                    <a:prstGeom prst="rect"/>
+                    <a:ln/>
+                  </pic:spPr>
+                </pic:pic>
+              </a:graphicData>
+            </a:graphic>
+          </wp:inline>
+        </w:drawing>
+      </w:r>
+      <w:r>
+        <w:rPr>
+          <w:rtl w:val="0"/>
+        </w:rPr>
+      </w:r>
+    </w:p>
+    <w:p>
+      <w:pPr>
+        <w:rPr/>
+      </w:pPr>
+      <w:r>
+        <w:rPr/>
+        <w:drawing>
+          <wp:inline distB="114300" distT="114300" distL="114300" distR="114300">
+            <wp:extent cx="5219700" cy="4286250"/>
+            <wp:effectExtent b="0" l="0" r="0" t="0"/>
+            <wp:docPr id="3" name="image1.jpg"/>
+            <a:graphic>
+              <a:graphicData uri="http://schemas.openxmlformats.org/drawingml/2006/picture">
+                <pic:pic>
+                  <pic:nvPicPr>
+                    <pic:cNvPr id="0" name="image1.jpg"/>
+                    <pic:cNvPicPr preferRelativeResize="0"/>
+                  </pic:nvPicPr>
+                  <pic:blipFill>
+                    <a:blip r:embed="rId8"/>
+                    <a:srcRect b="0" l="2664" r="0" t="0"/>
+                    <a:stretch>
+                      <a:fillRect/>
+                    </a:stretch>
+                  </pic:blipFill>
+                  <pic:spPr>
+                    <a:xfrm>
+                      <a:off x="0" y="0"/>
+                      <a:ext cx="5219700" cy="4286250"/>
+                    </a:xfrm>
+                    <a:prstGeom prst="rect"/>
+                    <a:ln/>
+                  </pic:spPr>
+                </pic:pic>
+              </a:graphicData>
+            </a:graphic>
+          </wp:inline>
+        </w:drawing>
+      </w:r>
+      <w:r>
+        <w:rPr>
+          <w:rtl w:val="0"/>
+        </w:rPr>
+      </w:r>
+    </w:p>
+    <w:p>
+      <w:pPr>
+        <w:rPr/>
+      </w:pPr>
+      <w:r>
+        <w:rPr>
+          <w:rtl w:val="0"/>
+        </w:rPr>
+        <w:t xml:space="preserve">We think the skills our team members possess rank quite well in IT-specific skills when comparing to the data. Our team covers the top 5 skills and cover over half the skills in greatest demand. We are a very well rounded group and because of this, we would be able to tackle a varied range of projects in a variety of different programming languages. </w:t>
+      </w:r>
+    </w:p>
+    <w:p>
+      <w:pPr>
+        <w:rPr/>
+      </w:pPr>
+      <w:r>
+        <w:rPr>
+          <w:rtl w:val="0"/>
+        </w:rPr>
+      </w:r>
+    </w:p>
+    <w:p>
+      <w:pPr>
+        <w:rPr/>
+      </w:pPr>
+      <w:r>
+        <w:rPr>
+          <w:rtl w:val="0"/>
+        </w:rPr>
+      </w:r>
+    </w:p>
+    <w:p>
+      <w:pPr>
+        <w:rPr/>
+      </w:pPr>
+      <w:r>
+        <w:rPr>
+          <w:rtl w:val="0"/>
+        </w:rPr>
+        <w:t xml:space="preserve">The team meets the top 6 highest-ranking skills in the general skills category we meet half the required skills in this category. With all team members requiring teamwork and communication skills we think we would make a great team.  </w:t>
+      </w:r>
+    </w:p>
+    <w:p>
+      <w:pPr>
+        <w:rPr/>
+      </w:pPr>
+      <w:r>
+        <w:rPr>
+          <w:rtl w:val="0"/>
+        </w:rPr>
+        <w:t xml:space="preserve">  </w:t>
       </w:r>
     </w:p>
     <w:p>
@@ -1014,7 +1132,7 @@
         <w:rPr>
           <w:rtl w:val="0"/>
         </w:rPr>
-        <w:t xml:space="preserve">Business Management</w:t>
+        <w:t xml:space="preserve">Building relationships</w:t>
       </w:r>
     </w:p>
     <w:p>
@@ -1032,7 +1150,7 @@
         <w:rPr>
           <w:rtl w:val="0"/>
         </w:rPr>
-        <w:t xml:space="preserve">Building relationships </w:t>
+        <w:t xml:space="preserve">Graphic Design  </w:t>
       </w:r>
     </w:p>
     <w:p>
@@ -1301,7 +1419,138 @@
     </w:p>
     <w:p>
       <w:pPr>
-        <w:rPr/>
+        <w:rPr>
+          <w:u w:val="single"/>
+        </w:rPr>
+      </w:pPr>
+      <w:r>
+        <w:rPr>
+          <w:rtl w:val="0"/>
+        </w:rPr>
+      </w:r>
+    </w:p>
+    <w:p>
+      <w:pPr>
+        <w:rPr>
+          <w:i w:val="1"/>
+          <w:u w:val="single"/>
+        </w:rPr>
+      </w:pPr>
+      <w:r>
+        <w:rPr>
+          <w:i w:val="1"/>
+          <w:u w:val="single"/>
+          <w:rtl w:val="0"/>
+        </w:rPr>
+        <w:t xml:space="preserve">References:</w:t>
+      </w:r>
+    </w:p>
+    <w:p>
+      <w:pPr>
+        <w:numPr>
+          <w:ilvl w:val="0"/>
+          <w:numId w:val="6"/>
+        </w:numPr>
+        <w:ind w:left="720" w:hanging="360"/>
+        <w:rPr>
+          <w:i w:val="1"/>
+          <w:u w:val="none"/>
+        </w:rPr>
+      </w:pPr>
+      <w:hyperlink r:id="rId9">
+        <w:r>
+          <w:rPr>
+            <w:i w:val="1"/>
+            <w:color w:val="1155cc"/>
+            <w:u w:val="single"/>
+            <w:rtl w:val="0"/>
+          </w:rPr>
+          <w:t xml:space="preserve">https://rmit.instructure.com/courses/70682/files/10954610/download</w:t>
+        </w:r>
+      </w:hyperlink>
+      <w:r>
+        <w:rPr>
+          <w:rtl w:val="0"/>
+        </w:rPr>
+      </w:r>
+    </w:p>
+    <w:p>
+      <w:pPr>
+        <w:numPr>
+          <w:ilvl w:val="0"/>
+          <w:numId w:val="6"/>
+        </w:numPr>
+        <w:ind w:left="720" w:hanging="360"/>
+        <w:rPr>
+          <w:i w:val="1"/>
+          <w:u w:val="none"/>
+        </w:rPr>
+      </w:pPr>
+      <w:hyperlink r:id="rId10">
+        <w:r>
+          <w:rPr>
+            <w:i w:val="1"/>
+            <w:color w:val="1155cc"/>
+            <w:u w:val="single"/>
+            <w:rtl w:val="0"/>
+          </w:rPr>
+          <w:t xml:space="preserve">https://rmit.instructure.com/courses/70682/files/10954543/download</w:t>
+        </w:r>
+      </w:hyperlink>
+      <w:r>
+        <w:rPr>
+          <w:rtl w:val="0"/>
+        </w:rPr>
+      </w:r>
+    </w:p>
+    <w:p>
+      <w:pPr>
+        <w:numPr>
+          <w:ilvl w:val="0"/>
+          <w:numId w:val="6"/>
+        </w:numPr>
+        <w:ind w:left="720" w:hanging="360"/>
+        <w:rPr>
+          <w:i w:val="1"/>
+          <w:u w:val="none"/>
+        </w:rPr>
+      </w:pPr>
+      <w:hyperlink r:id="rId11">
+        <w:r>
+          <w:rPr>
+            <w:i w:val="1"/>
+            <w:color w:val="1155cc"/>
+            <w:u w:val="single"/>
+            <w:rtl w:val="0"/>
+          </w:rPr>
+          <w:t xml:space="preserve">https://rmit.instructure.com/courses/70682/files/10954568/download</w:t>
+        </w:r>
+      </w:hyperlink>
+      <w:r>
+        <w:rPr>
+          <w:rtl w:val="0"/>
+        </w:rPr>
+      </w:r>
+    </w:p>
+    <w:p>
+      <w:pPr>
+        <w:ind w:left="720" w:firstLine="0"/>
+        <w:rPr>
+          <w:i w:val="1"/>
+          <w:u w:val="single"/>
+        </w:rPr>
+      </w:pPr>
+      <w:r>
+        <w:rPr>
+          <w:rtl w:val="0"/>
+        </w:rPr>
+      </w:r>
+    </w:p>
+    <w:p>
+      <w:pPr>
+        <w:rPr>
+          <w:i w:val="1"/>
+        </w:rPr>
       </w:pPr>
       <w:r>
         <w:rPr>
@@ -1480,21 +1729,21 @@
           <w:i w:val="1"/>
           <w:rtl w:val="0"/>
         </w:rPr>
-        <w:t xml:space="preserve">Robert  Javascript, java, customer service, project management </w:t>
-      </w:r>
-    </w:p>
-    <w:p>
-      <w:pPr>
-        <w:rPr>
-          <w:i w:val="1"/>
-        </w:rPr>
-      </w:pPr>
-      <w:r>
-        <w:rPr>
-          <w:i w:val="1"/>
-          <w:rtl w:val="0"/>
-        </w:rPr>
-        <w:t xml:space="preserve">Communication skills, teamwork, leadership, organizational skills, team management, decision making, presentation skills, meeting deadlines</w:t>
+        <w:t xml:space="preserve">Robert  Javascript, java, customer service, project management, Business management </w:t>
+      </w:r>
+    </w:p>
+    <w:p>
+      <w:pPr>
+        <w:rPr>
+          <w:i w:val="1"/>
+        </w:rPr>
+      </w:pPr>
+      <w:r>
+        <w:rPr>
+          <w:i w:val="1"/>
+          <w:rtl w:val="0"/>
+        </w:rPr>
+        <w:t xml:space="preserve">Communication skills, teamwork, leadership, organizational skills, team management, decision making, presentation skills, meeting deadlines </w:t>
       </w:r>
     </w:p>
     <w:p>
@@ -1663,6 +1912,9 @@
       <w:type w:val="continuous"/>
       <w:pgSz w:h="15840" w:w="12240"/>
       <w:pgMar w:bottom="1440" w:top="0" w:left="1440" w:right="1440" w:header="720" w:footer="720"/>
+      <w:cols w:equalWidth="0" w:num="1">
+        <w:col w:space="0" w:w="9360"/>
+      </w:cols>
     </w:sectPr>
   </w:body>
 </w:document>
@@ -2212,6 +2464,116 @@
       <w:numFmt w:val="bullet"/>
       <w:lvlText w:val="■"/>
       <w:lvlJc w:val="left"/>
+      <w:pPr>
+        <w:ind w:left="6480" w:hanging="360"/>
+      </w:pPr>
+      <w:rPr>
+        <w:u w:val="none"/>
+      </w:rPr>
+    </w:lvl>
+  </w:abstractNum>
+  <w:abstractNum w:abstractNumId="6">
+    <w:lvl w:ilvl="0">
+      <w:start w:val="1"/>
+      <w:numFmt w:val="decimal"/>
+      <w:lvlText w:val="(%1)"/>
+      <w:lvlJc w:val="left"/>
+      <w:pPr>
+        <w:ind w:left="720" w:hanging="360"/>
+      </w:pPr>
+      <w:rPr>
+        <w:u w:val="none"/>
+      </w:rPr>
+    </w:lvl>
+    <w:lvl w:ilvl="1">
+      <w:start w:val="1"/>
+      <w:numFmt w:val="lowerLetter"/>
+      <w:lvlText w:val="(%2)"/>
+      <w:lvlJc w:val="left"/>
+      <w:pPr>
+        <w:ind w:left="1440" w:hanging="360"/>
+      </w:pPr>
+      <w:rPr>
+        <w:u w:val="none"/>
+      </w:rPr>
+    </w:lvl>
+    <w:lvl w:ilvl="2">
+      <w:start w:val="1"/>
+      <w:numFmt w:val="lowerRoman"/>
+      <w:lvlText w:val="(%3)"/>
+      <w:lvlJc w:val="right"/>
+      <w:pPr>
+        <w:ind w:left="2160" w:hanging="360"/>
+      </w:pPr>
+      <w:rPr>
+        <w:u w:val="none"/>
+      </w:rPr>
+    </w:lvl>
+    <w:lvl w:ilvl="3">
+      <w:start w:val="1"/>
+      <w:numFmt w:val="decimal"/>
+      <w:lvlText w:val="%4)"/>
+      <w:lvlJc w:val="left"/>
+      <w:pPr>
+        <w:ind w:left="2880" w:hanging="360"/>
+      </w:pPr>
+      <w:rPr>
+        <w:u w:val="none"/>
+      </w:rPr>
+    </w:lvl>
+    <w:lvl w:ilvl="4">
+      <w:start w:val="1"/>
+      <w:numFmt w:val="lowerLetter"/>
+      <w:lvlText w:val="%5)"/>
+      <w:lvlJc w:val="left"/>
+      <w:pPr>
+        <w:ind w:left="3600" w:hanging="360"/>
+      </w:pPr>
+      <w:rPr>
+        <w:u w:val="none"/>
+      </w:rPr>
+    </w:lvl>
+    <w:lvl w:ilvl="5">
+      <w:start w:val="1"/>
+      <w:numFmt w:val="lowerRoman"/>
+      <w:lvlText w:val="%6)"/>
+      <w:lvlJc w:val="right"/>
+      <w:pPr>
+        <w:ind w:left="4320" w:hanging="360"/>
+      </w:pPr>
+      <w:rPr>
+        <w:u w:val="none"/>
+      </w:rPr>
+    </w:lvl>
+    <w:lvl w:ilvl="6">
+      <w:start w:val="1"/>
+      <w:numFmt w:val="decimal"/>
+      <w:lvlText w:val="%7."/>
+      <w:lvlJc w:val="left"/>
+      <w:pPr>
+        <w:ind w:left="5040" w:hanging="360"/>
+      </w:pPr>
+      <w:rPr>
+        <w:u w:val="none"/>
+      </w:rPr>
+    </w:lvl>
+    <w:lvl w:ilvl="7">
+      <w:start w:val="1"/>
+      <w:numFmt w:val="lowerLetter"/>
+      <w:lvlText w:val="%8."/>
+      <w:lvlJc w:val="left"/>
+      <w:pPr>
+        <w:ind w:left="5760" w:hanging="360"/>
+      </w:pPr>
+      <w:rPr>
+        <w:u w:val="none"/>
+      </w:rPr>
+    </w:lvl>
+    <w:lvl w:ilvl="8">
+      <w:start w:val="1"/>
+      <w:numFmt w:val="lowerRoman"/>
+      <w:lvlText w:val="%9."/>
+      <w:lvlJc w:val="right"/>
       <w:pPr>
         <w:ind w:left="6480" w:hanging="360"/>
       </w:pPr>
@@ -2234,6 +2596,9 @@
   </w:num>
   <w:num w:numId="5">
     <w:abstractNumId w:val="5"/>
+  </w:num>
+  <w:num w:numId="6">
+    <w:abstractNumId w:val="6"/>
   </w:num>
 </w:numbering>
 </file>

</xml_diff>

<commit_message>
added my paragraph to Burning glass data
</commit_message>
<xml_diff>
--- a/Content Docs/Burning glass data.docx
+++ b/Content Docs/Burning glass data.docx
@@ -1,133 +1,230 @@
 
 <file path=word/document.xml><?xml version="1.0" encoding="utf-8"?>
-<w:document xmlns:wpc="http://schemas.microsoft.com/office/word/2010/wordprocessingCanvas" xmlns:cx="http://schemas.microsoft.com/office/drawing/2014/chartex" xmlns:cx1="http://schemas.microsoft.com/office/drawing/2015/9/8/chartex" xmlns:cx2="http://schemas.microsoft.com/office/drawing/2015/10/21/chartex" xmlns:cx3="http://schemas.microsoft.com/office/drawing/2016/5/9/chartex" xmlns:cx4="http://schemas.microsoft.com/office/drawing/2016/5/10/chartex" xmlns:cx5="http://schemas.microsoft.com/office/drawing/2016/5/11/chartex" xmlns:cx6="http://schemas.microsoft.com/office/drawing/2016/5/12/chartex" xmlns:cx7="http://schemas.microsoft.com/office/drawing/2016/5/13/chartex" xmlns:cx8="http://schemas.microsoft.com/office/drawing/2016/5/14/chartex" xmlns:mc="http://schemas.openxmlformats.org/markup-compatibility/2006" xmlns:aink="http://schemas.microsoft.com/office/drawing/2016/ink" xmlns:am3d="http://schemas.microsoft.com/office/drawing/2017/model3d" xmlns:o="urn:schemas-microsoft-com:office:office" xmlns:r="http://schemas.openxmlformats.org/officeDocument/2006/relationships" xmlns:m="http://schemas.openxmlformats.org/officeDocument/2006/math" xmlns:v="urn:schemas-microsoft-com:vml" xmlns:wp14="http://schemas.microsoft.com/office/word/2010/wordprocessingDrawing" xmlns:wp="http://schemas.openxmlformats.org/drawingml/2006/wordprocessingDrawing" xmlns:w10="urn:schemas-microsoft-com:office:word" xmlns:w="http://schemas.openxmlformats.org/wordprocessingml/2006/main" xmlns:w14="http://schemas.microsoft.com/office/word/2010/wordml" xmlns:w15="http://schemas.microsoft.com/office/word/2012/wordml" xmlns:w16cex="http://schemas.microsoft.com/office/word/2018/wordml/cex" xmlns:w16cid="http://schemas.microsoft.com/office/word/2016/wordml/cid" xmlns:w16="http://schemas.microsoft.com/office/word/2018/wordml" xmlns:w16se="http://schemas.microsoft.com/office/word/2015/wordml/symex" xmlns:wpg="http://schemas.microsoft.com/office/word/2010/wordprocessingGroup" xmlns:wpi="http://schemas.microsoft.com/office/word/2010/wordprocessingInk" xmlns:wne="http://schemas.microsoft.com/office/word/2006/wordml" xmlns:wps="http://schemas.microsoft.com/office/word/2010/wordprocessingShape" mc:Ignorable="w14 w15 w16se w16cid w16 w16cex wp14">
+<w:document xmlns:o="urn:schemas-microsoft-com:office:office" xmlns:r="http://schemas.openxmlformats.org/officeDocument/2006/relationships" xmlns:v="urn:schemas-microsoft-com:vml" xmlns:w="http://schemas.openxmlformats.org/wordprocessingml/2006/main" xmlns:w10="urn:schemas-microsoft-com:office:word" xmlns:wp="http://schemas.openxmlformats.org/drawingml/2006/wordprocessingDrawing" xmlns:wps="http://schemas.microsoft.com/office/word/2010/wordprocessingShape" xmlns:wpg="http://schemas.microsoft.com/office/word/2010/wordprocessingGroup" xmlns:mc="http://schemas.openxmlformats.org/markup-compatibility/2006" xmlns:wp14="http://schemas.microsoft.com/office/word/2010/wordprocessingDrawing" xmlns:w14="http://schemas.microsoft.com/office/word/2010/wordml" mc:Ignorable="w14 wp14">
   <w:body>
-    <w:p/>
-    <w:p/>
-    <w:p>
-      <w:r>
+    <w:p>
+      <w:pPr>
+        <w:pStyle w:val="Normal"/>
+        <w:rPr/>
+      </w:pPr>
+      <w:r>
+        <w:rPr/>
+      </w:r>
+    </w:p>
+    <w:p>
+      <w:pPr>
+        <w:pStyle w:val="Normal"/>
+        <w:rPr/>
+      </w:pPr>
+      <w:r>
+        <w:rPr/>
+      </w:r>
+    </w:p>
+    <w:p>
+      <w:pPr>
+        <w:pStyle w:val="Normal"/>
+        <w:rPr/>
+      </w:pPr>
+      <w:r>
+        <w:rPr/>
         <w:t xml:space="preserve">Ideal jobs for our group are </w:t>
       </w:r>
     </w:p>
-    <w:p/>
-    <w:p>
-      <w:r>
+    <w:p>
+      <w:pPr>
+        <w:pStyle w:val="Normal"/>
+        <w:rPr/>
+      </w:pPr>
+      <w:r>
+        <w:rPr/>
+      </w:r>
+    </w:p>
+    <w:p>
+      <w:pPr>
+        <w:pStyle w:val="Normal"/>
+        <w:rPr/>
+      </w:pPr>
+      <w:r>
+        <w:rPr/>
         <w:t xml:space="preserve">Benjamin King: Cyber Warfare Officer </w:t>
       </w:r>
     </w:p>
     <w:p>
-      <w:r>
+      <w:pPr>
+        <w:pStyle w:val="Normal"/>
+        <w:rPr/>
+      </w:pPr>
+      <w:r>
+        <w:rPr/>
         <w:t>Douglas Baker: Systems &amp; Network Engineer</w:t>
       </w:r>
     </w:p>
     <w:p>
-      <w:r>
+      <w:pPr>
+        <w:pStyle w:val="Normal"/>
+        <w:rPr/>
+      </w:pPr>
+      <w:r>
+        <w:rPr/>
         <w:t>Morgan Cassar: Cyber Security Manager</w:t>
       </w:r>
     </w:p>
     <w:p>
-      <w:r>
+      <w:pPr>
+        <w:pStyle w:val="Normal"/>
+        <w:rPr/>
+      </w:pPr>
+      <w:r>
+        <w:rPr/>
         <w:t xml:space="preserve">Ryan Williams: Senior Software Engineer    </w:t>
       </w:r>
     </w:p>
     <w:p>
-      <w:r>
+      <w:pPr>
+        <w:pStyle w:val="Normal"/>
+        <w:rPr/>
+      </w:pPr>
+      <w:r>
+        <w:rPr/>
         <w:t>Robbie Cross: Chief Technical Officer</w:t>
       </w:r>
     </w:p>
     <w:p>
-      <w:r>
+      <w:pPr>
+        <w:pStyle w:val="Normal"/>
+        <w:rPr/>
+      </w:pPr>
+      <w:r>
+        <w:rPr/>
         <w:t>Ty Lynch: Senior C++ Engineer</w:t>
       </w:r>
     </w:p>
-    <w:p/>
-    <w:p>
-      <w:r>
+    <w:p>
+      <w:pPr>
+        <w:pStyle w:val="Normal"/>
+        <w:rPr/>
+      </w:pPr>
+      <w:r>
+        <w:rPr/>
+      </w:r>
+    </w:p>
+    <w:p>
+      <w:pPr>
+        <w:pStyle w:val="Normal"/>
+        <w:rPr/>
+      </w:pPr>
+      <w:r>
+        <w:rPr/>
         <w:t>The Burning Glass Top Occupations data set was used to rank each job titles</w:t>
       </w:r>
     </w:p>
     <w:p>
-      <w:r>
-        <w:t>Roberts job title was not directly included in the data as such he has been considered as a Computer Systems En</w:t>
-      </w:r>
-      <w:r>
-        <w:t xml:space="preserve">gineer for this task </w:t>
-      </w:r>
-    </w:p>
-    <w:p/>
-    <w:p>
-      <w:pPr>
+      <w:pPr>
+        <w:pStyle w:val="Normal"/>
+        <w:rPr/>
+      </w:pPr>
+      <w:r>
+        <w:rPr/>
+        <w:t xml:space="preserve">Roberts job title was not directly included in the data as such he has been considered as a Computer Systems Engineer for this task </w:t>
+      </w:r>
+    </w:p>
+    <w:p>
+      <w:pPr>
+        <w:pStyle w:val="Normal"/>
+        <w:rPr/>
+      </w:pPr>
+      <w:r>
+        <w:rPr/>
+      </w:r>
+    </w:p>
+    <w:p>
+      <w:pPr>
+        <w:pStyle w:val="Normal"/>
         <w:numPr>
           <w:ilvl w:val="0"/>
           <w:numId w:val="3"/>
         </w:numPr>
-      </w:pPr>
-      <w:r>
+        <w:rPr/>
+      </w:pPr>
+      <w:r>
+        <w:rPr/>
         <w:t>Ryan Willaims and Ty Lynch</w:t>
       </w:r>
     </w:p>
     <w:p>
       <w:pPr>
+        <w:pStyle w:val="Normal"/>
         <w:numPr>
           <w:ilvl w:val="0"/>
           <w:numId w:val="3"/>
         </w:numPr>
-      </w:pPr>
-      <w:r>
+        <w:rPr/>
+      </w:pPr>
+      <w:r>
+        <w:rPr/>
         <w:t>Robert Cross</w:t>
       </w:r>
     </w:p>
     <w:p>
       <w:pPr>
+        <w:pStyle w:val="Normal"/>
         <w:numPr>
           <w:ilvl w:val="0"/>
           <w:numId w:val="3"/>
         </w:numPr>
-      </w:pPr>
-      <w:r>
+        <w:rPr/>
+      </w:pPr>
+      <w:r>
+        <w:rPr/>
         <w:t>Douglas Barker</w:t>
       </w:r>
     </w:p>
     <w:p>
       <w:pPr>
+        <w:pStyle w:val="Normal"/>
         <w:numPr>
           <w:ilvl w:val="0"/>
           <w:numId w:val="3"/>
         </w:numPr>
-      </w:pPr>
-      <w:r>
+        <w:rPr/>
+      </w:pPr>
+      <w:r>
+        <w:rPr/>
         <w:t>Benjamin King and Morgan Cessar</w:t>
       </w:r>
     </w:p>
     <w:p>
       <w:pPr>
-        <w:ind w:left="720"/>
-      </w:pPr>
-      <w:r>
-        <w:rPr>
-          <w:noProof/>
-        </w:rPr>
+        <w:pStyle w:val="Normal"/>
+        <w:ind w:left="720" w:hanging="0"/>
+        <w:rPr/>
+      </w:pPr>
+      <w:r>
+        <w:rPr/>
         <w:drawing>
-          <wp:inline distT="114300" distB="114300" distL="114300" distR="114300" wp14:anchorId="5A69AAF7" wp14:editId="5A69AAF8">
+          <wp:inline distT="0" distB="0" distL="0" distR="0">
             <wp:extent cx="5943600" cy="5334000"/>
             <wp:effectExtent l="0" t="0" r="0" b="0"/>
-            <wp:docPr id="1" name="image2.jpg"/>
-            <wp:cNvGraphicFramePr/>
+            <wp:docPr id="1" name="image2.jpg" descr=""/>
+            <wp:cNvGraphicFramePr>
+              <a:graphicFrameLocks xmlns:a="http://schemas.openxmlformats.org/drawingml/2006/main" noChangeAspect="1"/>
+            </wp:cNvGraphicFramePr>
             <a:graphic xmlns:a="http://schemas.openxmlformats.org/drawingml/2006/main">
               <a:graphicData uri="http://schemas.openxmlformats.org/drawingml/2006/picture">
                 <pic:pic xmlns:pic="http://schemas.openxmlformats.org/drawingml/2006/picture">
                   <pic:nvPicPr>
-                    <pic:cNvPr id="0" name="image2.jpg"/>
-                    <pic:cNvPicPr preferRelativeResize="0"/>
+                    <pic:cNvPr id="1" name="image2.jpg" descr=""/>
+                    <pic:cNvPicPr>
+                      <a:picLocks noChangeAspect="1" noChangeArrowheads="1"/>
+                    </pic:cNvPicPr>
                   </pic:nvPicPr>
                   <pic:blipFill>
-                    <a:blip r:embed="rId5"/>
-                    <a:srcRect/>
+                    <a:blip r:embed="rId2"/>
                     <a:stretch>
                       <a:fillRect/>
                     </a:stretch>
                   </pic:blipFill>
-                  <pic:spPr>
+                  <pic:spPr bwMode="auto">
                     <a:xfrm>
                       <a:off x="0" y="0"/>
                       <a:ext cx="5943600" cy="5334000"/>
@@ -135,7 +232,6 @@
                     <a:prstGeom prst="rect">
                       <a:avLst/>
                     </a:prstGeom>
-                    <a:ln/>
                   </pic:spPr>
                 </pic:pic>
               </a:graphicData>
@@ -144,418 +240,580 @@
         </w:drawing>
       </w:r>
     </w:p>
-    <w:p/>
-    <w:p>
-      <w:r>
-        <w:lastRenderedPageBreak/>
-        <w:t>The skillset we have identified from the ideal jobs in assignment one has been divided into to two skill categories General and IT-specific the</w:t>
-      </w:r>
-      <w:r>
-        <w:t>se are as follows:</w:t>
-      </w:r>
-    </w:p>
-    <w:p/>
+    <w:p>
+      <w:pPr>
+        <w:pStyle w:val="Normal"/>
+        <w:rPr/>
+      </w:pPr>
+      <w:r>
+        <w:rPr/>
+      </w:r>
+    </w:p>
+    <w:p>
+      <w:pPr>
+        <w:pStyle w:val="Normal"/>
+        <w:rPr/>
+      </w:pPr>
+      <w:r>
+        <w:rPr/>
+        <w:t>The skillset we have identified from the ideal jobs in assignment one has been divided into to two skill categories General and IT-specific these are as follows:</w:t>
+      </w:r>
+    </w:p>
+    <w:p>
+      <w:pPr>
+        <w:pStyle w:val="Normal"/>
+        <w:rPr/>
+      </w:pPr>
+      <w:r>
+        <w:rPr/>
+      </w:r>
+    </w:p>
     <w:p>
       <w:pPr>
         <w:sectPr>
+          <w:type w:val="nextPage"/>
           <w:pgSz w:w="12240" w:h="15840"/>
-          <w:pgMar w:top="0" w:right="1440" w:bottom="1440" w:left="1440" w:header="720" w:footer="720" w:gutter="0"/>
-          <w:pgNumType w:start="1"/>
-          <w:cols w:space="720"/>
+          <w:pgMar w:left="1440" w:right="1440" w:header="0" w:top="0" w:footer="0" w:bottom="1440" w:gutter="0"/>
+          <w:pgNumType w:start="1" w:fmt="decimal"/>
+          <w:formProt w:val="false"/>
+          <w:textDirection w:val="lrTb"/>
+          <w:docGrid w:type="default" w:linePitch="100" w:charSpace="4096"/>
         </w:sectPr>
       </w:pPr>
     </w:p>
     <w:p>
-      <w:r>
+      <w:pPr>
+        <w:pStyle w:val="Normal"/>
+        <w:rPr/>
+      </w:pPr>
+      <w:r>
+        <w:rPr/>
         <w:t xml:space="preserve">General </w:t>
       </w:r>
     </w:p>
-    <w:p/>
-    <w:p>
-      <w:pPr>
+    <w:p>
+      <w:pPr>
+        <w:pStyle w:val="Normal"/>
+        <w:rPr/>
+      </w:pPr>
+      <w:r>
+        <w:rPr/>
+      </w:r>
+    </w:p>
+    <w:p>
+      <w:pPr>
+        <w:pStyle w:val="Normal"/>
         <w:numPr>
           <w:ilvl w:val="0"/>
           <w:numId w:val="1"/>
         </w:numPr>
-      </w:pPr>
-      <w:r>
+        <w:rPr/>
+      </w:pPr>
+      <w:r>
+        <w:rPr/>
         <w:t>Teamwork</w:t>
       </w:r>
     </w:p>
     <w:p>
       <w:pPr>
+        <w:pStyle w:val="Normal"/>
         <w:numPr>
           <w:ilvl w:val="0"/>
           <w:numId w:val="1"/>
         </w:numPr>
-      </w:pPr>
-      <w:r>
+        <w:rPr/>
+      </w:pPr>
+      <w:r>
+        <w:rPr/>
         <w:t>Communication Skills</w:t>
       </w:r>
     </w:p>
     <w:p>
       <w:pPr>
+        <w:pStyle w:val="Normal"/>
         <w:numPr>
           <w:ilvl w:val="0"/>
           <w:numId w:val="1"/>
         </w:numPr>
-      </w:pPr>
-      <w:r>
+        <w:rPr/>
+      </w:pPr>
+      <w:r>
+        <w:rPr/>
         <w:t>Leadership</w:t>
       </w:r>
     </w:p>
     <w:p>
       <w:pPr>
+        <w:pStyle w:val="Normal"/>
         <w:numPr>
           <w:ilvl w:val="0"/>
           <w:numId w:val="1"/>
         </w:numPr>
-      </w:pPr>
-      <w:r>
+        <w:rPr/>
+      </w:pPr>
+      <w:r>
+        <w:rPr/>
         <w:t>Team Management</w:t>
       </w:r>
     </w:p>
     <w:p>
       <w:pPr>
+        <w:pStyle w:val="Normal"/>
         <w:numPr>
           <w:ilvl w:val="0"/>
           <w:numId w:val="1"/>
         </w:numPr>
-      </w:pPr>
-      <w:r>
+        <w:rPr/>
+      </w:pPr>
+      <w:r>
+        <w:rPr/>
         <w:t xml:space="preserve">Organisational skills </w:t>
       </w:r>
     </w:p>
     <w:p>
       <w:pPr>
+        <w:pStyle w:val="Normal"/>
         <w:numPr>
           <w:ilvl w:val="0"/>
           <w:numId w:val="1"/>
         </w:numPr>
-      </w:pPr>
-      <w:r>
+        <w:rPr/>
+      </w:pPr>
+      <w:r>
+        <w:rPr/>
         <w:t xml:space="preserve">Problem Solving </w:t>
       </w:r>
     </w:p>
     <w:p>
       <w:pPr>
+        <w:pStyle w:val="Normal"/>
         <w:numPr>
           <w:ilvl w:val="0"/>
           <w:numId w:val="1"/>
         </w:numPr>
-      </w:pPr>
-      <w:r>
+        <w:rPr/>
+      </w:pPr>
+      <w:r>
+        <w:rPr/>
         <w:t>Troubleshooting</w:t>
       </w:r>
     </w:p>
     <w:p>
       <w:pPr>
+        <w:pStyle w:val="Normal"/>
         <w:numPr>
           <w:ilvl w:val="0"/>
           <w:numId w:val="1"/>
         </w:numPr>
-      </w:pPr>
-      <w:r>
+        <w:rPr/>
+      </w:pPr>
+      <w:r>
+        <w:rPr/>
         <w:t xml:space="preserve">Planning </w:t>
       </w:r>
     </w:p>
     <w:p>
       <w:pPr>
+        <w:pStyle w:val="Normal"/>
         <w:numPr>
           <w:ilvl w:val="0"/>
           <w:numId w:val="1"/>
         </w:numPr>
-      </w:pPr>
-      <w:r>
+        <w:rPr/>
+      </w:pPr>
+      <w:r>
+        <w:rPr/>
         <w:t xml:space="preserve">Meeting Deadlines </w:t>
       </w:r>
     </w:p>
     <w:p>
       <w:pPr>
+        <w:pStyle w:val="Normal"/>
         <w:numPr>
           <w:ilvl w:val="0"/>
           <w:numId w:val="1"/>
         </w:numPr>
-      </w:pPr>
-      <w:r>
+        <w:rPr/>
+      </w:pPr>
+      <w:r>
+        <w:rPr/>
         <w:t xml:space="preserve">Presentation Skills </w:t>
       </w:r>
     </w:p>
     <w:p>
       <w:pPr>
+        <w:pStyle w:val="Normal"/>
         <w:numPr>
           <w:ilvl w:val="0"/>
           <w:numId w:val="1"/>
         </w:numPr>
-      </w:pPr>
-      <w:r>
+        <w:rPr/>
+      </w:pPr>
+      <w:r>
+        <w:rPr/>
         <w:t xml:space="preserve">Writing </w:t>
       </w:r>
     </w:p>
     <w:p>
       <w:pPr>
+        <w:pStyle w:val="Normal"/>
         <w:numPr>
           <w:ilvl w:val="0"/>
           <w:numId w:val="1"/>
         </w:numPr>
-      </w:pPr>
-      <w:r>
+        <w:rPr/>
+      </w:pPr>
+      <w:r>
+        <w:rPr/>
         <w:t>Research</w:t>
       </w:r>
     </w:p>
     <w:p>
       <w:pPr>
+        <w:pStyle w:val="Normal"/>
         <w:numPr>
           <w:ilvl w:val="0"/>
           <w:numId w:val="1"/>
         </w:numPr>
-      </w:pPr>
-      <w:r>
+        <w:rPr/>
+      </w:pPr>
+      <w:r>
+        <w:rPr/>
         <w:t>English</w:t>
       </w:r>
     </w:p>
     <w:p>
       <w:pPr>
+        <w:pStyle w:val="Normal"/>
         <w:numPr>
           <w:ilvl w:val="0"/>
           <w:numId w:val="1"/>
         </w:numPr>
-      </w:pPr>
-      <w:r>
+        <w:rPr/>
+      </w:pPr>
+      <w:r>
+        <w:rPr/>
         <w:t>Business Management</w:t>
       </w:r>
     </w:p>
     <w:p>
-      <w:r>
+      <w:pPr>
+        <w:pStyle w:val="Normal"/>
+        <w:rPr/>
+      </w:pPr>
+      <w:r>
+        <w:rPr/>
         <w:t>IT-specific</w:t>
       </w:r>
     </w:p>
-    <w:p/>
-    <w:p>
-      <w:pPr>
+    <w:p>
+      <w:pPr>
+        <w:pStyle w:val="Normal"/>
+        <w:rPr/>
+      </w:pPr>
+      <w:r>
+        <w:rPr/>
+      </w:r>
+    </w:p>
+    <w:p>
+      <w:pPr>
+        <w:pStyle w:val="Normal"/>
         <w:numPr>
           <w:ilvl w:val="0"/>
           <w:numId w:val="4"/>
         </w:numPr>
-      </w:pPr>
-      <w:r>
+        <w:rPr/>
+      </w:pPr>
+      <w:r>
+        <w:rPr/>
         <w:t>Java</w:t>
       </w:r>
     </w:p>
     <w:p>
       <w:pPr>
+        <w:pStyle w:val="Normal"/>
         <w:numPr>
           <w:ilvl w:val="0"/>
           <w:numId w:val="4"/>
         </w:numPr>
-      </w:pPr>
-      <w:r>
+        <w:rPr/>
+      </w:pPr>
+      <w:r>
+        <w:rPr/>
         <w:t>JavaScript</w:t>
       </w:r>
     </w:p>
     <w:p>
       <w:pPr>
+        <w:pStyle w:val="Normal"/>
         <w:numPr>
           <w:ilvl w:val="0"/>
           <w:numId w:val="4"/>
         </w:numPr>
-      </w:pPr>
-      <w:r>
+        <w:rPr/>
+      </w:pPr>
+      <w:r>
+        <w:rPr/>
         <w:t>Python</w:t>
       </w:r>
     </w:p>
     <w:p>
       <w:pPr>
+        <w:pStyle w:val="Normal"/>
         <w:numPr>
           <w:ilvl w:val="0"/>
           <w:numId w:val="4"/>
         </w:numPr>
-      </w:pPr>
-      <w:r>
+        <w:rPr/>
+      </w:pPr>
+      <w:r>
+        <w:rPr/>
         <w:t>Postgres (SQL)</w:t>
       </w:r>
     </w:p>
     <w:p>
       <w:pPr>
+        <w:pStyle w:val="Normal"/>
         <w:numPr>
           <w:ilvl w:val="0"/>
           <w:numId w:val="4"/>
         </w:numPr>
-      </w:pPr>
-      <w:r>
+        <w:rPr/>
+      </w:pPr>
+      <w:r>
+        <w:rPr/>
         <w:t>Oracle</w:t>
       </w:r>
     </w:p>
     <w:p>
       <w:pPr>
+        <w:pStyle w:val="Normal"/>
         <w:numPr>
           <w:ilvl w:val="0"/>
           <w:numId w:val="4"/>
         </w:numPr>
-      </w:pPr>
-      <w:r>
+        <w:rPr/>
+      </w:pPr>
+      <w:r>
+        <w:rPr/>
         <w:t xml:space="preserve">Windows </w:t>
       </w:r>
     </w:p>
     <w:p>
       <w:pPr>
+        <w:pStyle w:val="Normal"/>
         <w:numPr>
           <w:ilvl w:val="0"/>
           <w:numId w:val="4"/>
         </w:numPr>
-      </w:pPr>
-      <w:r>
+        <w:rPr/>
+      </w:pPr>
+      <w:r>
+        <w:rPr/>
         <w:t xml:space="preserve">Linux </w:t>
       </w:r>
     </w:p>
     <w:p>
       <w:pPr>
+        <w:pStyle w:val="Normal"/>
         <w:numPr>
           <w:ilvl w:val="0"/>
           <w:numId w:val="4"/>
         </w:numPr>
-      </w:pPr>
-      <w:r>
+        <w:rPr/>
+      </w:pPr>
+      <w:r>
+        <w:rPr/>
         <w:t>Databases</w:t>
       </w:r>
     </w:p>
     <w:p>
       <w:pPr>
+        <w:pStyle w:val="Normal"/>
         <w:numPr>
           <w:ilvl w:val="0"/>
           <w:numId w:val="4"/>
         </w:numPr>
-      </w:pPr>
-      <w:r>
+        <w:rPr/>
+      </w:pPr>
+      <w:r>
+        <w:rPr/>
         <w:t>System Design</w:t>
       </w:r>
     </w:p>
     <w:p>
       <w:pPr>
+        <w:pStyle w:val="Normal"/>
         <w:numPr>
           <w:ilvl w:val="0"/>
           <w:numId w:val="4"/>
         </w:numPr>
-      </w:pPr>
-      <w:r>
+        <w:rPr/>
+      </w:pPr>
+      <w:r>
+        <w:rPr/>
         <w:t>Systems Engineering</w:t>
       </w:r>
     </w:p>
     <w:p>
       <w:pPr>
+        <w:pStyle w:val="Normal"/>
         <w:numPr>
           <w:ilvl w:val="0"/>
           <w:numId w:val="4"/>
         </w:numPr>
-      </w:pPr>
-      <w:r>
+        <w:rPr/>
+      </w:pPr>
+      <w:r>
+        <w:rPr/>
         <w:t>Software Engineering</w:t>
       </w:r>
     </w:p>
     <w:p>
       <w:pPr>
+        <w:pStyle w:val="Normal"/>
         <w:numPr>
           <w:ilvl w:val="0"/>
           <w:numId w:val="4"/>
         </w:numPr>
-      </w:pPr>
-      <w:r>
+        <w:rPr/>
+      </w:pPr>
+      <w:r>
+        <w:rPr/>
         <w:t>Technical support</w:t>
       </w:r>
     </w:p>
     <w:p>
       <w:pPr>
+        <w:pStyle w:val="Normal"/>
         <w:numPr>
           <w:ilvl w:val="0"/>
           <w:numId w:val="4"/>
         </w:numPr>
-      </w:pPr>
-      <w:r>
+        <w:rPr/>
+      </w:pPr>
+      <w:r>
+        <w:rPr/>
         <w:t xml:space="preserve">Project Management </w:t>
       </w:r>
     </w:p>
     <w:p>
       <w:pPr>
+        <w:pStyle w:val="Normal"/>
         <w:numPr>
           <w:ilvl w:val="0"/>
           <w:numId w:val="4"/>
         </w:numPr>
+        <w:rPr/>
+      </w:pPr>
+      <w:r>
+        <w:rPr/>
+        <w:t>Customer Service</w:t>
+      </w:r>
+    </w:p>
+    <w:p>
+      <w:pPr>
         <w:sectPr>
           <w:type w:val="continuous"/>
           <w:pgSz w:w="12240" w:h="15840"/>
-          <w:pgMar w:top="0" w:right="1440" w:bottom="1440" w:left="1440" w:header="720" w:footer="720" w:gutter="0"/>
-          <w:cols w:num="2" w:space="720" w:equalWidth="0">
-            <w:col w:w="4320" w:space="720"/>
-            <w:col w:w="4320" w:space="0"/>
-          </w:cols>
+          <w:pgMar w:left="1440" w:right="1440" w:header="0" w:top="0" w:footer="0" w:bottom="1440" w:gutter="0"/>
+          <w:cols w:num="2" w:space="720" w:equalWidth="true" w:sep="false"/>
+          <w:formProt w:val="false"/>
+          <w:textDirection w:val="lrTb"/>
+          <w:docGrid w:type="default" w:linePitch="100" w:charSpace="4096"/>
         </w:sectPr>
       </w:pPr>
-      <w:r>
-        <w:t>Customer Service</w:t>
-      </w:r>
-    </w:p>
-    <w:p/>
+    </w:p>
+    <w:p>
+      <w:pPr>
+        <w:pStyle w:val="Normal"/>
+        <w:rPr/>
+      </w:pPr>
+      <w:r>
+        <w:rPr/>
+      </w:r>
+    </w:p>
     <w:p>
       <w:pPr>
         <w:sectPr>
           <w:type w:val="continuous"/>
           <w:pgSz w:w="12240" w:h="15840"/>
-          <w:pgMar w:top="0" w:right="1440" w:bottom="1440" w:left="1440" w:header="720" w:footer="720" w:gutter="0"/>
-          <w:cols w:space="720" w:equalWidth="0">
-            <w:col w:w="9360" w:space="0"/>
-          </w:cols>
+          <w:pgMar w:left="1440" w:right="1440" w:header="0" w:top="0" w:footer="0" w:bottom="1440" w:gutter="0"/>
+          <w:formProt w:val="false"/>
+          <w:textDirection w:val="lrTb"/>
+          <w:docGrid w:type="default" w:linePitch="100" w:charSpace="4096"/>
         </w:sectPr>
       </w:pPr>
     </w:p>
-    <w:p/>
+    <w:p>
+      <w:pPr>
+        <w:pStyle w:val="Normal"/>
+        <w:rPr/>
+      </w:pPr>
+      <w:r>
+        <w:rPr/>
+      </w:r>
+    </w:p>
     <w:p>
       <w:pPr>
         <w:sectPr>
           <w:type w:val="continuous"/>
           <w:pgSz w:w="12240" w:h="15840"/>
-          <w:pgMar w:top="0" w:right="1440" w:bottom="1440" w:left="1440" w:header="720" w:footer="720" w:gutter="0"/>
-          <w:cols w:num="2" w:space="720" w:equalWidth="0">
-            <w:col w:w="4320" w:space="720"/>
-            <w:col w:w="4320" w:space="0"/>
-          </w:cols>
+          <w:pgMar w:left="1440" w:right="1440" w:header="0" w:top="0" w:footer="0" w:bottom="1440" w:gutter="0"/>
+          <w:cols w:num="2" w:space="720" w:equalWidth="true" w:sep="false"/>
+          <w:formProt w:val="false"/>
+          <w:textDirection w:val="lrTb"/>
+          <w:docGrid w:type="default" w:linePitch="100" w:charSpace="4096"/>
         </w:sectPr>
       </w:pPr>
     </w:p>
-    <w:p/>
-    <w:p>
-      <w:r>
-        <w:rPr>
-          <w:noProof/>
-        </w:rPr>
+    <w:p>
+      <w:pPr>
+        <w:pStyle w:val="Normal"/>
+        <w:rPr/>
+      </w:pPr>
+      <w:r>
+        <w:rPr/>
+      </w:r>
+    </w:p>
+    <w:p>
+      <w:pPr>
+        <w:pStyle w:val="Normal"/>
+        <w:rPr/>
+      </w:pPr>
+      <w:r>
+        <w:rPr/>
         <w:drawing>
-          <wp:inline distT="114300" distB="114300" distL="114300" distR="114300" wp14:anchorId="5A69AAF9" wp14:editId="5A69AAFA">
-            <wp:extent cx="5243513" cy="4611316"/>
+          <wp:inline distT="0" distB="0" distL="0" distR="0">
+            <wp:extent cx="5243195" cy="4611370"/>
             <wp:effectExtent l="0" t="0" r="0" b="0"/>
-            <wp:docPr id="2" name="image3.jpg"/>
-            <wp:cNvGraphicFramePr/>
+            <wp:docPr id="2" name="image3.jpg" descr=""/>
+            <wp:cNvGraphicFramePr>
+              <a:graphicFrameLocks xmlns:a="http://schemas.openxmlformats.org/drawingml/2006/main" noChangeAspect="1"/>
+            </wp:cNvGraphicFramePr>
             <a:graphic xmlns:a="http://schemas.openxmlformats.org/drawingml/2006/main">
               <a:graphicData uri="http://schemas.openxmlformats.org/drawingml/2006/picture">
                 <pic:pic xmlns:pic="http://schemas.openxmlformats.org/drawingml/2006/picture">
                   <pic:nvPicPr>
-                    <pic:cNvPr id="0" name="image3.jpg"/>
-                    <pic:cNvPicPr preferRelativeResize="0"/>
+                    <pic:cNvPr id="2" name="image3.jpg" descr=""/>
+                    <pic:cNvPicPr>
+                      <a:picLocks noChangeAspect="1" noChangeArrowheads="1"/>
+                    </pic:cNvPicPr>
                   </pic:nvPicPr>
                   <pic:blipFill>
-                    <a:blip r:embed="rId6"/>
-                    <a:srcRect/>
+                    <a:blip r:embed="rId3"/>
                     <a:stretch>
                       <a:fillRect/>
                     </a:stretch>
                   </pic:blipFill>
-                  <pic:spPr>
+                  <pic:spPr bwMode="auto">
                     <a:xfrm>
                       <a:off x="0" y="0"/>
-                      <a:ext cx="5243513" cy="4611316"/>
+                      <a:ext cx="5243195" cy="4611370"/>
                     </a:xfrm>
                     <a:prstGeom prst="rect">
                       <a:avLst/>
                     </a:prstGeom>
-                    <a:ln/>
                   </pic:spPr>
                 </pic:pic>
               </a:graphicData>
@@ -565,32 +823,37 @@
       </w:r>
     </w:p>
     <w:p>
-      <w:r>
-        <w:rPr>
-          <w:noProof/>
-        </w:rPr>
-        <w:lastRenderedPageBreak/>
+      <w:pPr>
+        <w:pStyle w:val="Normal"/>
+        <w:rPr/>
+      </w:pPr>
+      <w:r>
+        <w:rPr/>
         <w:drawing>
-          <wp:inline distT="114300" distB="114300" distL="114300" distR="114300" wp14:anchorId="5A69AAFB" wp14:editId="5A69AAFC">
+          <wp:inline distT="0" distB="0" distL="0" distR="0">
             <wp:extent cx="5219700" cy="4286250"/>
             <wp:effectExtent l="0" t="0" r="0" b="0"/>
-            <wp:docPr id="3" name="image1.jpg"/>
-            <wp:cNvGraphicFramePr/>
+            <wp:docPr id="3" name="image1.jpg" descr=""/>
+            <wp:cNvGraphicFramePr>
+              <a:graphicFrameLocks xmlns:a="http://schemas.openxmlformats.org/drawingml/2006/main" noChangeAspect="1"/>
+            </wp:cNvGraphicFramePr>
             <a:graphic xmlns:a="http://schemas.openxmlformats.org/drawingml/2006/main">
               <a:graphicData uri="http://schemas.openxmlformats.org/drawingml/2006/picture">
                 <pic:pic xmlns:pic="http://schemas.openxmlformats.org/drawingml/2006/picture">
                   <pic:nvPicPr>
-                    <pic:cNvPr id="0" name="image1.jpg"/>
-                    <pic:cNvPicPr preferRelativeResize="0"/>
+                    <pic:cNvPr id="3" name="image1.jpg" descr=""/>
+                    <pic:cNvPicPr>
+                      <a:picLocks noChangeAspect="1" noChangeArrowheads="1"/>
+                    </pic:cNvPicPr>
                   </pic:nvPicPr>
                   <pic:blipFill>
-                    <a:blip r:embed="rId7"/>
-                    <a:srcRect l="2664"/>
+                    <a:blip r:embed="rId4"/>
+                    <a:srcRect l="2665" t="0" r="0" b="0"/>
                     <a:stretch>
                       <a:fillRect/>
                     </a:stretch>
                   </pic:blipFill>
-                  <pic:spPr>
+                  <pic:spPr bwMode="auto">
                     <a:xfrm>
                       <a:off x="0" y="0"/>
                       <a:ext cx="5219700" cy="4286250"/>
@@ -598,7 +861,6 @@
                     <a:prstGeom prst="rect">
                       <a:avLst/>
                     </a:prstGeom>
-                    <a:ln/>
                   </pic:spPr>
                 </pic:pic>
               </a:graphicData>
@@ -608,217 +870,435 @@
       </w:r>
     </w:p>
     <w:p>
-      <w:r>
-        <w:t>We think the skills our team members possess rank quite well in IT-specific skills when comparing to the data. Our team covers the top 5 skills and cover over half the skills in greatest demand. We are a very well rounded group and because of this, we woul</w:t>
-      </w:r>
-      <w:r>
-        <w:t xml:space="preserve">d be able to tackle a varied range of projects in a variety of different programming languages. </w:t>
-      </w:r>
-    </w:p>
-    <w:p/>
-    <w:p/>
-    <w:p>
-      <w:r>
-        <w:t>The team meets the top 6 highest-ranking skills in the general skills category we meet half the required skills in this category. With all team members requi</w:t>
-      </w:r>
-      <w:r>
-        <w:t xml:space="preserve">ring teamwork and communication skills we think we would make a great team.  </w:t>
-      </w:r>
-    </w:p>
-    <w:p>
-      <w:r>
+      <w:pPr>
+        <w:pStyle w:val="Normal"/>
+        <w:rPr/>
+      </w:pPr>
+      <w:r>
+        <w:rPr/>
+        <w:t xml:space="preserve">We think the skills our team members possess rank quite well in IT-specific skills when comparing to the data. Our team covers the top 5 skills and cover over half the skills in greatest demand. We are a very well rounded group and because of this, we would be able to tackle a varied range of projects in a variety of different programming languages. </w:t>
+      </w:r>
+    </w:p>
+    <w:p>
+      <w:pPr>
+        <w:pStyle w:val="Normal"/>
+        <w:rPr/>
+      </w:pPr>
+      <w:r>
+        <w:rPr/>
+      </w:r>
+    </w:p>
+    <w:p>
+      <w:pPr>
+        <w:pStyle w:val="Normal"/>
+        <w:rPr/>
+      </w:pPr>
+      <w:r>
+        <w:rPr/>
+      </w:r>
+    </w:p>
+    <w:p>
+      <w:pPr>
+        <w:pStyle w:val="Normal"/>
+        <w:rPr/>
+      </w:pPr>
+      <w:r>
+        <w:rPr/>
+        <w:t xml:space="preserve">The team meets the top 6 highest-ranking skills in the general skills category we meet half the required skills in this category. With all team members requiring teamwork and communication skills we think we would make a great team.  </w:t>
+      </w:r>
+    </w:p>
+    <w:p>
+      <w:pPr>
+        <w:pStyle w:val="Normal"/>
+        <w:rPr/>
+      </w:pPr>
+      <w:r>
+        <w:rPr/>
         <w:t xml:space="preserve">  </w:t>
       </w:r>
     </w:p>
-    <w:p/>
-    <w:p>
-      <w:r>
+    <w:p>
+      <w:pPr>
+        <w:pStyle w:val="Normal"/>
+        <w:rPr/>
+      </w:pPr>
+      <w:r>
+        <w:rPr/>
+      </w:r>
+    </w:p>
+    <w:p>
+      <w:pPr>
+        <w:pStyle w:val="Normal"/>
+        <w:rPr/>
+      </w:pPr>
+      <w:r>
+        <w:rPr/>
         <w:t>The three highest-ranked IT-specific skills our team is missing are:</w:t>
       </w:r>
     </w:p>
     <w:p>
       <w:pPr>
+        <w:pStyle w:val="Normal"/>
         <w:numPr>
           <w:ilvl w:val="0"/>
           <w:numId w:val="2"/>
         </w:numPr>
-      </w:pPr>
-      <w:r>
+        <w:rPr/>
+      </w:pPr>
+      <w:r>
+        <w:rPr/>
         <w:t xml:space="preserve">SAP </w:t>
       </w:r>
     </w:p>
     <w:p>
       <w:pPr>
+        <w:pStyle w:val="Normal"/>
         <w:numPr>
           <w:ilvl w:val="0"/>
           <w:numId w:val="2"/>
         </w:numPr>
-      </w:pPr>
-      <w:r>
+        <w:rPr/>
+      </w:pPr>
+      <w:r>
+        <w:rPr/>
         <w:t>Building relationships</w:t>
       </w:r>
     </w:p>
     <w:p>
       <w:pPr>
+        <w:pStyle w:val="Normal"/>
         <w:numPr>
           <w:ilvl w:val="0"/>
           <w:numId w:val="2"/>
         </w:numPr>
-      </w:pPr>
-      <w:r>
+        <w:rPr/>
+      </w:pPr>
+      <w:r>
+        <w:rPr/>
         <w:t xml:space="preserve">Graphic Design  </w:t>
       </w:r>
     </w:p>
-    <w:p/>
-    <w:p/>
-    <w:p>
-      <w:r>
-        <w:t>The three highest-ranked general skills that our team is m</w:t>
-      </w:r>
-      <w:r>
-        <w:t>issing are:</w:t>
-      </w:r>
-    </w:p>
-    <w:p>
-      <w:pPr>
+    <w:p>
+      <w:pPr>
+        <w:pStyle w:val="Normal"/>
+        <w:rPr/>
+      </w:pPr>
+      <w:r>
+        <w:rPr/>
+      </w:r>
+    </w:p>
+    <w:p>
+      <w:pPr>
+        <w:pStyle w:val="Normal"/>
+        <w:rPr/>
+      </w:pPr>
+      <w:r>
+        <w:rPr/>
+      </w:r>
+    </w:p>
+    <w:p>
+      <w:pPr>
+        <w:pStyle w:val="Normal"/>
+        <w:rPr/>
+      </w:pPr>
+      <w:r>
+        <w:rPr/>
+        <w:t>The three highest-ranked general skills that our team is missing are:</w:t>
+      </w:r>
+    </w:p>
+    <w:p>
+      <w:pPr>
+        <w:pStyle w:val="Normal"/>
         <w:numPr>
           <w:ilvl w:val="0"/>
           <w:numId w:val="5"/>
         </w:numPr>
-      </w:pPr>
-      <w:r>
+        <w:rPr/>
+      </w:pPr>
+      <w:r>
+        <w:rPr/>
         <w:t>Detail-Orientated</w:t>
       </w:r>
     </w:p>
     <w:p>
       <w:pPr>
+        <w:pStyle w:val="Normal"/>
         <w:numPr>
           <w:ilvl w:val="0"/>
           <w:numId w:val="5"/>
         </w:numPr>
-      </w:pPr>
-      <w:r>
+        <w:rPr/>
+      </w:pPr>
+      <w:r>
+        <w:rPr/>
         <w:t>Creativity</w:t>
       </w:r>
     </w:p>
     <w:p>
       <w:pPr>
+        <w:pStyle w:val="Normal"/>
         <w:numPr>
           <w:ilvl w:val="0"/>
           <w:numId w:val="5"/>
         </w:numPr>
-      </w:pPr>
-      <w:r>
+        <w:rPr/>
+      </w:pPr>
+      <w:r>
+        <w:rPr/>
         <w:t>Mentoring</w:t>
       </w:r>
     </w:p>
-    <w:p/>
-    <w:p>
-      <w:r>
-        <w:t>• Having looked at the Burning Glass data, has your opinion of your ideal job changed? Why or why not?</w:t>
-      </w:r>
-    </w:p>
-    <w:p/>
-    <w:p/>
-    <w:p>
-      <w:r>
-        <w:lastRenderedPageBreak/>
+    <w:p>
+      <w:pPr>
+        <w:pStyle w:val="Normal"/>
+        <w:rPr/>
+      </w:pPr>
+      <w:r>
+        <w:rPr/>
+      </w:r>
+    </w:p>
+    <w:p>
+      <w:pPr>
+        <w:pStyle w:val="Normal"/>
+        <w:rPr/>
+      </w:pPr>
+      <w:r>
+        <w:rPr/>
+        <w:t xml:space="preserve">• </w:t>
+      </w:r>
+      <w:r>
+        <w:rPr/>
+        <w:t>Having looked at the Burning Glass data, has your opinion of your ideal job changed? Why or why not?</w:t>
+      </w:r>
+    </w:p>
+    <w:p>
+      <w:pPr>
+        <w:pStyle w:val="Normal"/>
+        <w:rPr/>
+      </w:pPr>
+      <w:r>
+        <w:rPr/>
+      </w:r>
+    </w:p>
+    <w:p>
+      <w:pPr>
+        <w:pStyle w:val="Normal"/>
+        <w:rPr/>
+      </w:pPr>
+      <w:r>
+        <w:rPr/>
+      </w:r>
+    </w:p>
+    <w:p>
+      <w:pPr>
+        <w:pStyle w:val="Normal"/>
+        <w:rPr/>
+      </w:pPr>
+      <w:r>
+        <w:rPr/>
         <w:t>Benjamin King:</w:t>
       </w:r>
     </w:p>
     <w:p>
-      <w:r>
-        <w:t xml:space="preserve"> </w:t>
-      </w:r>
-    </w:p>
-    <w:p>
-      <w:r>
+      <w:pPr>
+        <w:pStyle w:val="Normal"/>
+        <w:rPr/>
+      </w:pPr>
+      <w:r>
+        <w:rPr/>
+      </w:r>
+    </w:p>
+    <w:p>
+      <w:pPr>
+        <w:pStyle w:val="Normal"/>
+        <w:rPr/>
+      </w:pPr>
+      <w:r>
+        <w:rPr>
+          <w:rFonts w:cs="Arial"/>
+          <w:color w:val="000000"/>
+          <w:sz w:val="22"/>
+          <w:szCs w:val="22"/>
+        </w:rPr>
+        <w:t>After analysing the burning glass data my opinion of my dream job has been reinforced. Although the job title itself does not appear in the list I see that it’s equivalency is ranked high.</w:t>
+      </w:r>
+    </w:p>
+    <w:p>
+      <w:pPr>
+        <w:pStyle w:val="Normal"/>
+        <w:spacing w:beforeAutospacing="0" w:before="0" w:afterAutospacing="0" w:after="0"/>
+        <w:rPr/>
+      </w:pPr>
+      <w:r>
+        <w:rPr>
+          <w:rFonts w:cs="Arial"/>
+          <w:color w:val="000000"/>
+          <w:sz w:val="22"/>
+          <w:szCs w:val="22"/>
+        </w:rPr>
+        <w:t>It is disappointing to see that the skill of using Linux isn’t ranked higher as I thought it would have been for a Cyber Warfare Officer but I am still pleased to see it in the middle range. The skills of leadership, teamwork, research and communication skills are surprising in their rankings but they still give my chosen role a high median. Overall I am pleased with the demands made by industry for my chosen job.</w:t>
+      </w:r>
+    </w:p>
+    <w:p>
+      <w:pPr>
+        <w:pStyle w:val="Normal"/>
+        <w:rPr/>
+      </w:pPr>
+      <w:r>
+        <w:rPr/>
+      </w:r>
+    </w:p>
+    <w:p>
+      <w:pPr>
+        <w:pStyle w:val="Normal"/>
+        <w:rPr/>
+      </w:pPr>
+      <w:r>
+        <w:rPr/>
         <w:t>Ryan Williams:</w:t>
       </w:r>
     </w:p>
-    <w:p/>
-    <w:p>
-      <w:r>
-        <w:t>Morgan Ca</w:t>
-      </w:r>
-      <w:r>
-        <w:t>ssar:</w:t>
-      </w:r>
-      <w:r>
+    <w:p>
+      <w:pPr>
+        <w:pStyle w:val="Normal"/>
+        <w:rPr/>
+      </w:pPr>
+      <w:r>
+        <w:rPr/>
+      </w:r>
+    </w:p>
+    <w:p>
+      <w:pPr>
+        <w:pStyle w:val="Normal"/>
+        <w:rPr/>
+      </w:pPr>
+      <w:r>
+        <w:rPr/>
+        <w:t>Morgan Cassar:</w:t>
         <w:br/>
-      </w:r>
-      <w:r>
         <w:br/>
-      </w:r>
-      <w:r>
         <w:t>After looking at the burning glass data, I think I would still be interested in the job I researched in Assignment 1. It uses a lot of highly ranked general skills, such as communication skills and writing. It does not however rank as highly in IT-specific skills, with skills in Microsoft Windows being the only high ranked skill. Due to the nature of the job, cyber security, I do believe that it is an important field and that jobs will be in demand. It could however leave me out of the IT side of the industry as it only requires high levels of Microsoft Windows knowledge but leaves out a lot of other IT-specific skills. Pursuing this career, although may have lots of opportunities, it might stop me from branching out into a more IT-Specific job.</w:t>
       </w:r>
     </w:p>
-    <w:p/>
-    <w:p>
-      <w:r>
+    <w:p>
+      <w:pPr>
+        <w:pStyle w:val="Normal"/>
+        <w:rPr/>
+      </w:pPr>
+      <w:r>
+        <w:rPr/>
+      </w:r>
+    </w:p>
+    <w:p>
+      <w:pPr>
+        <w:pStyle w:val="Normal"/>
+        <w:rPr/>
+      </w:pPr>
+      <w:r>
+        <w:rPr/>
         <w:t>Robert Cross:</w:t>
       </w:r>
     </w:p>
-    <w:p/>
-    <w:p>
-      <w:r>
+    <w:p>
+      <w:pPr>
+        <w:pStyle w:val="Normal"/>
+        <w:rPr/>
+      </w:pPr>
+      <w:r>
+        <w:rPr/>
+      </w:r>
+    </w:p>
+    <w:p>
+      <w:pPr>
+        <w:pStyle w:val="Normal"/>
+        <w:rPr/>
+      </w:pPr>
+      <w:r>
+        <w:rPr/>
         <w:t>Douglas Barker:</w:t>
       </w:r>
     </w:p>
-    <w:p/>
-    <w:p>
-      <w:r>
+    <w:p>
+      <w:pPr>
+        <w:pStyle w:val="Normal"/>
+        <w:rPr/>
+      </w:pPr>
+      <w:r>
+        <w:rPr/>
+      </w:r>
+    </w:p>
+    <w:p>
+      <w:pPr>
+        <w:pStyle w:val="Normal"/>
+        <w:rPr/>
+      </w:pPr>
+      <w:r>
+        <w:rPr/>
         <w:t xml:space="preserve">Ty Lynch: </w:t>
       </w:r>
     </w:p>
-    <w:p/>
-    <w:p>
-      <w:r>
-        <w:t>From analyzing the burning glass data I think my opinion has changed about the job that I would like to pursue. This is because the job I used in assignment 1 does not require the knowledge in most of the categories listed and the few that is d</w:t>
-      </w:r>
-      <w:r>
-        <w:t>oes rank quite poorly in the IT-specific field. It also requires hardly any skills in the general category although some skill may possibly be used that had not been listed in the advertisement. Following this career path may leave me in a niche industry w</w:t>
-      </w:r>
-      <w:r>
-        <w:t xml:space="preserve">hile is specialized and a passion to work with games, it may close the door to other opportunities in the future leave me stranded in that type of work as it would be possibly difficult to branch out to another sector of the IT industry. </w:t>
-      </w:r>
-    </w:p>
-    <w:p>
-      <w:pPr>
+    <w:p>
+      <w:pPr>
+        <w:pStyle w:val="Normal"/>
+        <w:rPr/>
+      </w:pPr>
+      <w:r>
+        <w:rPr/>
+      </w:r>
+    </w:p>
+    <w:p>
+      <w:pPr>
+        <w:pStyle w:val="Normal"/>
+        <w:rPr/>
+      </w:pPr>
+      <w:r>
+        <w:rPr/>
+        <w:t xml:space="preserve">From analyzing the burning glass data I think my opinion has changed about the job that I would like to pursue. This is because the job I used in assignment 1 does not require the knowledge in most of the categories listed and the few that is does rank quite poorly in the IT-specific field. It also requires hardly any skills in the general category although some skill may possibly be used that had not been listed in the advertisement. Following this career path may leave me in a niche industry while is specialized and a passion to work with games, it may close the door to other opportunities in the future leave me stranded in that type of work as it would be possibly difficult to branch out to another sector of the IT industry. </w:t>
+      </w:r>
+    </w:p>
+    <w:p>
+      <w:pPr>
+        <w:pStyle w:val="Normal"/>
         <w:rPr>
           <w:u w:val="single"/>
         </w:rPr>
       </w:pPr>
-    </w:p>
-    <w:p>
-      <w:pPr>
-        <w:rPr>
-          <w:i/>
+      <w:r>
+        <w:rPr>
           <w:u w:val="single"/>
         </w:rPr>
-      </w:pPr>
-      <w:r>
-        <w:rPr>
+      </w:r>
+    </w:p>
+    <w:p>
+      <w:pPr>
+        <w:pStyle w:val="Normal"/>
+        <w:rPr>
+          <w:i/>
           <w:i/>
           <w:u w:val="single"/>
         </w:rPr>
+      </w:pPr>
+      <w:r>
+        <w:rPr>
+          <w:i/>
+          <w:u w:val="single"/>
+        </w:rPr>
         <w:t>References:</w:t>
       </w:r>
     </w:p>
     <w:p>
       <w:pPr>
+        <w:pStyle w:val="Normal"/>
         <w:numPr>
           <w:ilvl w:val="0"/>
           <w:numId w:val="6"/>
         </w:numPr>
-        <w:rPr>
-          <w:i/>
-        </w:rPr>
-      </w:pPr>
-      <w:hyperlink r:id="rId8">
+        <w:rPr/>
+      </w:pPr>
+      <w:hyperlink r:id="rId5">
         <w:r>
           <w:rPr>
+            <w:rStyle w:val="ListLabel55"/>
             <w:i/>
             <w:color w:val="1155CC"/>
             <w:u w:val="single"/>
@@ -829,46 +1309,38 @@
     </w:p>
     <w:p>
       <w:pPr>
+        <w:pStyle w:val="Normal"/>
         <w:numPr>
           <w:ilvl w:val="0"/>
           <w:numId w:val="6"/>
         </w:numPr>
-        <w:rPr>
-          <w:i/>
-        </w:rPr>
-      </w:pPr>
-      <w:hyperlink r:id="rId9">
+        <w:rPr/>
+      </w:pPr>
+      <w:hyperlink r:id="rId6">
         <w:r>
           <w:rPr>
+            <w:rStyle w:val="ListLabel55"/>
             <w:i/>
             <w:color w:val="1155CC"/>
             <w:u w:val="single"/>
           </w:rPr>
-          <w:t>https:/</w:t>
+          <w:t>https://rmit.instructure.com/courses/70682/files/10954543/download</w:t>
         </w:r>
+      </w:hyperlink>
+    </w:p>
+    <w:p>
+      <w:pPr>
+        <w:pStyle w:val="Normal"/>
+        <w:numPr>
+          <w:ilvl w:val="0"/>
+          <w:numId w:val="6"/>
+        </w:numPr>
+        <w:rPr/>
+      </w:pPr>
+      <w:hyperlink r:id="rId7">
         <w:r>
           <w:rPr>
-            <w:i/>
-            <w:color w:val="1155CC"/>
-            <w:u w:val="single"/>
-          </w:rPr>
-          <w:t>/rmit.instructure.com/courses/70682/files/10954543/download</w:t>
-        </w:r>
-      </w:hyperlink>
-    </w:p>
-    <w:p>
-      <w:pPr>
-        <w:numPr>
-          <w:ilvl w:val="0"/>
-          <w:numId w:val="6"/>
-        </w:numPr>
-        <w:rPr>
-          <w:i/>
-        </w:rPr>
-      </w:pPr>
-      <w:hyperlink r:id="rId10">
-        <w:r>
-          <w:rPr>
+            <w:rStyle w:val="ListLabel55"/>
             <w:i/>
             <w:color w:val="1155CC"/>
             <w:u w:val="single"/>
@@ -879,49 +1351,69 @@
     </w:p>
     <w:p>
       <w:pPr>
-        <w:ind w:left="720"/>
-        <w:rPr>
+        <w:pStyle w:val="Normal"/>
+        <w:ind w:left="720" w:hanging="0"/>
+        <w:rPr>
+          <w:i/>
           <w:i/>
           <w:u w:val="single"/>
         </w:rPr>
       </w:pPr>
-    </w:p>
-    <w:p>
-      <w:pPr>
-        <w:rPr>
-          <w:i/>
-        </w:rPr>
-      </w:pPr>
-    </w:p>
-    <w:p>
-      <w:pPr>
-        <w:rPr>
-          <w:i/>
-        </w:rPr>
-      </w:pPr>
-    </w:p>
-    <w:p>
-      <w:pPr>
-        <w:rPr>
-          <w:i/>
-        </w:rPr>
-      </w:pPr>
-      <w:r>
-        <w:rPr>
-          <w:i/>
-        </w:rPr>
-        <w:t>Notes (Do not include in the fina</w:t>
-      </w:r>
-      <w:r>
-        <w:rPr>
-          <w:i/>
-        </w:rPr>
-        <w:t>l report):</w:t>
-      </w:r>
-    </w:p>
-    <w:p>
-      <w:pPr>
-        <w:rPr>
+      <w:r>
+        <w:rPr>
+          <w:i/>
+          <w:u w:val="single"/>
+        </w:rPr>
+      </w:r>
+    </w:p>
+    <w:p>
+      <w:pPr>
+        <w:pStyle w:val="Normal"/>
+        <w:rPr>
+          <w:i/>
+          <w:i/>
+        </w:rPr>
+      </w:pPr>
+      <w:r>
+        <w:rPr>
+          <w:i/>
+        </w:rPr>
+      </w:r>
+    </w:p>
+    <w:p>
+      <w:pPr>
+        <w:pStyle w:val="Normal"/>
+        <w:rPr>
+          <w:i/>
+          <w:i/>
+        </w:rPr>
+      </w:pPr>
+      <w:r>
+        <w:rPr>
+          <w:i/>
+        </w:rPr>
+      </w:r>
+    </w:p>
+    <w:p>
+      <w:pPr>
+        <w:pStyle w:val="Normal"/>
+        <w:rPr>
+          <w:i/>
+          <w:i/>
+        </w:rPr>
+      </w:pPr>
+      <w:r>
+        <w:rPr>
+          <w:i/>
+        </w:rPr>
+        <w:t>Notes (Do not include in the final report):</w:t>
+      </w:r>
+    </w:p>
+    <w:p>
+      <w:pPr>
+        <w:pStyle w:val="Normal"/>
+        <w:rPr>
+          <w:i/>
           <w:i/>
         </w:rPr>
       </w:pPr>
@@ -934,7 +1426,9 @@
     </w:p>
     <w:p>
       <w:pPr>
-        <w:rPr>
+        <w:pStyle w:val="Normal"/>
+        <w:rPr>
+          <w:i/>
           <w:i/>
         </w:rPr>
       </w:pPr>
@@ -947,14 +1441,23 @@
     </w:p>
     <w:p>
       <w:pPr>
-        <w:rPr>
-          <w:i/>
-        </w:rPr>
-      </w:pPr>
-    </w:p>
-    <w:p>
-      <w:pPr>
-        <w:rPr>
+        <w:pStyle w:val="Normal"/>
+        <w:rPr>
+          <w:i/>
+          <w:i/>
+        </w:rPr>
+      </w:pPr>
+      <w:r>
+        <w:rPr>
+          <w:i/>
+        </w:rPr>
+      </w:r>
+    </w:p>
+    <w:p>
+      <w:pPr>
+        <w:pStyle w:val="Normal"/>
+        <w:rPr>
+          <w:i/>
           <w:i/>
         </w:rPr>
       </w:pPr>
@@ -967,14 +1470,23 @@
     </w:p>
     <w:p>
       <w:pPr>
-        <w:rPr>
-          <w:i/>
-        </w:rPr>
-      </w:pPr>
-    </w:p>
-    <w:p>
-      <w:pPr>
-        <w:rPr>
+        <w:pStyle w:val="Normal"/>
+        <w:rPr>
+          <w:i/>
+          <w:i/>
+        </w:rPr>
+      </w:pPr>
+      <w:r>
+        <w:rPr>
+          <w:i/>
+        </w:rPr>
+      </w:r>
+    </w:p>
+    <w:p>
+      <w:pPr>
+        <w:pStyle w:val="Normal"/>
+        <w:rPr>
+          <w:i/>
           <w:i/>
         </w:rPr>
       </w:pPr>
@@ -987,7 +1499,9 @@
     </w:p>
     <w:p>
       <w:pPr>
-        <w:rPr>
+        <w:pStyle w:val="Normal"/>
+        <w:rPr>
+          <w:i/>
           <w:i/>
         </w:rPr>
       </w:pPr>
@@ -1000,7 +1514,9 @@
     </w:p>
     <w:p>
       <w:pPr>
-        <w:rPr>
+        <w:pStyle w:val="Normal"/>
+        <w:rPr>
+          <w:i/>
           <w:i/>
         </w:rPr>
       </w:pPr>
@@ -1013,7 +1529,9 @@
     </w:p>
     <w:p>
       <w:pPr>
-        <w:rPr>
+        <w:pStyle w:val="Normal"/>
+        <w:rPr>
+          <w:i/>
           <w:i/>
         </w:rPr>
       </w:pPr>
@@ -1026,28 +1544,38 @@
     </w:p>
     <w:p>
       <w:pPr>
-        <w:rPr>
-          <w:i/>
-        </w:rPr>
-      </w:pPr>
-    </w:p>
-    <w:p>
-      <w:pPr>
-        <w:rPr>
-          <w:i/>
-        </w:rPr>
-      </w:pPr>
-      <w:r>
-        <w:rPr>
-          <w:i/>
-        </w:rPr>
-        <w:lastRenderedPageBreak/>
+        <w:pStyle w:val="Normal"/>
+        <w:rPr>
+          <w:i/>
+          <w:i/>
+        </w:rPr>
+      </w:pPr>
+      <w:r>
+        <w:rPr>
+          <w:i/>
+        </w:rPr>
+      </w:r>
+    </w:p>
+    <w:p>
+      <w:pPr>
+        <w:pStyle w:val="Normal"/>
+        <w:rPr>
+          <w:i/>
+          <w:i/>
+        </w:rPr>
+      </w:pPr>
+      <w:r>
+        <w:rPr>
+          <w:i/>
+        </w:rPr>
         <w:t xml:space="preserve">Robert  Javascript, java, customer service, project management, Business management </w:t>
       </w:r>
     </w:p>
     <w:p>
       <w:pPr>
-        <w:rPr>
+        <w:pStyle w:val="Normal"/>
+        <w:rPr>
+          <w:i/>
           <w:i/>
         </w:rPr>
       </w:pPr>
@@ -1060,33 +1588,38 @@
     </w:p>
     <w:p>
       <w:pPr>
-        <w:rPr>
-          <w:i/>
-        </w:rPr>
-      </w:pPr>
-    </w:p>
-    <w:p>
-      <w:pPr>
-        <w:rPr>
-          <w:i/>
-        </w:rPr>
-      </w:pPr>
-      <w:r>
-        <w:rPr>
-          <w:i/>
-        </w:rPr>
-        <w:t>Douglas technical support, sy</w:t>
-      </w:r>
-      <w:r>
-        <w:rPr>
-          <w:i/>
-        </w:rPr>
-        <w:t xml:space="preserve">stems engineering, </w:t>
-      </w:r>
-    </w:p>
-    <w:p>
-      <w:pPr>
-        <w:rPr>
+        <w:pStyle w:val="Normal"/>
+        <w:rPr>
+          <w:i/>
+          <w:i/>
+        </w:rPr>
+      </w:pPr>
+      <w:r>
+        <w:rPr>
+          <w:i/>
+        </w:rPr>
+      </w:r>
+    </w:p>
+    <w:p>
+      <w:pPr>
+        <w:pStyle w:val="Normal"/>
+        <w:rPr>
+          <w:i/>
+          <w:i/>
+        </w:rPr>
+      </w:pPr>
+      <w:r>
+        <w:rPr>
+          <w:i/>
+        </w:rPr>
+        <w:t xml:space="preserve">Douglas technical support, systems engineering, </w:t>
+      </w:r>
+    </w:p>
+    <w:p>
+      <w:pPr>
+        <w:pStyle w:val="Normal"/>
+        <w:rPr>
+          <w:i/>
           <w:i/>
         </w:rPr>
       </w:pPr>
@@ -1099,14 +1632,23 @@
     </w:p>
     <w:p>
       <w:pPr>
-        <w:rPr>
-          <w:i/>
-        </w:rPr>
-      </w:pPr>
-    </w:p>
-    <w:p>
-      <w:pPr>
-        <w:rPr>
+        <w:pStyle w:val="Normal"/>
+        <w:rPr>
+          <w:i/>
+          <w:i/>
+        </w:rPr>
+      </w:pPr>
+      <w:r>
+        <w:rPr>
+          <w:i/>
+        </w:rPr>
+      </w:r>
+    </w:p>
+    <w:p>
+      <w:pPr>
+        <w:pStyle w:val="Normal"/>
+        <w:rPr>
+          <w:i/>
           <w:i/>
         </w:rPr>
       </w:pPr>
@@ -1119,7 +1661,9 @@
     </w:p>
     <w:p>
       <w:pPr>
-        <w:rPr>
+        <w:pStyle w:val="Normal"/>
+        <w:rPr>
+          <w:i/>
           <w:i/>
         </w:rPr>
       </w:pPr>
@@ -1132,14 +1676,23 @@
     </w:p>
     <w:p>
       <w:pPr>
-        <w:rPr>
-          <w:i/>
-        </w:rPr>
-      </w:pPr>
-    </w:p>
-    <w:p>
-      <w:pPr>
-        <w:rPr>
+        <w:pStyle w:val="Normal"/>
+        <w:rPr>
+          <w:i/>
+          <w:i/>
+        </w:rPr>
+      </w:pPr>
+      <w:r>
+        <w:rPr>
+          <w:i/>
+        </w:rPr>
+      </w:r>
+    </w:p>
+    <w:p>
+      <w:pPr>
+        <w:pStyle w:val="Normal"/>
+        <w:rPr>
+          <w:i/>
           <w:i/>
         </w:rPr>
       </w:pPr>
@@ -1152,7 +1705,9 @@
     </w:p>
     <w:p>
       <w:pPr>
-        <w:rPr>
+        <w:pStyle w:val="Normal"/>
+        <w:rPr>
+          <w:i/>
           <w:i/>
         </w:rPr>
       </w:pPr>
@@ -1165,53 +1720,84 @@
     </w:p>
     <w:p>
       <w:pPr>
-        <w:rPr>
-          <w:i/>
-        </w:rPr>
-      </w:pPr>
-    </w:p>
-    <w:p/>
-    <w:p/>
-    <w:p/>
+        <w:pStyle w:val="Normal"/>
+        <w:rPr>
+          <w:i/>
+          <w:i/>
+        </w:rPr>
+      </w:pPr>
+      <w:r>
+        <w:rPr>
+          <w:i/>
+        </w:rPr>
+      </w:r>
+    </w:p>
+    <w:p>
+      <w:pPr>
+        <w:pStyle w:val="Normal"/>
+        <w:rPr/>
+      </w:pPr>
+      <w:r>
+        <w:rPr/>
+      </w:r>
+    </w:p>
+    <w:p>
+      <w:pPr>
+        <w:pStyle w:val="Normal"/>
+        <w:rPr/>
+      </w:pPr>
+      <w:r>
+        <w:rPr/>
+      </w:r>
+    </w:p>
+    <w:p>
+      <w:pPr>
+        <w:pStyle w:val="Normal"/>
+        <w:rPr/>
+      </w:pPr>
+      <w:r>
+        <w:rPr/>
+      </w:r>
+    </w:p>
     <w:sectPr>
       <w:type w:val="continuous"/>
       <w:pgSz w:w="12240" w:h="15840"/>
-      <w:pgMar w:top="0" w:right="1440" w:bottom="1440" w:left="1440" w:header="720" w:footer="720" w:gutter="0"/>
-      <w:cols w:space="720" w:equalWidth="0">
-        <w:col w:w="9360" w:space="0"/>
-      </w:cols>
+      <w:pgMar w:left="1440" w:right="1440" w:header="0" w:top="0" w:footer="0" w:bottom="1440" w:gutter="0"/>
+      <w:pgNumType w:fmt="decimal"/>
+      <w:formProt w:val="false"/>
+      <w:textDirection w:val="lrTb"/>
+      <w:docGrid w:type="default" w:linePitch="100" w:charSpace="4096"/>
     </w:sectPr>
   </w:body>
 </w:document>
 </file>
 
 <file path=word/numbering.xml><?xml version="1.0" encoding="utf-8"?>
-<w:numbering xmlns:wpc="http://schemas.microsoft.com/office/word/2010/wordprocessingCanvas" xmlns:cx="http://schemas.microsoft.com/office/drawing/2014/chartex" xmlns:cx1="http://schemas.microsoft.com/office/drawing/2015/9/8/chartex" xmlns:cx2="http://schemas.microsoft.com/office/drawing/2015/10/21/chartex" xmlns:cx3="http://schemas.microsoft.com/office/drawing/2016/5/9/chartex" xmlns:cx4="http://schemas.microsoft.com/office/drawing/2016/5/10/chartex" xmlns:cx5="http://schemas.microsoft.com/office/drawing/2016/5/11/chartex" xmlns:cx6="http://schemas.microsoft.com/office/drawing/2016/5/12/chartex" xmlns:cx7="http://schemas.microsoft.com/office/drawing/2016/5/13/chartex" xmlns:cx8="http://schemas.microsoft.com/office/drawing/2016/5/14/chartex" xmlns:mc="http://schemas.openxmlformats.org/markup-compatibility/2006" xmlns:aink="http://schemas.microsoft.com/office/drawing/2016/ink" xmlns:am3d="http://schemas.microsoft.com/office/drawing/2017/model3d" xmlns:o="urn:schemas-microsoft-com:office:office" xmlns:r="http://schemas.openxmlformats.org/officeDocument/2006/relationships" xmlns:m="http://schemas.openxmlformats.org/officeDocument/2006/math" xmlns:v="urn:schemas-microsoft-com:vml" xmlns:wp14="http://schemas.microsoft.com/office/word/2010/wordprocessingDrawing" xmlns:wp="http://schemas.openxmlformats.org/drawingml/2006/wordprocessingDrawing" xmlns:w10="urn:schemas-microsoft-com:office:word" xmlns:w="http://schemas.openxmlformats.org/wordprocessingml/2006/main" xmlns:w14="http://schemas.microsoft.com/office/word/2010/wordml" xmlns:w15="http://schemas.microsoft.com/office/word/2012/wordml" xmlns:w16cex="http://schemas.microsoft.com/office/word/2018/wordml/cex" xmlns:w16cid="http://schemas.microsoft.com/office/word/2016/wordml/cid" xmlns:w16="http://schemas.microsoft.com/office/word/2018/wordml" xmlns:w16se="http://schemas.microsoft.com/office/word/2015/wordml/symex" xmlns:wpg="http://schemas.microsoft.com/office/word/2010/wordprocessingGroup" xmlns:wpi="http://schemas.microsoft.com/office/word/2010/wordprocessingInk" xmlns:wne="http://schemas.microsoft.com/office/word/2006/wordml" xmlns:wps="http://schemas.microsoft.com/office/word/2010/wordprocessingShape" mc:Ignorable="w14 w15 w16se w16cid w16 w16cex wp14">
-  <w:abstractNum w:abstractNumId="0" w15:restartNumberingAfterBreak="0">
-    <w:nsid w:val="00F02E42"/>
-    <w:multiLevelType w:val="multilevel"/>
-    <w:tmpl w:val="AD90DF3A"/>
+<w:numbering xmlns:w="http://schemas.openxmlformats.org/wordprocessingml/2006/main" xmlns:o="urn:schemas-microsoft-com:office:office" xmlns:r="http://schemas.openxmlformats.org/officeDocument/2006/relationships" xmlns:v="urn:schemas-microsoft-com:vml">
+  <w:abstractNum w:abstractNumId="1">
     <w:lvl w:ilvl="0">
       <w:start w:val="1"/>
       <w:numFmt w:val="bullet"/>
-      <w:lvlText w:val="●"/>
+      <w:lvlText w:val=""/>
       <w:lvlJc w:val="left"/>
       <w:pPr>
         <w:ind w:left="720" w:hanging="360"/>
       </w:pPr>
       <w:rPr>
+        <w:rFonts w:ascii="Wingdings" w:hAnsi="Wingdings" w:cs="Wingdings" w:hint="default"/>
         <w:u w:val="none"/>
       </w:rPr>
     </w:lvl>
     <w:lvl w:ilvl="1">
       <w:start w:val="1"/>
       <w:numFmt w:val="bullet"/>
-      <w:lvlText w:val="○"/>
+      <w:lvlText w:val=""/>
       <w:lvlJc w:val="left"/>
       <w:pPr>
         <w:ind w:left="1440" w:hanging="360"/>
       </w:pPr>
       <w:rPr>
+        <w:rFonts w:ascii="Wingdings 2" w:hAnsi="Wingdings 2" w:cs="Wingdings 2" w:hint="default"/>
         <w:u w:val="none"/>
       </w:rPr>
     </w:lvl>
@@ -1224,30 +1810,33 @@
         <w:ind w:left="2160" w:hanging="360"/>
       </w:pPr>
       <w:rPr>
+        <w:rFonts w:ascii="OpenSymbol" w:hAnsi="OpenSymbol" w:cs="OpenSymbol" w:hint="default"/>
         <w:u w:val="none"/>
       </w:rPr>
     </w:lvl>
     <w:lvl w:ilvl="3">
       <w:start w:val="1"/>
       <w:numFmt w:val="bullet"/>
-      <w:lvlText w:val="●"/>
+      <w:lvlText w:val=""/>
       <w:lvlJc w:val="left"/>
       <w:pPr>
         <w:ind w:left="2880" w:hanging="360"/>
       </w:pPr>
       <w:rPr>
+        <w:rFonts w:ascii="Wingdings" w:hAnsi="Wingdings" w:cs="Wingdings" w:hint="default"/>
         <w:u w:val="none"/>
       </w:rPr>
     </w:lvl>
     <w:lvl w:ilvl="4">
       <w:start w:val="1"/>
       <w:numFmt w:val="bullet"/>
-      <w:lvlText w:val="○"/>
+      <w:lvlText w:val=""/>
       <w:lvlJc w:val="left"/>
       <w:pPr>
         <w:ind w:left="3600" w:hanging="360"/>
       </w:pPr>
       <w:rPr>
+        <w:rFonts w:ascii="Wingdings 2" w:hAnsi="Wingdings 2" w:cs="Wingdings 2" w:hint="default"/>
         <w:u w:val="none"/>
       </w:rPr>
     </w:lvl>
@@ -1260,30 +1849,33 @@
         <w:ind w:left="4320" w:hanging="360"/>
       </w:pPr>
       <w:rPr>
+        <w:rFonts w:ascii="OpenSymbol" w:hAnsi="OpenSymbol" w:cs="OpenSymbol" w:hint="default"/>
         <w:u w:val="none"/>
       </w:rPr>
     </w:lvl>
     <w:lvl w:ilvl="6">
       <w:start w:val="1"/>
       <w:numFmt w:val="bullet"/>
-      <w:lvlText w:val="●"/>
+      <w:lvlText w:val=""/>
       <w:lvlJc w:val="left"/>
       <w:pPr>
         <w:ind w:left="5040" w:hanging="360"/>
       </w:pPr>
       <w:rPr>
+        <w:rFonts w:ascii="Wingdings" w:hAnsi="Wingdings" w:cs="Wingdings" w:hint="default"/>
         <w:u w:val="none"/>
       </w:rPr>
     </w:lvl>
     <w:lvl w:ilvl="7">
       <w:start w:val="1"/>
       <w:numFmt w:val="bullet"/>
-      <w:lvlText w:val="○"/>
+      <w:lvlText w:val=""/>
       <w:lvlJc w:val="left"/>
       <w:pPr>
         <w:ind w:left="5760" w:hanging="360"/>
       </w:pPr>
       <w:rPr>
+        <w:rFonts w:ascii="Wingdings 2" w:hAnsi="Wingdings 2" w:cs="Wingdings 2" w:hint="default"/>
         <w:u w:val="none"/>
       </w:rPr>
     </w:lvl>
@@ -1296,14 +1888,131 @@
         <w:ind w:left="6480" w:hanging="360"/>
       </w:pPr>
       <w:rPr>
+        <w:rFonts w:ascii="OpenSymbol" w:hAnsi="OpenSymbol" w:cs="OpenSymbol" w:hint="default"/>
         <w:u w:val="none"/>
       </w:rPr>
     </w:lvl>
   </w:abstractNum>
-  <w:abstractNum w:abstractNumId="1" w15:restartNumberingAfterBreak="0">
-    <w:nsid w:val="229E451A"/>
-    <w:multiLevelType w:val="multilevel"/>
-    <w:tmpl w:val="7A465986"/>
+  <w:abstractNum w:abstractNumId="2">
+    <w:lvl w:ilvl="0">
+      <w:start w:val="1"/>
+      <w:numFmt w:val="bullet"/>
+      <w:lvlText w:val=""/>
+      <w:lvlJc w:val="left"/>
+      <w:pPr>
+        <w:ind w:left="720" w:hanging="360"/>
+      </w:pPr>
+      <w:rPr>
+        <w:rFonts w:ascii="Wingdings" w:hAnsi="Wingdings" w:cs="Wingdings" w:hint="default"/>
+        <w:u w:val="none"/>
+      </w:rPr>
+    </w:lvl>
+    <w:lvl w:ilvl="1">
+      <w:start w:val="1"/>
+      <w:numFmt w:val="bullet"/>
+      <w:lvlText w:val=""/>
+      <w:lvlJc w:val="left"/>
+      <w:pPr>
+        <w:ind w:left="1440" w:hanging="360"/>
+      </w:pPr>
+      <w:rPr>
+        <w:rFonts w:ascii="Wingdings 2" w:hAnsi="Wingdings 2" w:cs="Wingdings 2" w:hint="default"/>
+        <w:u w:val="none"/>
+      </w:rPr>
+    </w:lvl>
+    <w:lvl w:ilvl="2">
+      <w:start w:val="1"/>
+      <w:numFmt w:val="bullet"/>
+      <w:lvlText w:val="■"/>
+      <w:lvlJc w:val="left"/>
+      <w:pPr>
+        <w:ind w:left="2160" w:hanging="360"/>
+      </w:pPr>
+      <w:rPr>
+        <w:rFonts w:ascii="OpenSymbol" w:hAnsi="OpenSymbol" w:cs="OpenSymbol" w:hint="default"/>
+        <w:u w:val="none"/>
+      </w:rPr>
+    </w:lvl>
+    <w:lvl w:ilvl="3">
+      <w:start w:val="1"/>
+      <w:numFmt w:val="bullet"/>
+      <w:lvlText w:val=""/>
+      <w:lvlJc w:val="left"/>
+      <w:pPr>
+        <w:ind w:left="2880" w:hanging="360"/>
+      </w:pPr>
+      <w:rPr>
+        <w:rFonts w:ascii="Wingdings" w:hAnsi="Wingdings" w:cs="Wingdings" w:hint="default"/>
+        <w:u w:val="none"/>
+      </w:rPr>
+    </w:lvl>
+    <w:lvl w:ilvl="4">
+      <w:start w:val="1"/>
+      <w:numFmt w:val="bullet"/>
+      <w:lvlText w:val=""/>
+      <w:lvlJc w:val="left"/>
+      <w:pPr>
+        <w:ind w:left="3600" w:hanging="360"/>
+      </w:pPr>
+      <w:rPr>
+        <w:rFonts w:ascii="Wingdings 2" w:hAnsi="Wingdings 2" w:cs="Wingdings 2" w:hint="default"/>
+        <w:u w:val="none"/>
+      </w:rPr>
+    </w:lvl>
+    <w:lvl w:ilvl="5">
+      <w:start w:val="1"/>
+      <w:numFmt w:val="bullet"/>
+      <w:lvlText w:val="■"/>
+      <w:lvlJc w:val="left"/>
+      <w:pPr>
+        <w:ind w:left="4320" w:hanging="360"/>
+      </w:pPr>
+      <w:rPr>
+        <w:rFonts w:ascii="OpenSymbol" w:hAnsi="OpenSymbol" w:cs="OpenSymbol" w:hint="default"/>
+        <w:u w:val="none"/>
+      </w:rPr>
+    </w:lvl>
+    <w:lvl w:ilvl="6">
+      <w:start w:val="1"/>
+      <w:numFmt w:val="bullet"/>
+      <w:lvlText w:val=""/>
+      <w:lvlJc w:val="left"/>
+      <w:pPr>
+        <w:ind w:left="5040" w:hanging="360"/>
+      </w:pPr>
+      <w:rPr>
+        <w:rFonts w:ascii="Wingdings" w:hAnsi="Wingdings" w:cs="Wingdings" w:hint="default"/>
+        <w:u w:val="none"/>
+      </w:rPr>
+    </w:lvl>
+    <w:lvl w:ilvl="7">
+      <w:start w:val="1"/>
+      <w:numFmt w:val="bullet"/>
+      <w:lvlText w:val=""/>
+      <w:lvlJc w:val="left"/>
+      <w:pPr>
+        <w:ind w:left="5760" w:hanging="360"/>
+      </w:pPr>
+      <w:rPr>
+        <w:rFonts w:ascii="Wingdings 2" w:hAnsi="Wingdings 2" w:cs="Wingdings 2" w:hint="default"/>
+        <w:u w:val="none"/>
+      </w:rPr>
+    </w:lvl>
+    <w:lvl w:ilvl="8">
+      <w:start w:val="1"/>
+      <w:numFmt w:val="bullet"/>
+      <w:lvlText w:val="■"/>
+      <w:lvlJc w:val="left"/>
+      <w:pPr>
+        <w:ind w:left="6480" w:hanging="360"/>
+      </w:pPr>
+      <w:rPr>
+        <w:rFonts w:ascii="OpenSymbol" w:hAnsi="OpenSymbol" w:cs="OpenSymbol" w:hint="default"/>
+        <w:u w:val="none"/>
+      </w:rPr>
+    </w:lvl>
+  </w:abstractNum>
+  <w:abstractNum w:abstractNumId="3">
     <w:lvl w:ilvl="0">
       <w:start w:val="1"/>
       <w:numFmt w:val="decimal"/>
@@ -1413,31 +2122,30 @@
       </w:rPr>
     </w:lvl>
   </w:abstractNum>
-  <w:abstractNum w:abstractNumId="2" w15:restartNumberingAfterBreak="0">
-    <w:nsid w:val="22BD56D2"/>
-    <w:multiLevelType w:val="multilevel"/>
-    <w:tmpl w:val="F148E8E8"/>
+  <w:abstractNum w:abstractNumId="4">
     <w:lvl w:ilvl="0">
       <w:start w:val="1"/>
       <w:numFmt w:val="bullet"/>
-      <w:lvlText w:val="●"/>
+      <w:lvlText w:val=""/>
       <w:lvlJc w:val="left"/>
       <w:pPr>
         <w:ind w:left="720" w:hanging="360"/>
       </w:pPr>
       <w:rPr>
+        <w:rFonts w:ascii="Wingdings" w:hAnsi="Wingdings" w:cs="Wingdings" w:hint="default"/>
         <w:u w:val="none"/>
       </w:rPr>
     </w:lvl>
     <w:lvl w:ilvl="1">
       <w:start w:val="1"/>
       <w:numFmt w:val="bullet"/>
-      <w:lvlText w:val="○"/>
+      <w:lvlText w:val=""/>
       <w:lvlJc w:val="left"/>
       <w:pPr>
         <w:ind w:left="1440" w:hanging="360"/>
       </w:pPr>
       <w:rPr>
+        <w:rFonts w:ascii="Wingdings 2" w:hAnsi="Wingdings 2" w:cs="Wingdings 2" w:hint="default"/>
         <w:u w:val="none"/>
       </w:rPr>
     </w:lvl>
@@ -1450,30 +2158,33 @@
         <w:ind w:left="2160" w:hanging="360"/>
       </w:pPr>
       <w:rPr>
+        <w:rFonts w:ascii="OpenSymbol" w:hAnsi="OpenSymbol" w:cs="OpenSymbol" w:hint="default"/>
         <w:u w:val="none"/>
       </w:rPr>
     </w:lvl>
     <w:lvl w:ilvl="3">
       <w:start w:val="1"/>
       <w:numFmt w:val="bullet"/>
-      <w:lvlText w:val="●"/>
+      <w:lvlText w:val=""/>
       <w:lvlJc w:val="left"/>
       <w:pPr>
         <w:ind w:left="2880" w:hanging="360"/>
       </w:pPr>
       <w:rPr>
+        <w:rFonts w:ascii="Wingdings" w:hAnsi="Wingdings" w:cs="Wingdings" w:hint="default"/>
         <w:u w:val="none"/>
       </w:rPr>
     </w:lvl>
     <w:lvl w:ilvl="4">
       <w:start w:val="1"/>
       <w:numFmt w:val="bullet"/>
-      <w:lvlText w:val="○"/>
+      <w:lvlText w:val=""/>
       <w:lvlJc w:val="left"/>
       <w:pPr>
         <w:ind w:left="3600" w:hanging="360"/>
       </w:pPr>
       <w:rPr>
+        <w:rFonts w:ascii="Wingdings 2" w:hAnsi="Wingdings 2" w:cs="Wingdings 2" w:hint="default"/>
         <w:u w:val="none"/>
       </w:rPr>
     </w:lvl>
@@ -1486,30 +2197,33 @@
         <w:ind w:left="4320" w:hanging="360"/>
       </w:pPr>
       <w:rPr>
+        <w:rFonts w:ascii="OpenSymbol" w:hAnsi="OpenSymbol" w:cs="OpenSymbol" w:hint="default"/>
         <w:u w:val="none"/>
       </w:rPr>
     </w:lvl>
     <w:lvl w:ilvl="6">
       <w:start w:val="1"/>
       <w:numFmt w:val="bullet"/>
-      <w:lvlText w:val="●"/>
+      <w:lvlText w:val=""/>
       <w:lvlJc w:val="left"/>
       <w:pPr>
         <w:ind w:left="5040" w:hanging="360"/>
       </w:pPr>
       <w:rPr>
+        <w:rFonts w:ascii="Wingdings" w:hAnsi="Wingdings" w:cs="Wingdings" w:hint="default"/>
         <w:u w:val="none"/>
       </w:rPr>
     </w:lvl>
     <w:lvl w:ilvl="7">
       <w:start w:val="1"/>
       <w:numFmt w:val="bullet"/>
-      <w:lvlText w:val="○"/>
+      <w:lvlText w:val=""/>
       <w:lvlJc w:val="left"/>
       <w:pPr>
         <w:ind w:left="5760" w:hanging="360"/>
       </w:pPr>
       <w:rPr>
+        <w:rFonts w:ascii="Wingdings 2" w:hAnsi="Wingdings 2" w:cs="Wingdings 2" w:hint="default"/>
         <w:u w:val="none"/>
       </w:rPr>
     </w:lvl>
@@ -1522,14 +2236,131 @@
         <w:ind w:left="6480" w:hanging="360"/>
       </w:pPr>
       <w:rPr>
+        <w:rFonts w:ascii="OpenSymbol" w:hAnsi="OpenSymbol" w:cs="OpenSymbol" w:hint="default"/>
         <w:u w:val="none"/>
       </w:rPr>
     </w:lvl>
   </w:abstractNum>
-  <w:abstractNum w:abstractNumId="3" w15:restartNumberingAfterBreak="0">
-    <w:nsid w:val="25154364"/>
-    <w:multiLevelType w:val="multilevel"/>
-    <w:tmpl w:val="0C1CE1CA"/>
+  <w:abstractNum w:abstractNumId="5">
+    <w:lvl w:ilvl="0">
+      <w:start w:val="1"/>
+      <w:numFmt w:val="bullet"/>
+      <w:lvlText w:val=""/>
+      <w:lvlJc w:val="left"/>
+      <w:pPr>
+        <w:ind w:left="720" w:hanging="360"/>
+      </w:pPr>
+      <w:rPr>
+        <w:rFonts w:ascii="Wingdings" w:hAnsi="Wingdings" w:cs="Wingdings" w:hint="default"/>
+        <w:u w:val="none"/>
+      </w:rPr>
+    </w:lvl>
+    <w:lvl w:ilvl="1">
+      <w:start w:val="1"/>
+      <w:numFmt w:val="bullet"/>
+      <w:lvlText w:val=""/>
+      <w:lvlJc w:val="left"/>
+      <w:pPr>
+        <w:ind w:left="1440" w:hanging="360"/>
+      </w:pPr>
+      <w:rPr>
+        <w:rFonts w:ascii="Wingdings 2" w:hAnsi="Wingdings 2" w:cs="Wingdings 2" w:hint="default"/>
+        <w:u w:val="none"/>
+      </w:rPr>
+    </w:lvl>
+    <w:lvl w:ilvl="2">
+      <w:start w:val="1"/>
+      <w:numFmt w:val="bullet"/>
+      <w:lvlText w:val="■"/>
+      <w:lvlJc w:val="left"/>
+      <w:pPr>
+        <w:ind w:left="2160" w:hanging="360"/>
+      </w:pPr>
+      <w:rPr>
+        <w:rFonts w:ascii="OpenSymbol" w:hAnsi="OpenSymbol" w:cs="OpenSymbol" w:hint="default"/>
+        <w:u w:val="none"/>
+      </w:rPr>
+    </w:lvl>
+    <w:lvl w:ilvl="3">
+      <w:start w:val="1"/>
+      <w:numFmt w:val="bullet"/>
+      <w:lvlText w:val=""/>
+      <w:lvlJc w:val="left"/>
+      <w:pPr>
+        <w:ind w:left="2880" w:hanging="360"/>
+      </w:pPr>
+      <w:rPr>
+        <w:rFonts w:ascii="Wingdings" w:hAnsi="Wingdings" w:cs="Wingdings" w:hint="default"/>
+        <w:u w:val="none"/>
+      </w:rPr>
+    </w:lvl>
+    <w:lvl w:ilvl="4">
+      <w:start w:val="1"/>
+      <w:numFmt w:val="bullet"/>
+      <w:lvlText w:val=""/>
+      <w:lvlJc w:val="left"/>
+      <w:pPr>
+        <w:ind w:left="3600" w:hanging="360"/>
+      </w:pPr>
+      <w:rPr>
+        <w:rFonts w:ascii="Wingdings 2" w:hAnsi="Wingdings 2" w:cs="Wingdings 2" w:hint="default"/>
+        <w:u w:val="none"/>
+      </w:rPr>
+    </w:lvl>
+    <w:lvl w:ilvl="5">
+      <w:start w:val="1"/>
+      <w:numFmt w:val="bullet"/>
+      <w:lvlText w:val="■"/>
+      <w:lvlJc w:val="left"/>
+      <w:pPr>
+        <w:ind w:left="4320" w:hanging="360"/>
+      </w:pPr>
+      <w:rPr>
+        <w:rFonts w:ascii="OpenSymbol" w:hAnsi="OpenSymbol" w:cs="OpenSymbol" w:hint="default"/>
+        <w:u w:val="none"/>
+      </w:rPr>
+    </w:lvl>
+    <w:lvl w:ilvl="6">
+      <w:start w:val="1"/>
+      <w:numFmt w:val="bullet"/>
+      <w:lvlText w:val=""/>
+      <w:lvlJc w:val="left"/>
+      <w:pPr>
+        <w:ind w:left="5040" w:hanging="360"/>
+      </w:pPr>
+      <w:rPr>
+        <w:rFonts w:ascii="Wingdings" w:hAnsi="Wingdings" w:cs="Wingdings" w:hint="default"/>
+        <w:u w:val="none"/>
+      </w:rPr>
+    </w:lvl>
+    <w:lvl w:ilvl="7">
+      <w:start w:val="1"/>
+      <w:numFmt w:val="bullet"/>
+      <w:lvlText w:val=""/>
+      <w:lvlJc w:val="left"/>
+      <w:pPr>
+        <w:ind w:left="5760" w:hanging="360"/>
+      </w:pPr>
+      <w:rPr>
+        <w:rFonts w:ascii="Wingdings 2" w:hAnsi="Wingdings 2" w:cs="Wingdings 2" w:hint="default"/>
+        <w:u w:val="none"/>
+      </w:rPr>
+    </w:lvl>
+    <w:lvl w:ilvl="8">
+      <w:start w:val="1"/>
+      <w:numFmt w:val="bullet"/>
+      <w:lvlText w:val="■"/>
+      <w:lvlJc w:val="left"/>
+      <w:pPr>
+        <w:ind w:left="6480" w:hanging="360"/>
+      </w:pPr>
+      <w:rPr>
+        <w:rFonts w:ascii="OpenSymbol" w:hAnsi="OpenSymbol" w:cs="OpenSymbol" w:hint="default"/>
+        <w:u w:val="none"/>
+      </w:rPr>
+    </w:lvl>
+  </w:abstractNum>
+  <w:abstractNum w:abstractNumId="6">
     <w:lvl w:ilvl="0">
       <w:start w:val="1"/>
       <w:numFmt w:val="decimal"/>
@@ -1639,281 +2470,148 @@
       </w:rPr>
     </w:lvl>
   </w:abstractNum>
-  <w:abstractNum w:abstractNumId="4" w15:restartNumberingAfterBreak="0">
-    <w:nsid w:val="3C7F0214"/>
-    <w:multiLevelType w:val="multilevel"/>
-    <w:tmpl w:val="F2E6E694"/>
+  <w:abstractNum w:abstractNumId="7">
     <w:lvl w:ilvl="0">
       <w:start w:val="1"/>
-      <w:numFmt w:val="bullet"/>
-      <w:lvlText w:val="●"/>
-      <w:lvlJc w:val="left"/>
-      <w:pPr>
-        <w:ind w:left="720" w:hanging="360"/>
-      </w:pPr>
-      <w:rPr>
-        <w:u w:val="none"/>
-      </w:rPr>
+      <w:numFmt w:val="none"/>
+      <w:suff w:val="nothing"/>
+      <w:lvlText w:val=""/>
+      <w:lvlJc w:val="left"/>
+      <w:pPr>
+        <w:ind w:left="0" w:hanging="0"/>
+      </w:pPr>
     </w:lvl>
     <w:lvl w:ilvl="1">
       <w:start w:val="1"/>
-      <w:numFmt w:val="bullet"/>
-      <w:lvlText w:val="○"/>
-      <w:lvlJc w:val="left"/>
-      <w:pPr>
-        <w:ind w:left="1440" w:hanging="360"/>
-      </w:pPr>
-      <w:rPr>
-        <w:u w:val="none"/>
-      </w:rPr>
+      <w:numFmt w:val="none"/>
+      <w:suff w:val="nothing"/>
+      <w:lvlText w:val=""/>
+      <w:lvlJc w:val="left"/>
+      <w:pPr>
+        <w:ind w:left="0" w:hanging="0"/>
+      </w:pPr>
     </w:lvl>
     <w:lvl w:ilvl="2">
       <w:start w:val="1"/>
-      <w:numFmt w:val="bullet"/>
-      <w:lvlText w:val="■"/>
-      <w:lvlJc w:val="left"/>
-      <w:pPr>
-        <w:ind w:left="2160" w:hanging="360"/>
-      </w:pPr>
-      <w:rPr>
-        <w:u w:val="none"/>
-      </w:rPr>
+      <w:numFmt w:val="none"/>
+      <w:suff w:val="nothing"/>
+      <w:lvlText w:val=""/>
+      <w:lvlJc w:val="left"/>
+      <w:pPr>
+        <w:ind w:left="0" w:hanging="0"/>
+      </w:pPr>
     </w:lvl>
     <w:lvl w:ilvl="3">
       <w:start w:val="1"/>
-      <w:numFmt w:val="bullet"/>
-      <w:lvlText w:val="●"/>
-      <w:lvlJc w:val="left"/>
-      <w:pPr>
-        <w:ind w:left="2880" w:hanging="360"/>
-      </w:pPr>
-      <w:rPr>
-        <w:u w:val="none"/>
-      </w:rPr>
+      <w:numFmt w:val="none"/>
+      <w:suff w:val="nothing"/>
+      <w:lvlText w:val=""/>
+      <w:lvlJc w:val="left"/>
+      <w:pPr>
+        <w:ind w:left="0" w:hanging="0"/>
+      </w:pPr>
     </w:lvl>
     <w:lvl w:ilvl="4">
       <w:start w:val="1"/>
-      <w:numFmt w:val="bullet"/>
-      <w:lvlText w:val="○"/>
-      <w:lvlJc w:val="left"/>
-      <w:pPr>
-        <w:ind w:left="3600" w:hanging="360"/>
-      </w:pPr>
-      <w:rPr>
-        <w:u w:val="none"/>
-      </w:rPr>
+      <w:numFmt w:val="none"/>
+      <w:suff w:val="nothing"/>
+      <w:lvlText w:val=""/>
+      <w:lvlJc w:val="left"/>
+      <w:pPr>
+        <w:ind w:left="0" w:hanging="0"/>
+      </w:pPr>
     </w:lvl>
     <w:lvl w:ilvl="5">
       <w:start w:val="1"/>
-      <w:numFmt w:val="bullet"/>
-      <w:lvlText w:val="■"/>
-      <w:lvlJc w:val="left"/>
-      <w:pPr>
-        <w:ind w:left="4320" w:hanging="360"/>
-      </w:pPr>
-      <w:rPr>
-        <w:u w:val="none"/>
-      </w:rPr>
+      <w:numFmt w:val="none"/>
+      <w:suff w:val="nothing"/>
+      <w:lvlText w:val=""/>
+      <w:lvlJc w:val="left"/>
+      <w:pPr>
+        <w:ind w:left="0" w:hanging="0"/>
+      </w:pPr>
     </w:lvl>
     <w:lvl w:ilvl="6">
       <w:start w:val="1"/>
-      <w:numFmt w:val="bullet"/>
-      <w:lvlText w:val="●"/>
-      <w:lvlJc w:val="left"/>
-      <w:pPr>
-        <w:ind w:left="5040" w:hanging="360"/>
-      </w:pPr>
-      <w:rPr>
-        <w:u w:val="none"/>
-      </w:rPr>
+      <w:numFmt w:val="none"/>
+      <w:suff w:val="nothing"/>
+      <w:lvlText w:val=""/>
+      <w:lvlJc w:val="left"/>
+      <w:pPr>
+        <w:ind w:left="0" w:hanging="0"/>
+      </w:pPr>
     </w:lvl>
     <w:lvl w:ilvl="7">
       <w:start w:val="1"/>
-      <w:numFmt w:val="bullet"/>
-      <w:lvlText w:val="○"/>
-      <w:lvlJc w:val="left"/>
-      <w:pPr>
-        <w:ind w:left="5760" w:hanging="360"/>
-      </w:pPr>
-      <w:rPr>
-        <w:u w:val="none"/>
-      </w:rPr>
+      <w:numFmt w:val="none"/>
+      <w:suff w:val="nothing"/>
+      <w:lvlText w:val=""/>
+      <w:lvlJc w:val="left"/>
+      <w:pPr>
+        <w:ind w:left="0" w:hanging="0"/>
+      </w:pPr>
     </w:lvl>
     <w:lvl w:ilvl="8">
       <w:start w:val="1"/>
-      <w:numFmt w:val="bullet"/>
-      <w:lvlText w:val="■"/>
-      <w:lvlJc w:val="left"/>
-      <w:pPr>
-        <w:ind w:left="6480" w:hanging="360"/>
-      </w:pPr>
-      <w:rPr>
-        <w:u w:val="none"/>
-      </w:rPr>
-    </w:lvl>
-  </w:abstractNum>
-  <w:abstractNum w:abstractNumId="5" w15:restartNumberingAfterBreak="0">
-    <w:nsid w:val="585278E8"/>
-    <w:multiLevelType w:val="multilevel"/>
-    <w:tmpl w:val="453C75EC"/>
-    <w:lvl w:ilvl="0">
-      <w:start w:val="1"/>
-      <w:numFmt w:val="bullet"/>
-      <w:lvlText w:val="●"/>
-      <w:lvlJc w:val="left"/>
-      <w:pPr>
-        <w:ind w:left="720" w:hanging="360"/>
-      </w:pPr>
-      <w:rPr>
-        <w:u w:val="none"/>
-      </w:rPr>
-    </w:lvl>
-    <w:lvl w:ilvl="1">
-      <w:start w:val="1"/>
-      <w:numFmt w:val="bullet"/>
-      <w:lvlText w:val="○"/>
-      <w:lvlJc w:val="left"/>
-      <w:pPr>
-        <w:ind w:left="1440" w:hanging="360"/>
-      </w:pPr>
-      <w:rPr>
-        <w:u w:val="none"/>
-      </w:rPr>
-    </w:lvl>
-    <w:lvl w:ilvl="2">
-      <w:start w:val="1"/>
-      <w:numFmt w:val="bullet"/>
-      <w:lvlText w:val="■"/>
-      <w:lvlJc w:val="left"/>
-      <w:pPr>
-        <w:ind w:left="2160" w:hanging="360"/>
-      </w:pPr>
-      <w:rPr>
-        <w:u w:val="none"/>
-      </w:rPr>
-    </w:lvl>
-    <w:lvl w:ilvl="3">
-      <w:start w:val="1"/>
-      <w:numFmt w:val="bullet"/>
-      <w:lvlText w:val="●"/>
-      <w:lvlJc w:val="left"/>
-      <w:pPr>
-        <w:ind w:left="2880" w:hanging="360"/>
-      </w:pPr>
-      <w:rPr>
-        <w:u w:val="none"/>
-      </w:rPr>
-    </w:lvl>
-    <w:lvl w:ilvl="4">
-      <w:start w:val="1"/>
-      <w:numFmt w:val="bullet"/>
-      <w:lvlText w:val="○"/>
-      <w:lvlJc w:val="left"/>
-      <w:pPr>
-        <w:ind w:left="3600" w:hanging="360"/>
-      </w:pPr>
-      <w:rPr>
-        <w:u w:val="none"/>
-      </w:rPr>
-    </w:lvl>
-    <w:lvl w:ilvl="5">
-      <w:start w:val="1"/>
-      <w:numFmt w:val="bullet"/>
-      <w:lvlText w:val="■"/>
-      <w:lvlJc w:val="left"/>
-      <w:pPr>
-        <w:ind w:left="4320" w:hanging="360"/>
-      </w:pPr>
-      <w:rPr>
-        <w:u w:val="none"/>
-      </w:rPr>
-    </w:lvl>
-    <w:lvl w:ilvl="6">
-      <w:start w:val="1"/>
-      <w:numFmt w:val="bullet"/>
-      <w:lvlText w:val="●"/>
-      <w:lvlJc w:val="left"/>
-      <w:pPr>
-        <w:ind w:left="5040" w:hanging="360"/>
-      </w:pPr>
-      <w:rPr>
-        <w:u w:val="none"/>
-      </w:rPr>
-    </w:lvl>
-    <w:lvl w:ilvl="7">
-      <w:start w:val="1"/>
-      <w:numFmt w:val="bullet"/>
-      <w:lvlText w:val="○"/>
-      <w:lvlJc w:val="left"/>
-      <w:pPr>
-        <w:ind w:left="5760" w:hanging="360"/>
-      </w:pPr>
-      <w:rPr>
-        <w:u w:val="none"/>
-      </w:rPr>
-    </w:lvl>
-    <w:lvl w:ilvl="8">
-      <w:start w:val="1"/>
-      <w:numFmt w:val="bullet"/>
-      <w:lvlText w:val="■"/>
-      <w:lvlJc w:val="left"/>
-      <w:pPr>
-        <w:ind w:left="6480" w:hanging="360"/>
-      </w:pPr>
-      <w:rPr>
-        <w:u w:val="none"/>
-      </w:rPr>
+      <w:numFmt w:val="none"/>
+      <w:suff w:val="nothing"/>
+      <w:lvlText w:val=""/>
+      <w:lvlJc w:val="left"/>
+      <w:pPr>
+        <w:ind w:left="0" w:hanging="0"/>
+      </w:pPr>
     </w:lvl>
   </w:abstractNum>
   <w:num w:numId="1">
+    <w:abstractNumId w:val="1"/>
+  </w:num>
+  <w:num w:numId="2">
     <w:abstractNumId w:val="2"/>
   </w:num>
-  <w:num w:numId="2">
+  <w:num w:numId="3">
+    <w:abstractNumId w:val="3"/>
+  </w:num>
+  <w:num w:numId="4">
+    <w:abstractNumId w:val="4"/>
+  </w:num>
+  <w:num w:numId="5">
     <w:abstractNumId w:val="5"/>
   </w:num>
-  <w:num w:numId="3">
-    <w:abstractNumId w:val="1"/>
+  <w:num w:numId="6">
+    <w:abstractNumId w:val="6"/>
   </w:num>
-  <w:num w:numId="4">
-    <w:abstractNumId w:val="0"/>
-  </w:num>
-  <w:num w:numId="5">
-    <w:abstractNumId w:val="4"/>
-  </w:num>
-  <w:num w:numId="6">
-    <w:abstractNumId w:val="3"/>
+  <w:num w:numId="7">
+    <w:abstractNumId w:val="7"/>
   </w:num>
 </w:numbering>
 </file>
 
 <file path=word/styles.xml><?xml version="1.0" encoding="utf-8"?>
-<w:styles xmlns:mc="http://schemas.openxmlformats.org/markup-compatibility/2006" xmlns:r="http://schemas.openxmlformats.org/officeDocument/2006/relationships" xmlns:w="http://schemas.openxmlformats.org/wordprocessingml/2006/main" xmlns:w14="http://schemas.microsoft.com/office/word/2010/wordml" xmlns:w15="http://schemas.microsoft.com/office/word/2012/wordml" xmlns:w16cex="http://schemas.microsoft.com/office/word/2018/wordml/cex" xmlns:w16cid="http://schemas.microsoft.com/office/word/2016/wordml/cid" xmlns:w16="http://schemas.microsoft.com/office/word/2018/wordml" xmlns:w16se="http://schemas.microsoft.com/office/word/2015/wordml/symex" mc:Ignorable="w14 w15 w16se w16cid w16 w16cex">
+<w:styles xmlns:w="http://schemas.openxmlformats.org/wordprocessingml/2006/main" xmlns:w14="http://schemas.microsoft.com/office/word/2010/wordml" xmlns:mc="http://schemas.openxmlformats.org/markup-compatibility/2006" mc:Ignorable="w14">
   <w:docDefaults>
     <w:rPrDefault>
       <w:rPr>
-        <w:rFonts w:ascii="Arial" w:eastAsia="Arial" w:hAnsi="Arial" w:cs="Arial"/>
+        <w:rFonts w:ascii="Arial" w:hAnsi="Arial" w:eastAsia="Arial" w:cs="Arial"/>
         <w:sz w:val="22"/>
         <w:szCs w:val="22"/>
         <w:lang w:val="en" w:eastAsia="en-AU" w:bidi="ar-SA"/>
       </w:rPr>
     </w:rPrDefault>
     <w:pPrDefault>
-      <w:pPr>
-        <w:spacing w:line="276" w:lineRule="auto"/>
-      </w:pPr>
+      <w:pPr/>
     </w:pPrDefault>
   </w:docDefaults>
   <w:latentStyles w:defLockedState="0" w:defUIPriority="99" w:defSemiHidden="0" w:defUnhideWhenUsed="0" w:defQFormat="0" w:count="376">
     <w:lsdException w:name="Normal" w:uiPriority="0" w:qFormat="1"/>
     <w:lsdException w:name="heading 1" w:uiPriority="9" w:qFormat="1"/>
-    <w:lsdException w:name="heading 2" w:semiHidden="1" w:uiPriority="9" w:unhideWhenUsed="1" w:qFormat="1"/>
-    <w:lsdException w:name="heading 3" w:semiHidden="1" w:uiPriority="9" w:unhideWhenUsed="1" w:qFormat="1"/>
-    <w:lsdException w:name="heading 4" w:semiHidden="1" w:uiPriority="9" w:unhideWhenUsed="1" w:qFormat="1"/>
-    <w:lsdException w:name="heading 5" w:semiHidden="1" w:uiPriority="9" w:unhideWhenUsed="1" w:qFormat="1"/>
-    <w:lsdException w:name="heading 6" w:semiHidden="1" w:uiPriority="9" w:unhideWhenUsed="1" w:qFormat="1"/>
-    <w:lsdException w:name="heading 7" w:semiHidden="1" w:uiPriority="9" w:unhideWhenUsed="1" w:qFormat="1"/>
-    <w:lsdException w:name="heading 8" w:semiHidden="1" w:uiPriority="9" w:unhideWhenUsed="1" w:qFormat="1"/>
-    <w:lsdException w:name="heading 9" w:semiHidden="1" w:uiPriority="9" w:unhideWhenUsed="1" w:qFormat="1"/>
+    <w:lsdException w:name="heading 2" w:uiPriority="9" w:semiHidden="1" w:unhideWhenUsed="1" w:qFormat="1"/>
+    <w:lsdException w:name="heading 3" w:uiPriority="9" w:semiHidden="1" w:unhideWhenUsed="1" w:qFormat="1"/>
+    <w:lsdException w:name="heading 4" w:uiPriority="9" w:semiHidden="1" w:unhideWhenUsed="1" w:qFormat="1"/>
+    <w:lsdException w:name="heading 5" w:uiPriority="9" w:semiHidden="1" w:unhideWhenUsed="1" w:qFormat="1"/>
+    <w:lsdException w:name="heading 6" w:uiPriority="9" w:semiHidden="1" w:unhideWhenUsed="1" w:qFormat="1"/>
+    <w:lsdException w:name="heading 7" w:uiPriority="9" w:semiHidden="1" w:unhideWhenUsed="1" w:qFormat="1"/>
+    <w:lsdException w:name="heading 8" w:uiPriority="9" w:semiHidden="1" w:unhideWhenUsed="1" w:qFormat="1"/>
+    <w:lsdException w:name="heading 9" w:uiPriority="9" w:semiHidden="1" w:unhideWhenUsed="1" w:qFormat="1"/>
     <w:lsdException w:name="index 1" w:semiHidden="1" w:unhideWhenUsed="1"/>
     <w:lsdException w:name="index 2" w:semiHidden="1" w:unhideWhenUsed="1"/>
     <w:lsdException w:name="index 3" w:semiHidden="1" w:unhideWhenUsed="1"/>
@@ -1923,22 +2621,22 @@
     <w:lsdException w:name="index 7" w:semiHidden="1" w:unhideWhenUsed="1"/>
     <w:lsdException w:name="index 8" w:semiHidden="1" w:unhideWhenUsed="1"/>
     <w:lsdException w:name="index 9" w:semiHidden="1" w:unhideWhenUsed="1"/>
-    <w:lsdException w:name="toc 1" w:semiHidden="1" w:uiPriority="39" w:unhideWhenUsed="1"/>
-    <w:lsdException w:name="toc 2" w:semiHidden="1" w:uiPriority="39" w:unhideWhenUsed="1"/>
-    <w:lsdException w:name="toc 3" w:semiHidden="1" w:uiPriority="39" w:unhideWhenUsed="1"/>
-    <w:lsdException w:name="toc 4" w:semiHidden="1" w:uiPriority="39" w:unhideWhenUsed="1"/>
-    <w:lsdException w:name="toc 5" w:semiHidden="1" w:uiPriority="39" w:unhideWhenUsed="1"/>
-    <w:lsdException w:name="toc 6" w:semiHidden="1" w:uiPriority="39" w:unhideWhenUsed="1"/>
-    <w:lsdException w:name="toc 7" w:semiHidden="1" w:uiPriority="39" w:unhideWhenUsed="1"/>
-    <w:lsdException w:name="toc 8" w:semiHidden="1" w:uiPriority="39" w:unhideWhenUsed="1"/>
-    <w:lsdException w:name="toc 9" w:semiHidden="1" w:uiPriority="39" w:unhideWhenUsed="1"/>
+    <w:lsdException w:name="toc 1" w:uiPriority="39" w:semiHidden="1" w:unhideWhenUsed="1"/>
+    <w:lsdException w:name="toc 2" w:uiPriority="39" w:semiHidden="1" w:unhideWhenUsed="1"/>
+    <w:lsdException w:name="toc 3" w:uiPriority="39" w:semiHidden="1" w:unhideWhenUsed="1"/>
+    <w:lsdException w:name="toc 4" w:uiPriority="39" w:semiHidden="1" w:unhideWhenUsed="1"/>
+    <w:lsdException w:name="toc 5" w:uiPriority="39" w:semiHidden="1" w:unhideWhenUsed="1"/>
+    <w:lsdException w:name="toc 6" w:uiPriority="39" w:semiHidden="1" w:unhideWhenUsed="1"/>
+    <w:lsdException w:name="toc 7" w:uiPriority="39" w:semiHidden="1" w:unhideWhenUsed="1"/>
+    <w:lsdException w:name="toc 8" w:uiPriority="39" w:semiHidden="1" w:unhideWhenUsed="1"/>
+    <w:lsdException w:name="toc 9" w:uiPriority="39" w:semiHidden="1" w:unhideWhenUsed="1"/>
     <w:lsdException w:name="Normal Indent" w:semiHidden="1" w:unhideWhenUsed="1"/>
     <w:lsdException w:name="footnote text" w:semiHidden="1" w:unhideWhenUsed="1"/>
     <w:lsdException w:name="annotation text" w:semiHidden="1" w:unhideWhenUsed="1"/>
     <w:lsdException w:name="header" w:semiHidden="1" w:unhideWhenUsed="1"/>
     <w:lsdException w:name="footer" w:semiHidden="1" w:unhideWhenUsed="1"/>
     <w:lsdException w:name="index heading" w:semiHidden="1" w:unhideWhenUsed="1"/>
-    <w:lsdException w:name="caption" w:semiHidden="1" w:uiPriority="35" w:unhideWhenUsed="1" w:qFormat="1"/>
+    <w:lsdException w:name="caption" w:uiPriority="35" w:semiHidden="1" w:unhideWhenUsed="1" w:qFormat="1"/>
     <w:lsdException w:name="table of figures" w:semiHidden="1" w:unhideWhenUsed="1"/>
     <w:lsdException w:name="envelope address" w:semiHidden="1" w:unhideWhenUsed="1"/>
     <w:lsdException w:name="envelope return" w:semiHidden="1" w:unhideWhenUsed="1"/>
@@ -1969,7 +2667,7 @@
     <w:lsdException w:name="Title" w:uiPriority="10" w:qFormat="1"/>
     <w:lsdException w:name="Closing" w:semiHidden="1" w:unhideWhenUsed="1"/>
     <w:lsdException w:name="Signature" w:semiHidden="1" w:unhideWhenUsed="1"/>
-    <w:lsdException w:name="Default Paragraph Font" w:semiHidden="1" w:uiPriority="1" w:unhideWhenUsed="1"/>
+    <w:lsdException w:name="Default Paragraph Font" w:uiPriority="1" w:semiHidden="1" w:unhideWhenUsed="1"/>
     <w:lsdException w:name="Body Text" w:semiHidden="1" w:unhideWhenUsed="1"/>
     <w:lsdException w:name="Body Text Indent" w:semiHidden="1" w:unhideWhenUsed="1"/>
     <w:lsdException w:name="List Continue" w:semiHidden="1" w:unhideWhenUsed="1"/>
@@ -2169,8 +2867,8 @@
     <w:lsdException w:name="Subtle Reference" w:uiPriority="31" w:qFormat="1"/>
     <w:lsdException w:name="Intense Reference" w:uiPriority="32" w:qFormat="1"/>
     <w:lsdException w:name="Book Title" w:uiPriority="33" w:qFormat="1"/>
-    <w:lsdException w:name="Bibliography" w:semiHidden="1" w:uiPriority="37" w:unhideWhenUsed="1"/>
-    <w:lsdException w:name="TOC Heading" w:semiHidden="1" w:uiPriority="39" w:unhideWhenUsed="1" w:qFormat="1"/>
+    <w:lsdException w:name="Bibliography" w:uiPriority="37" w:semiHidden="1" w:unhideWhenUsed="1"/>
+    <w:lsdException w:name="TOC Heading" w:uiPriority="39" w:semiHidden="1" w:unhideWhenUsed="1" w:qFormat="1"/>
     <w:lsdException w:name="Plain Table 1" w:uiPriority="41"/>
     <w:lsdException w:name="Plain Table 2" w:uiPriority="42"/>
     <w:lsdException w:name="Plain Table 3" w:uiPriority="43"/>
@@ -2281,18 +2979,32 @@
     <w:lsdException w:name="Unresolved Mention" w:semiHidden="1" w:unhideWhenUsed="1"/>
     <w:lsdException w:name="Smart Link" w:semiHidden="1" w:unhideWhenUsed="1"/>
   </w:latentStyles>
-  <w:style w:type="paragraph" w:default="1" w:styleId="Normal">
+  <w:style w:type="paragraph" w:styleId="Normal" w:default="1">
     <w:name w:val="Normal"/>
     <w:qFormat/>
+    <w:pPr>
+      <w:widowControl/>
+      <w:bidi w:val="0"/>
+      <w:spacing w:lineRule="auto" w:line="276"/>
+      <w:jc w:val="left"/>
+    </w:pPr>
+    <w:rPr>
+      <w:rFonts w:ascii="Arial" w:hAnsi="Arial" w:eastAsia="Arial" w:cs="Arial"/>
+      <w:color w:val="auto"/>
+      <w:kern w:val="0"/>
+      <w:sz w:val="22"/>
+      <w:szCs w:val="22"/>
+      <w:lang w:val="en" w:eastAsia="en-AU" w:bidi="ar-SA"/>
+    </w:rPr>
   </w:style>
   <w:style w:type="paragraph" w:styleId="Heading1">
-    <w:name w:val="heading 1"/>
+    <w:name w:val="Heading 1"/>
     <w:basedOn w:val="Normal"/>
     <w:next w:val="Normal"/>
     <w:uiPriority w:val="9"/>
     <w:qFormat/>
     <w:pPr>
-      <w:keepNext/>
+      <w:keepNext w:val="true"/>
       <w:keepLines/>
       <w:spacing w:before="400" w:after="120"/>
       <w:outlineLvl w:val="0"/>
@@ -2303,7 +3015,7 @@
     </w:rPr>
   </w:style>
   <w:style w:type="paragraph" w:styleId="Heading2">
-    <w:name w:val="heading 2"/>
+    <w:name w:val="Heading 2"/>
     <w:basedOn w:val="Normal"/>
     <w:next w:val="Normal"/>
     <w:uiPriority w:val="9"/>
@@ -2311,7 +3023,7 @@
     <w:unhideWhenUsed/>
     <w:qFormat/>
     <w:pPr>
-      <w:keepNext/>
+      <w:keepNext w:val="true"/>
       <w:keepLines/>
       <w:spacing w:before="360" w:after="120"/>
       <w:outlineLvl w:val="1"/>
@@ -2322,7 +3034,7 @@
     </w:rPr>
   </w:style>
   <w:style w:type="paragraph" w:styleId="Heading3">
-    <w:name w:val="heading 3"/>
+    <w:name w:val="Heading 3"/>
     <w:basedOn w:val="Normal"/>
     <w:next w:val="Normal"/>
     <w:uiPriority w:val="9"/>
@@ -2330,7 +3042,7 @@
     <w:unhideWhenUsed/>
     <w:qFormat/>
     <w:pPr>
-      <w:keepNext/>
+      <w:keepNext w:val="true"/>
       <w:keepLines/>
       <w:spacing w:before="320" w:after="80"/>
       <w:outlineLvl w:val="2"/>
@@ -2342,7 +3054,7 @@
     </w:rPr>
   </w:style>
   <w:style w:type="paragraph" w:styleId="Heading4">
-    <w:name w:val="heading 4"/>
+    <w:name w:val="Heading 4"/>
     <w:basedOn w:val="Normal"/>
     <w:next w:val="Normal"/>
     <w:uiPriority w:val="9"/>
@@ -2350,7 +3062,7 @@
     <w:unhideWhenUsed/>
     <w:qFormat/>
     <w:pPr>
-      <w:keepNext/>
+      <w:keepNext w:val="true"/>
       <w:keepLines/>
       <w:spacing w:before="280" w:after="80"/>
       <w:outlineLvl w:val="3"/>
@@ -2362,7 +3074,7 @@
     </w:rPr>
   </w:style>
   <w:style w:type="paragraph" w:styleId="Heading5">
-    <w:name w:val="heading 5"/>
+    <w:name w:val="Heading 5"/>
     <w:basedOn w:val="Normal"/>
     <w:next w:val="Normal"/>
     <w:uiPriority w:val="9"/>
@@ -2370,7 +3082,7 @@
     <w:unhideWhenUsed/>
     <w:qFormat/>
     <w:pPr>
-      <w:keepNext/>
+      <w:keepNext w:val="true"/>
       <w:keepLines/>
       <w:spacing w:before="240" w:after="80"/>
       <w:outlineLvl w:val="4"/>
@@ -2380,7 +3092,7 @@
     </w:rPr>
   </w:style>
   <w:style w:type="paragraph" w:styleId="Heading6">
-    <w:name w:val="heading 6"/>
+    <w:name w:val="Heading 6"/>
     <w:basedOn w:val="Normal"/>
     <w:next w:val="Normal"/>
     <w:uiPriority w:val="9"/>
@@ -2388,7 +3100,7 @@
     <w:unhideWhenUsed/>
     <w:qFormat/>
     <w:pPr>
-      <w:keepNext/>
+      <w:keepNext w:val="true"/>
       <w:keepLines/>
       <w:spacing w:before="240" w:after="80"/>
       <w:outlineLvl w:val="5"/>
@@ -2398,11 +3110,506 @@
       <w:color w:val="666666"/>
     </w:rPr>
   </w:style>
-  <w:style w:type="character" w:default="1" w:styleId="DefaultParagraphFont">
+  <w:style w:type="character" w:styleId="DefaultParagraphFont" w:default="1">
     <w:name w:val="Default Paragraph Font"/>
     <w:uiPriority w:val="1"/>
     <w:semiHidden/>
     <w:unhideWhenUsed/>
+    <w:qFormat/>
+    <w:rPr/>
+  </w:style>
+  <w:style w:type="character" w:styleId="ListLabel1">
+    <w:name w:val="ListLabel 1"/>
+    <w:qFormat/>
+    <w:rPr>
+      <w:u w:val="none"/>
+    </w:rPr>
+  </w:style>
+  <w:style w:type="character" w:styleId="ListLabel2">
+    <w:name w:val="ListLabel 2"/>
+    <w:qFormat/>
+    <w:rPr>
+      <w:u w:val="none"/>
+    </w:rPr>
+  </w:style>
+  <w:style w:type="character" w:styleId="ListLabel3">
+    <w:name w:val="ListLabel 3"/>
+    <w:qFormat/>
+    <w:rPr>
+      <w:u w:val="none"/>
+    </w:rPr>
+  </w:style>
+  <w:style w:type="character" w:styleId="ListLabel4">
+    <w:name w:val="ListLabel 4"/>
+    <w:qFormat/>
+    <w:rPr>
+      <w:u w:val="none"/>
+    </w:rPr>
+  </w:style>
+  <w:style w:type="character" w:styleId="ListLabel5">
+    <w:name w:val="ListLabel 5"/>
+    <w:qFormat/>
+    <w:rPr>
+      <w:u w:val="none"/>
+    </w:rPr>
+  </w:style>
+  <w:style w:type="character" w:styleId="ListLabel6">
+    <w:name w:val="ListLabel 6"/>
+    <w:qFormat/>
+    <w:rPr>
+      <w:u w:val="none"/>
+    </w:rPr>
+  </w:style>
+  <w:style w:type="character" w:styleId="ListLabel7">
+    <w:name w:val="ListLabel 7"/>
+    <w:qFormat/>
+    <w:rPr>
+      <w:u w:val="none"/>
+    </w:rPr>
+  </w:style>
+  <w:style w:type="character" w:styleId="ListLabel8">
+    <w:name w:val="ListLabel 8"/>
+    <w:qFormat/>
+    <w:rPr>
+      <w:u w:val="none"/>
+    </w:rPr>
+  </w:style>
+  <w:style w:type="character" w:styleId="ListLabel9">
+    <w:name w:val="ListLabel 9"/>
+    <w:qFormat/>
+    <w:rPr>
+      <w:u w:val="none"/>
+    </w:rPr>
+  </w:style>
+  <w:style w:type="character" w:styleId="ListLabel10">
+    <w:name w:val="ListLabel 10"/>
+    <w:qFormat/>
+    <w:rPr>
+      <w:u w:val="none"/>
+    </w:rPr>
+  </w:style>
+  <w:style w:type="character" w:styleId="ListLabel11">
+    <w:name w:val="ListLabel 11"/>
+    <w:qFormat/>
+    <w:rPr>
+      <w:u w:val="none"/>
+    </w:rPr>
+  </w:style>
+  <w:style w:type="character" w:styleId="ListLabel12">
+    <w:name w:val="ListLabel 12"/>
+    <w:qFormat/>
+    <w:rPr>
+      <w:u w:val="none"/>
+    </w:rPr>
+  </w:style>
+  <w:style w:type="character" w:styleId="ListLabel13">
+    <w:name w:val="ListLabel 13"/>
+    <w:qFormat/>
+    <w:rPr>
+      <w:u w:val="none"/>
+    </w:rPr>
+  </w:style>
+  <w:style w:type="character" w:styleId="ListLabel14">
+    <w:name w:val="ListLabel 14"/>
+    <w:qFormat/>
+    <w:rPr>
+      <w:u w:val="none"/>
+    </w:rPr>
+  </w:style>
+  <w:style w:type="character" w:styleId="ListLabel15">
+    <w:name w:val="ListLabel 15"/>
+    <w:qFormat/>
+    <w:rPr>
+      <w:u w:val="none"/>
+    </w:rPr>
+  </w:style>
+  <w:style w:type="character" w:styleId="ListLabel16">
+    <w:name w:val="ListLabel 16"/>
+    <w:qFormat/>
+    <w:rPr>
+      <w:u w:val="none"/>
+    </w:rPr>
+  </w:style>
+  <w:style w:type="character" w:styleId="ListLabel17">
+    <w:name w:val="ListLabel 17"/>
+    <w:qFormat/>
+    <w:rPr>
+      <w:u w:val="none"/>
+    </w:rPr>
+  </w:style>
+  <w:style w:type="character" w:styleId="ListLabel18">
+    <w:name w:val="ListLabel 18"/>
+    <w:qFormat/>
+    <w:rPr>
+      <w:u w:val="none"/>
+    </w:rPr>
+  </w:style>
+  <w:style w:type="character" w:styleId="ListLabel19">
+    <w:name w:val="ListLabel 19"/>
+    <w:qFormat/>
+    <w:rPr>
+      <w:u w:val="none"/>
+    </w:rPr>
+  </w:style>
+  <w:style w:type="character" w:styleId="ListLabel20">
+    <w:name w:val="ListLabel 20"/>
+    <w:qFormat/>
+    <w:rPr>
+      <w:u w:val="none"/>
+    </w:rPr>
+  </w:style>
+  <w:style w:type="character" w:styleId="ListLabel21">
+    <w:name w:val="ListLabel 21"/>
+    <w:qFormat/>
+    <w:rPr>
+      <w:u w:val="none"/>
+    </w:rPr>
+  </w:style>
+  <w:style w:type="character" w:styleId="ListLabel22">
+    <w:name w:val="ListLabel 22"/>
+    <w:qFormat/>
+    <w:rPr>
+      <w:u w:val="none"/>
+    </w:rPr>
+  </w:style>
+  <w:style w:type="character" w:styleId="ListLabel23">
+    <w:name w:val="ListLabel 23"/>
+    <w:qFormat/>
+    <w:rPr>
+      <w:u w:val="none"/>
+    </w:rPr>
+  </w:style>
+  <w:style w:type="character" w:styleId="ListLabel24">
+    <w:name w:val="ListLabel 24"/>
+    <w:qFormat/>
+    <w:rPr>
+      <w:u w:val="none"/>
+    </w:rPr>
+  </w:style>
+  <w:style w:type="character" w:styleId="ListLabel25">
+    <w:name w:val="ListLabel 25"/>
+    <w:qFormat/>
+    <w:rPr>
+      <w:u w:val="none"/>
+    </w:rPr>
+  </w:style>
+  <w:style w:type="character" w:styleId="ListLabel26">
+    <w:name w:val="ListLabel 26"/>
+    <w:qFormat/>
+    <w:rPr>
+      <w:u w:val="none"/>
+    </w:rPr>
+  </w:style>
+  <w:style w:type="character" w:styleId="ListLabel27">
+    <w:name w:val="ListLabel 27"/>
+    <w:qFormat/>
+    <w:rPr>
+      <w:u w:val="none"/>
+    </w:rPr>
+  </w:style>
+  <w:style w:type="character" w:styleId="ListLabel28">
+    <w:name w:val="ListLabel 28"/>
+    <w:qFormat/>
+    <w:rPr>
+      <w:u w:val="none"/>
+    </w:rPr>
+  </w:style>
+  <w:style w:type="character" w:styleId="ListLabel29">
+    <w:name w:val="ListLabel 29"/>
+    <w:qFormat/>
+    <w:rPr>
+      <w:u w:val="none"/>
+    </w:rPr>
+  </w:style>
+  <w:style w:type="character" w:styleId="ListLabel30">
+    <w:name w:val="ListLabel 30"/>
+    <w:qFormat/>
+    <w:rPr>
+      <w:u w:val="none"/>
+    </w:rPr>
+  </w:style>
+  <w:style w:type="character" w:styleId="ListLabel31">
+    <w:name w:val="ListLabel 31"/>
+    <w:qFormat/>
+    <w:rPr>
+      <w:u w:val="none"/>
+    </w:rPr>
+  </w:style>
+  <w:style w:type="character" w:styleId="ListLabel32">
+    <w:name w:val="ListLabel 32"/>
+    <w:qFormat/>
+    <w:rPr>
+      <w:u w:val="none"/>
+    </w:rPr>
+  </w:style>
+  <w:style w:type="character" w:styleId="ListLabel33">
+    <w:name w:val="ListLabel 33"/>
+    <w:qFormat/>
+    <w:rPr>
+      <w:u w:val="none"/>
+    </w:rPr>
+  </w:style>
+  <w:style w:type="character" w:styleId="ListLabel34">
+    <w:name w:val="ListLabel 34"/>
+    <w:qFormat/>
+    <w:rPr>
+      <w:u w:val="none"/>
+    </w:rPr>
+  </w:style>
+  <w:style w:type="character" w:styleId="ListLabel35">
+    <w:name w:val="ListLabel 35"/>
+    <w:qFormat/>
+    <w:rPr>
+      <w:u w:val="none"/>
+    </w:rPr>
+  </w:style>
+  <w:style w:type="character" w:styleId="ListLabel36">
+    <w:name w:val="ListLabel 36"/>
+    <w:qFormat/>
+    <w:rPr>
+      <w:u w:val="none"/>
+    </w:rPr>
+  </w:style>
+  <w:style w:type="character" w:styleId="ListLabel37">
+    <w:name w:val="ListLabel 37"/>
+    <w:qFormat/>
+    <w:rPr>
+      <w:u w:val="none"/>
+    </w:rPr>
+  </w:style>
+  <w:style w:type="character" w:styleId="ListLabel38">
+    <w:name w:val="ListLabel 38"/>
+    <w:qFormat/>
+    <w:rPr>
+      <w:u w:val="none"/>
+    </w:rPr>
+  </w:style>
+  <w:style w:type="character" w:styleId="ListLabel39">
+    <w:name w:val="ListLabel 39"/>
+    <w:qFormat/>
+    <w:rPr>
+      <w:u w:val="none"/>
+    </w:rPr>
+  </w:style>
+  <w:style w:type="character" w:styleId="ListLabel40">
+    <w:name w:val="ListLabel 40"/>
+    <w:qFormat/>
+    <w:rPr>
+      <w:u w:val="none"/>
+    </w:rPr>
+  </w:style>
+  <w:style w:type="character" w:styleId="ListLabel41">
+    <w:name w:val="ListLabel 41"/>
+    <w:qFormat/>
+    <w:rPr>
+      <w:u w:val="none"/>
+    </w:rPr>
+  </w:style>
+  <w:style w:type="character" w:styleId="ListLabel42">
+    <w:name w:val="ListLabel 42"/>
+    <w:qFormat/>
+    <w:rPr>
+      <w:u w:val="none"/>
+    </w:rPr>
+  </w:style>
+  <w:style w:type="character" w:styleId="ListLabel43">
+    <w:name w:val="ListLabel 43"/>
+    <w:qFormat/>
+    <w:rPr>
+      <w:u w:val="none"/>
+    </w:rPr>
+  </w:style>
+  <w:style w:type="character" w:styleId="ListLabel44">
+    <w:name w:val="ListLabel 44"/>
+    <w:qFormat/>
+    <w:rPr>
+      <w:u w:val="none"/>
+    </w:rPr>
+  </w:style>
+  <w:style w:type="character" w:styleId="ListLabel45">
+    <w:name w:val="ListLabel 45"/>
+    <w:qFormat/>
+    <w:rPr>
+      <w:u w:val="none"/>
+    </w:rPr>
+  </w:style>
+  <w:style w:type="character" w:styleId="ListLabel46">
+    <w:name w:val="ListLabel 46"/>
+    <w:qFormat/>
+    <w:rPr>
+      <w:u w:val="none"/>
+    </w:rPr>
+  </w:style>
+  <w:style w:type="character" w:styleId="ListLabel47">
+    <w:name w:val="ListLabel 47"/>
+    <w:qFormat/>
+    <w:rPr>
+      <w:u w:val="none"/>
+    </w:rPr>
+  </w:style>
+  <w:style w:type="character" w:styleId="ListLabel48">
+    <w:name w:val="ListLabel 48"/>
+    <w:qFormat/>
+    <w:rPr>
+      <w:u w:val="none"/>
+    </w:rPr>
+  </w:style>
+  <w:style w:type="character" w:styleId="ListLabel49">
+    <w:name w:val="ListLabel 49"/>
+    <w:qFormat/>
+    <w:rPr>
+      <w:u w:val="none"/>
+    </w:rPr>
+  </w:style>
+  <w:style w:type="character" w:styleId="ListLabel50">
+    <w:name w:val="ListLabel 50"/>
+    <w:qFormat/>
+    <w:rPr>
+      <w:u w:val="none"/>
+    </w:rPr>
+  </w:style>
+  <w:style w:type="character" w:styleId="ListLabel51">
+    <w:name w:val="ListLabel 51"/>
+    <w:qFormat/>
+    <w:rPr>
+      <w:u w:val="none"/>
+    </w:rPr>
+  </w:style>
+  <w:style w:type="character" w:styleId="ListLabel52">
+    <w:name w:val="ListLabel 52"/>
+    <w:qFormat/>
+    <w:rPr>
+      <w:u w:val="none"/>
+    </w:rPr>
+  </w:style>
+  <w:style w:type="character" w:styleId="ListLabel53">
+    <w:name w:val="ListLabel 53"/>
+    <w:qFormat/>
+    <w:rPr>
+      <w:u w:val="none"/>
+    </w:rPr>
+  </w:style>
+  <w:style w:type="character" w:styleId="ListLabel54">
+    <w:name w:val="ListLabel 54"/>
+    <w:qFormat/>
+    <w:rPr>
+      <w:u w:val="none"/>
+    </w:rPr>
+  </w:style>
+  <w:style w:type="character" w:styleId="ListLabel55">
+    <w:name w:val="ListLabel 55"/>
+    <w:qFormat/>
+    <w:rPr>
+      <w:i/>
+      <w:color w:val="1155CC"/>
+      <w:u w:val="single"/>
+    </w:rPr>
+  </w:style>
+  <w:style w:type="character" w:styleId="InternetLink">
+    <w:name w:val="Internet Link"/>
+    <w:rPr>
+      <w:color w:val="000080"/>
+      <w:u w:val="single"/>
+      <w:lang w:val="zxx" w:eastAsia="zxx" w:bidi="zxx"/>
+    </w:rPr>
+  </w:style>
+  <w:style w:type="paragraph" w:styleId="Heading">
+    <w:name w:val="Heading"/>
+    <w:basedOn w:val="Normal"/>
+    <w:next w:val="TextBody"/>
+    <w:qFormat/>
+    <w:pPr>
+      <w:keepNext w:val="true"/>
+      <w:spacing w:before="240" w:after="120"/>
+    </w:pPr>
+    <w:rPr>
+      <w:rFonts w:ascii="Liberation Sans" w:hAnsi="Liberation Sans" w:eastAsia="Noto Sans CJK SC" w:cs="Lohit Devanagari"/>
+      <w:sz w:val="28"/>
+      <w:szCs w:val="28"/>
+    </w:rPr>
+  </w:style>
+  <w:style w:type="paragraph" w:styleId="TextBody">
+    <w:name w:val="Body Text"/>
+    <w:basedOn w:val="Normal"/>
+    <w:pPr>
+      <w:spacing w:lineRule="auto" w:line="276" w:before="0" w:after="140"/>
+    </w:pPr>
+    <w:rPr/>
+  </w:style>
+  <w:style w:type="paragraph" w:styleId="List">
+    <w:name w:val="List"/>
+    <w:basedOn w:val="TextBody"/>
+    <w:pPr/>
+    <w:rPr>
+      <w:rFonts w:cs="Lohit Devanagari"/>
+    </w:rPr>
+  </w:style>
+  <w:style w:type="paragraph" w:styleId="Caption">
+    <w:name w:val="Caption"/>
+    <w:basedOn w:val="Normal"/>
+    <w:qFormat/>
+    <w:pPr>
+      <w:suppressLineNumbers/>
+      <w:spacing w:before="120" w:after="120"/>
+    </w:pPr>
+    <w:rPr>
+      <w:rFonts w:cs="Lohit Devanagari"/>
+      <w:i/>
+      <w:iCs/>
+      <w:sz w:val="24"/>
+      <w:szCs w:val="24"/>
+    </w:rPr>
+  </w:style>
+  <w:style w:type="paragraph" w:styleId="Index">
+    <w:name w:val="Index"/>
+    <w:basedOn w:val="Normal"/>
+    <w:qFormat/>
+    <w:pPr>
+      <w:suppressLineNumbers/>
+    </w:pPr>
+    <w:rPr>
+      <w:rFonts w:cs="Lohit Devanagari"/>
+    </w:rPr>
+  </w:style>
+  <w:style w:type="paragraph" w:styleId="Title">
+    <w:name w:val="Title"/>
+    <w:basedOn w:val="Normal"/>
+    <w:next w:val="Normal"/>
+    <w:uiPriority w:val="10"/>
+    <w:qFormat/>
+    <w:pPr>
+      <w:keepNext w:val="true"/>
+      <w:keepLines/>
+      <w:spacing w:before="0" w:after="60"/>
+    </w:pPr>
+    <w:rPr>
+      <w:sz w:val="52"/>
+      <w:szCs w:val="52"/>
+    </w:rPr>
+  </w:style>
+  <w:style w:type="paragraph" w:styleId="Subtitle">
+    <w:name w:val="Subtitle"/>
+    <w:basedOn w:val="Normal"/>
+    <w:next w:val="Normal"/>
+    <w:uiPriority w:val="11"/>
+    <w:qFormat/>
+    <w:pPr>
+      <w:keepNext w:val="true"/>
+      <w:keepLines/>
+      <w:spacing w:before="0" w:after="320"/>
+    </w:pPr>
+    <w:rPr>
+      <w:color w:val="666666"/>
+      <w:sz w:val="30"/>
+      <w:szCs w:val="30"/>
+    </w:rPr>
+  </w:style>
+  <w:style w:type="numbering" w:styleId="NoList" w:default="1">
+    <w:name w:val="No List"/>
+    <w:uiPriority w:val="99"/>
+    <w:semiHidden/>
+    <w:unhideWhenUsed/>
+    <w:qFormat/>
   </w:style>
   <w:style w:type="table" w:default="1" w:styleId="TableNormal">
     <w:name w:val="Normal Table"/>
@@ -2418,45 +3625,6 @@
         <w:right w:w="108" w:type="dxa"/>
       </w:tblCellMar>
     </w:tblPr>
-  </w:style>
-  <w:style w:type="numbering" w:default="1" w:styleId="NoList">
-    <w:name w:val="No List"/>
-    <w:uiPriority w:val="99"/>
-    <w:semiHidden/>
-    <w:unhideWhenUsed/>
-  </w:style>
-  <w:style w:type="paragraph" w:styleId="Title">
-    <w:name w:val="Title"/>
-    <w:basedOn w:val="Normal"/>
-    <w:next w:val="Normal"/>
-    <w:uiPriority w:val="10"/>
-    <w:qFormat/>
-    <w:pPr>
-      <w:keepNext/>
-      <w:keepLines/>
-      <w:spacing w:after="60"/>
-    </w:pPr>
-    <w:rPr>
-      <w:sz w:val="52"/>
-      <w:szCs w:val="52"/>
-    </w:rPr>
-  </w:style>
-  <w:style w:type="paragraph" w:styleId="Subtitle">
-    <w:name w:val="Subtitle"/>
-    <w:basedOn w:val="Normal"/>
-    <w:next w:val="Normal"/>
-    <w:uiPriority w:val="11"/>
-    <w:qFormat/>
-    <w:pPr>
-      <w:keepNext/>
-      <w:keepLines/>
-      <w:spacing w:after="320"/>
-    </w:pPr>
-    <w:rPr>
-      <w:color w:val="666666"/>
-      <w:sz w:val="30"/>
-      <w:szCs w:val="30"/>
-    </w:rPr>
   </w:style>
 </w:styles>
 </file>

</xml_diff>

<commit_message>
added Ryan burning glass reflection
</commit_message>
<xml_diff>
--- a/Content Docs/Burning glass data.docx
+++ b/Content Docs/Burning glass data.docx
@@ -22,15 +22,7 @@
     </w:p>
     <w:p>
       <w:r>
-        <w:t xml:space="preserve">Morgan </w:t>
-      </w:r>
-      <w:proofErr w:type="spellStart"/>
-      <w:r>
-        <w:t>Cassar</w:t>
-      </w:r>
-      <w:proofErr w:type="spellEnd"/>
-      <w:r>
-        <w:t>: Cyber Security Manager</w:t>
+        <w:t>Morgan Cassar: Cyber Security Manager</w:t>
       </w:r>
     </w:p>
     <w:p>
@@ -56,10 +48,7 @@
     </w:p>
     <w:p>
       <w:r>
-        <w:t>Roberts job title was not directly included in the data as such, he has been considered as a Computer Systems E</w:t>
-      </w:r>
-      <w:r>
-        <w:t xml:space="preserve">ngineer for this task. </w:t>
+        <w:t xml:space="preserve">Roberts job title was not directly included in the data as such, he has been considered as a Computer Systems Engineer for this task. </w:t>
       </w:r>
     </w:p>
     <w:p/>
@@ -77,55 +66,47 @@
         <w:t>i</w:t>
       </w:r>
       <w:r>
+        <w:t>ams and Ty Lynch</w:t>
+      </w:r>
+    </w:p>
+    <w:p>
+      <w:pPr>
+        <w:numPr>
+          <w:ilvl w:val="0"/>
+          <w:numId w:val="6"/>
+        </w:numPr>
+      </w:pPr>
+      <w:r>
+        <w:t>Robert Cross</w:t>
+      </w:r>
+    </w:p>
+    <w:p>
+      <w:pPr>
+        <w:numPr>
+          <w:ilvl w:val="0"/>
+          <w:numId w:val="6"/>
+        </w:numPr>
+      </w:pPr>
+      <w:r>
+        <w:t>Douglas Barker</w:t>
+      </w:r>
+    </w:p>
+    <w:p>
+      <w:pPr>
+        <w:numPr>
+          <w:ilvl w:val="0"/>
+          <w:numId w:val="6"/>
+        </w:numPr>
+      </w:pPr>
+      <w:r>
+        <w:t>Benjamin King and Morgan C</w:t>
+      </w:r>
+      <w:r>
         <w:t>a</w:t>
       </w:r>
       <w:r>
-        <w:t>ms and Ty Lynch</w:t>
-      </w:r>
-    </w:p>
-    <w:p>
-      <w:pPr>
-        <w:numPr>
-          <w:ilvl w:val="0"/>
-          <w:numId w:val="6"/>
-        </w:numPr>
-      </w:pPr>
-      <w:r>
-        <w:t>Robert Cross</w:t>
-      </w:r>
-    </w:p>
-    <w:p>
-      <w:pPr>
-        <w:numPr>
-          <w:ilvl w:val="0"/>
-          <w:numId w:val="6"/>
-        </w:numPr>
-      </w:pPr>
-      <w:r>
-        <w:t>Douglas Barker</w:t>
-      </w:r>
-    </w:p>
-    <w:p>
-      <w:pPr>
-        <w:numPr>
-          <w:ilvl w:val="0"/>
-          <w:numId w:val="6"/>
-        </w:numPr>
-      </w:pPr>
-      <w:r>
-        <w:t xml:space="preserve">Benjamin King and Morgan </w:t>
-      </w:r>
-      <w:proofErr w:type="spellStart"/>
-      <w:r>
-        <w:t>C</w:t>
-      </w:r>
-      <w:r>
-        <w:t>a</w:t>
-      </w:r>
-      <w:r>
         <w:t>ssar</w:t>
       </w:r>
-      <w:proofErr w:type="spellEnd"/>
     </w:p>
     <w:p>
       <w:pPr>
@@ -176,10 +157,7 @@
     <w:p>
       <w:r>
         <w:lastRenderedPageBreak/>
-        <w:t xml:space="preserve">The skillset we have identified from the ideal jobs in assignment one has been divided into to two skill categories; General and IT-specific </w:t>
-      </w:r>
-      <w:r>
-        <w:t>these are as follows:</w:t>
+        <w:t>The skillset we have identified from the ideal jobs in assignment one has been divided into to two skill categories; General and IT-specific these are as follows:</w:t>
       </w:r>
     </w:p>
     <w:p/>
@@ -690,28 +668,14 @@
     <w:p>
       <w:r>
         <w:lastRenderedPageBreak/>
-        <w:t xml:space="preserve">We think the skills our team members possess rank quite well in IT-specific skills when comparing to the data. Our team covers the top 5 skills and covers over half the skills in greatest demand. We are a very </w:t>
-      </w:r>
-      <w:proofErr w:type="gramStart"/>
-      <w:r>
-        <w:t>well rounded</w:t>
-      </w:r>
-      <w:proofErr w:type="gramEnd"/>
-      <w:r>
-        <w:t xml:space="preserve"> group and because of this, we wou</w:t>
-      </w:r>
-      <w:r>
-        <w:t xml:space="preserve">ld be able to tackle a varied range of projects in a variety of different programming languages. </w:t>
-      </w:r>
-    </w:p>
-    <w:p/>
-    <w:p/>
-    <w:p>
-      <w:r>
-        <w:t>The team meets the top 6 highest-ranking skills in the general skills category. We meet half the required skills in this category. With all team members job</w:t>
-      </w:r>
-      <w:r>
-        <w:t xml:space="preserve"> roles requiring teamwork and communication skills we think we would make a great team.  </w:t>
+        <w:t xml:space="preserve">We think the skills our team members possess rank quite well in IT-specific skills when comparing to the data. Our team covers the top 5 skills and covers over half the skills in greatest demand. We are a very well rounded group and because of this, we would be able to tackle a varied range of projects in a variety of different programming languages. </w:t>
+      </w:r>
+    </w:p>
+    <w:p/>
+    <w:p/>
+    <w:p>
+      <w:r>
+        <w:t xml:space="preserve">The team meets the top 6 highest-ranking skills in the general skills category. We meet half the required skills in this category. With all team members job roles requiring teamwork and communication skills we think we would make a great team.  </w:t>
       </w:r>
     </w:p>
     <w:p>
@@ -762,10 +726,7 @@
     <w:p/>
     <w:p>
       <w:r>
-        <w:t>The three highest-ranked general skills that o</w:t>
-      </w:r>
-      <w:r>
-        <w:t>ur team is missing are:</w:t>
+        <w:t>The three highest-ranked general skills that our team is missing are:</w:t>
       </w:r>
     </w:p>
     <w:p>
@@ -820,202 +781,87 @@
         <w:rPr>
           <w:color w:val="000000"/>
         </w:rPr>
-        <w:t xml:space="preserve">After </w:t>
-      </w:r>
-      <w:proofErr w:type="spellStart"/>
+        <w:t>After analysing the burning glass data my opinion of my dream job has been reinforced. Although the job title itself does not appear in the list I see that it’s equivalency is ranked high.</w:t>
+      </w:r>
+    </w:p>
+    <w:p>
       <w:r>
         <w:rPr>
           <w:color w:val="000000"/>
         </w:rPr>
+        <w:t>It is disappointing to see that the skill of using Linux isn’t ranked higher as I thought it would have been for a Cyber Warfare Officer but I am still pleased to see it in the middle range. The skills of leadership, teamwork, research and communication skills are surprising in their rankings but they still give my chosen role a high median. Overall I am pleased with the demands made by industry for my chosen job.</w:t>
+      </w:r>
+    </w:p>
+    <w:p/>
+    <w:p>
+      <w:r>
+        <w:t>Ryan Williams:</w:t>
+      </w:r>
+    </w:p>
+    <w:p/>
+    <w:p>
+      <w:r>
+        <w:t>After analysing the burning glass data my dream job has not changed, but maybe the specific language would be different. My dream job was a Java programming job but as the industry changes frequently it would be best to remain fluid with the industry and get experience in multiple languages. Regardless in how highly a specific programming language ranks in the data I still think that if you enjoy a job and the job compensation is enough to live comfortably, then that is all that counts.</w:t>
+      </w:r>
+    </w:p>
+    <w:p/>
+    <w:p>
+      <w:r>
+        <w:t>Morgan Cassar:</w:t>
+      </w:r>
+      <w:r>
+        <w:br/>
+      </w:r>
+      <w:r>
+        <w:br/>
+        <w:t xml:space="preserve">After looking at the burning glass data, I think I would still be interested in the job I researched in Assignment 1. It uses a lot of highly ranked general skills, such as communication skills and </w:t>
+      </w:r>
+      <w:r>
+        <w:lastRenderedPageBreak/>
+        <w:t>writing. It does not however rank as highly in IT-specific skills, with skills in Microsoft Windows being the only high ranked skill. Due to the nature of the job, cyber security, I do believe that it is an important field and that jobs will be in demand. It could however leave me out of the IT side of the industry as it only requires high levels of Microsoft Windows knowledge but leaves out a lot of other IT-specific skills. Pursuing this career, although may have lots of opportunities, it might stop me from branching out into a more IT-Specific job.</w:t>
+      </w:r>
+    </w:p>
+    <w:p/>
+    <w:p>
+      <w:r>
+        <w:t>Robert Cross:</w:t>
+      </w:r>
+    </w:p>
+    <w:p/>
+    <w:p>
+      <w:r>
+        <w:t>Douglas Baker:</w:t>
+      </w:r>
+    </w:p>
+    <w:p/>
+    <w:p>
+      <w:r>
+        <w:t xml:space="preserve">Reviewing the data there is really nothing I would be changing about my ideal job. Being a Systems and Network Engineer does cover a wide breadth of skills and challenges that suits my personality. While it may be interesting to chase the </w:t>
+      </w:r>
+      <w:r>
+        <w:t xml:space="preserve">high demand of Software Engineering, or to specialize in an area such as database administration, the skills that I do have are better tailored towards a generalist role. </w:t>
+      </w:r>
+    </w:p>
+    <w:p>
+      <w:r>
+        <w:t xml:space="preserve"> </w:t>
+      </w:r>
+    </w:p>
+    <w:p>
+      <w:r>
+        <w:t xml:space="preserve">Ty Lynch: </w:t>
+      </w:r>
+    </w:p>
+    <w:p/>
+    <w:p>
+      <w:r>
+        <w:t xml:space="preserve">From </w:t>
+      </w:r>
+      <w:r>
         <w:t>analysing</w:t>
       </w:r>
-      <w:proofErr w:type="spellEnd"/>
-      <w:r>
-        <w:rPr>
-          <w:color w:val="000000"/>
-        </w:rPr>
-        <w:t xml:space="preserve"> the burning glass data my opinion of my dream job has b</w:t>
-      </w:r>
-      <w:r>
-        <w:rPr>
-          <w:color w:val="000000"/>
-        </w:rPr>
-        <w:t xml:space="preserve">een reinforced. Although the job title itself does not appear in the list I see that </w:t>
-      </w:r>
-      <w:proofErr w:type="gramStart"/>
-      <w:r>
-        <w:rPr>
-          <w:color w:val="000000"/>
-        </w:rPr>
-        <w:t>it’s</w:t>
-      </w:r>
-      <w:proofErr w:type="gramEnd"/>
-      <w:r>
-        <w:rPr>
-          <w:color w:val="000000"/>
-        </w:rPr>
-        <w:t xml:space="preserve"> equivalency is ranked high.</w:t>
-      </w:r>
-    </w:p>
-    <w:p>
-      <w:r>
-        <w:rPr>
-          <w:color w:val="000000"/>
-        </w:rPr>
-        <w:t xml:space="preserve">It is disappointing to see that the skill of using Linux isn’t ranked higher as I thought it would have been for a Cyber Warfare </w:t>
-      </w:r>
-      <w:proofErr w:type="gramStart"/>
-      <w:r>
-        <w:rPr>
-          <w:color w:val="000000"/>
-        </w:rPr>
-        <w:t>Officer</w:t>
-      </w:r>
-      <w:proofErr w:type="gramEnd"/>
-      <w:r>
-        <w:rPr>
-          <w:color w:val="000000"/>
-        </w:rPr>
-        <w:t xml:space="preserve"> b</w:t>
-      </w:r>
-      <w:r>
-        <w:rPr>
-          <w:color w:val="000000"/>
-        </w:rPr>
-        <w:t xml:space="preserve">ut I am still pleased to see it in the middle range. The skills of leadership, teamwork, research and communication skills are surprising in their </w:t>
-      </w:r>
-      <w:proofErr w:type="gramStart"/>
-      <w:r>
-        <w:rPr>
-          <w:color w:val="000000"/>
-        </w:rPr>
-        <w:t>rankings</w:t>
-      </w:r>
-      <w:proofErr w:type="gramEnd"/>
-      <w:r>
-        <w:rPr>
-          <w:color w:val="000000"/>
-        </w:rPr>
-        <w:t xml:space="preserve"> but they still give my chosen role a high median. </w:t>
-      </w:r>
-      <w:proofErr w:type="gramStart"/>
-      <w:r>
-        <w:rPr>
-          <w:color w:val="000000"/>
-        </w:rPr>
-        <w:t>Overall</w:t>
-      </w:r>
-      <w:proofErr w:type="gramEnd"/>
-      <w:r>
-        <w:rPr>
-          <w:color w:val="000000"/>
-        </w:rPr>
-        <w:t xml:space="preserve"> I am pleased with the demands made by indu</w:t>
-      </w:r>
-      <w:r>
-        <w:rPr>
-          <w:color w:val="000000"/>
-        </w:rPr>
-        <w:t>stry for my chosen job.</w:t>
-      </w:r>
-    </w:p>
-    <w:p/>
-    <w:p>
-      <w:r>
-        <w:t>Ryan Williams:</w:t>
-      </w:r>
-    </w:p>
-    <w:p/>
-    <w:p>
-      <w:r>
-        <w:t xml:space="preserve">Morgan </w:t>
-      </w:r>
-      <w:proofErr w:type="spellStart"/>
-      <w:r>
-        <w:t>Cassar</w:t>
-      </w:r>
-      <w:proofErr w:type="spellEnd"/>
-      <w:r>
-        <w:t>:</w:t>
-      </w:r>
-      <w:r>
-        <w:br/>
-      </w:r>
-      <w:r>
-        <w:br/>
-      </w:r>
-      <w:r>
-        <w:t>After looking at the burning glass data, I think I would still be interested in the job I researched in Assignment 1. It uses a lot of highly ranked general skills, such as communication skills and writing. It does not however rank as highly in IT-specific</w:t>
-      </w:r>
-      <w:r>
-        <w:t xml:space="preserve"> skills, with skills in Microsoft Windows being the only high ranked skill. Due to the nature of the job, cyber security, I do believe that it is an important field and that jobs will be in demand. It could however leave me out of the IT side of the indust</w:t>
-      </w:r>
-      <w:r>
-        <w:t>ry as it only requires high levels of Microsoft Windows knowledge but leaves out a lot of other IT-specific skills. Pursuing this career, although may have lots of opportunities, it might stop me from branching out into a more IT-Specific job.</w:t>
-      </w:r>
-    </w:p>
-    <w:p/>
-    <w:p>
-      <w:r>
-        <w:lastRenderedPageBreak/>
-        <w:t>Robert Cros</w:t>
-      </w:r>
-      <w:r>
-        <w:t>s:</w:t>
-      </w:r>
-    </w:p>
-    <w:p/>
-    <w:p>
-      <w:r>
-        <w:t>Douglas Ba</w:t>
-      </w:r>
-      <w:r>
-        <w:t>ker:</w:t>
-      </w:r>
-    </w:p>
-    <w:p>
-      <w:bookmarkStart w:id="0" w:name="_GoBack"/>
-      <w:bookmarkEnd w:id="0"/>
-    </w:p>
-    <w:p>
-      <w:r>
-        <w:t xml:space="preserve">Reviewing the data there is really nothing I would be changing about my ideal job. Being a Systems and Network Engineer does cover a wide breadth of skills and challenges that suits my personality. While it may be interesting to chase the </w:t>
-      </w:r>
-      <w:r>
-        <w:t xml:space="preserve">high demand of Software Engineering, or to specialize in an area such as database administration, the skills that I do have are better tailored towards a generalist role. </w:t>
-      </w:r>
-    </w:p>
-    <w:p>
-      <w:r>
-        <w:t xml:space="preserve"> </w:t>
-      </w:r>
-    </w:p>
-    <w:p>
-      <w:r>
-        <w:t xml:space="preserve">Ty Lynch: </w:t>
-      </w:r>
-    </w:p>
-    <w:p/>
-    <w:p>
-      <w:r>
-        <w:t xml:space="preserve">From analyzing the burning glass </w:t>
-      </w:r>
-      <w:proofErr w:type="gramStart"/>
-      <w:r>
-        <w:t>data</w:t>
-      </w:r>
-      <w:proofErr w:type="gramEnd"/>
-      <w:r>
-        <w:t xml:space="preserve"> I think my opinion has changed about the job that I would like to pursue. This is because the job I used in assignment one does not require the knowledge in most of the categories liste</w:t>
-      </w:r>
-      <w:r>
-        <w:t>d and the few that is does, it ranks quite poorly in the IT-specific field. It also requires hardly any skills in the general category although some skills may possibly be used that had not been listed in the advertisement. Following this career path may l</w:t>
-      </w:r>
-      <w:r>
-        <w:t>eave me in a niche industry, while it is a specialized industry and a passion of mine to work with games, it may close the door to other opportunities in the future. This could leave me stranded in that type of work, as it could possibly be difficult to br</w:t>
-      </w:r>
-      <w:r>
-        <w:t xml:space="preserve">anch out to another sector of the IT industry. </w:t>
+      <w:r>
+        <w:t xml:space="preserve"> the burning glass data I think my opinion has changed about the job that I would like to pursue. This is because the job I used in assignment one does not require the knowledge in most of the categories listed and the few that is does, it ranks quite poorly in the IT-specific field. It also requires hardly any skills in the general category although some skills may possibly be used that had not been listed in the advertisement. Following this career path may leave me in a niche industry, while it is a specialized industry and a passion of mine to work with games, it may close the door to other opportunities in the future. This could leave me stranded in that type of work, as it could possibly be difficult to branch out to another sector of the IT industry. </w:t>
       </w:r>
     </w:p>
     <w:p>
@@ -1090,15 +936,7 @@
             <w:color w:val="1155CC"/>
             <w:u w:val="single"/>
           </w:rPr>
-          <w:t>https://rmit.instructure.com/courses/7</w:t>
-        </w:r>
-        <w:r>
-          <w:rPr>
-            <w:i/>
-            <w:color w:val="1155CC"/>
-            <w:u w:val="single"/>
-          </w:rPr>
-          <w:t>0682/files/10954568/download</w:t>
+          <w:t>https://rmit.instructure.com/courses/70682/files/10954568/download</w:t>
         </w:r>
       </w:hyperlink>
     </w:p>
@@ -1148,40 +986,20 @@
         <w:rPr>
           <w:i/>
         </w:rPr>
-        <w:t xml:space="preserve">While your job may require more </w:t>
-      </w:r>
-      <w:proofErr w:type="gramStart"/>
-      <w:r>
-        <w:rPr>
-          <w:i/>
-        </w:rPr>
-        <w:t>skills</w:t>
-      </w:r>
-      <w:proofErr w:type="gramEnd"/>
-      <w:r>
-        <w:rPr>
-          <w:i/>
-        </w:rPr>
-        <w:t xml:space="preserve"> I’ve only taken the ones listed from your</w:t>
-      </w:r>
-    </w:p>
-    <w:p>
-      <w:pPr>
-        <w:rPr>
-          <w:i/>
-        </w:rPr>
-      </w:pPr>
-      <w:r>
-        <w:rPr>
-          <w:i/>
-        </w:rPr>
-        <w:t>Job description apart from Douglas with you I had a rough guess based on what you had written on yo</w:t>
-      </w:r>
-      <w:r>
-        <w:rPr>
-          <w:i/>
-        </w:rPr>
-        <w:t>ur assignment 1</w:t>
+        <w:t>While your job may require more skills I’ve only taken the ones listed from your</w:t>
+      </w:r>
+    </w:p>
+    <w:p>
+      <w:pPr>
+        <w:rPr>
+          <w:i/>
+        </w:rPr>
+      </w:pPr>
+      <w:r>
+        <w:rPr>
+          <w:i/>
+        </w:rPr>
+        <w:t>Job description apart from Douglas with you I had a rough guess based on what you had written on your assignment 1</w:t>
       </w:r>
     </w:p>
     <w:p>
@@ -1247,21 +1065,7 @@
         <w:rPr>
           <w:i/>
         </w:rPr>
-        <w:t xml:space="preserve">Ryan java, databases, software engineering, oracle, customer </w:t>
-      </w:r>
-      <w:proofErr w:type="gramStart"/>
-      <w:r>
-        <w:rPr>
-          <w:i/>
-        </w:rPr>
-        <w:t>service,  Postgres</w:t>
-      </w:r>
-      <w:proofErr w:type="gramEnd"/>
-      <w:r>
-        <w:rPr>
-          <w:i/>
-        </w:rPr>
-        <w:t xml:space="preserve"> (SQL),</w:t>
+        <w:t>Ryan java, databases, software engineering, oracle, customer service,  Postgres (SQL),</w:t>
       </w:r>
     </w:p>
     <w:p>
@@ -1290,22 +1094,18 @@
           <w:i/>
         </w:rPr>
       </w:pPr>
-      <w:proofErr w:type="gramStart"/>
       <w:r>
         <w:rPr>
           <w:i/>
         </w:rPr>
         <w:t xml:space="preserve">Robert  </w:t>
       </w:r>
-      <w:proofErr w:type="spellStart"/>
-      <w:r>
-        <w:rPr>
-          <w:i/>
-        </w:rPr>
-        <w:t>Javascript</w:t>
-      </w:r>
-      <w:proofErr w:type="spellEnd"/>
-      <w:proofErr w:type="gramEnd"/>
+      <w:r>
+        <w:rPr>
+          <w:i/>
+        </w:rPr>
+        <w:t>JavaScript</w:t>
+      </w:r>
       <w:r>
         <w:rPr>
           <w:i/>
@@ -1323,13 +1123,8 @@
         <w:rPr>
           <w:i/>
         </w:rPr>
-        <w:t>Communication skills, teamwork, leadership, organiz</w:t>
-      </w:r>
-      <w:r>
-        <w:rPr>
-          <w:i/>
-        </w:rPr>
-        <w:t xml:space="preserve">ational skills, team management, decision making, presentation skills, meeting deadlines </w:t>
+        <w:lastRenderedPageBreak/>
+        <w:t xml:space="preserve">Communication skills, teamwork, leadership, organizational skills, team management, decision making, presentation skills, meeting deadlines </w:t>
       </w:r>
     </w:p>
     <w:p>
@@ -1358,53 +1153,31 @@
           <w:i/>
         </w:rPr>
       </w:pPr>
-      <w:proofErr w:type="gramStart"/>
-      <w:r>
-        <w:rPr>
-          <w:i/>
-        </w:rPr>
-        <w:t>Teamwork  communications</w:t>
-      </w:r>
-      <w:proofErr w:type="gramEnd"/>
-      <w:r>
-        <w:rPr>
-          <w:i/>
-        </w:rPr>
-        <w:t xml:space="preserve"> skills, troubleshooting leadership, problem-solving </w:t>
-      </w:r>
-    </w:p>
-    <w:p>
-      <w:pPr>
-        <w:rPr>
-          <w:i/>
-        </w:rPr>
-      </w:pPr>
-    </w:p>
-    <w:p>
-      <w:pPr>
-        <w:rPr>
-          <w:i/>
-        </w:rPr>
-      </w:pPr>
-      <w:proofErr w:type="gramStart"/>
-      <w:r>
-        <w:rPr>
-          <w:i/>
-        </w:rPr>
-        <w:t>Benjamin  windows</w:t>
-      </w:r>
-      <w:proofErr w:type="gramEnd"/>
-      <w:r>
-        <w:rPr>
-          <w:i/>
-        </w:rPr>
-        <w:t>, Linux, programming</w:t>
-      </w:r>
-      <w:r>
-        <w:rPr>
-          <w:i/>
-        </w:rPr>
-        <w:t xml:space="preserve"> languages various</w:t>
+      <w:r>
+        <w:rPr>
+          <w:i/>
+        </w:rPr>
+        <w:t xml:space="preserve">Teamwork  communications skills, troubleshooting leadership, problem-solving </w:t>
+      </w:r>
+    </w:p>
+    <w:p>
+      <w:pPr>
+        <w:rPr>
+          <w:i/>
+        </w:rPr>
+      </w:pPr>
+    </w:p>
+    <w:p>
+      <w:pPr>
+        <w:rPr>
+          <w:i/>
+        </w:rPr>
+      </w:pPr>
+      <w:r>
+        <w:rPr>
+          <w:i/>
+        </w:rPr>
+        <w:t>Benjamin  windows, Linux, programming languages various</w:t>
       </w:r>
     </w:p>
     <w:p>
@@ -2229,7 +2002,7 @@
       </w:pPr>
     </w:pPrDefault>
   </w:docDefaults>
-  <w:latentStyles w:defLockedState="0" w:defUIPriority="99" w:defSemiHidden="0" w:defUnhideWhenUsed="0" w:defQFormat="0" w:count="377">
+  <w:latentStyles w:defLockedState="0" w:defUIPriority="99" w:defSemiHidden="0" w:defUnhideWhenUsed="0" w:defQFormat="0" w:count="376">
     <w:lsdException w:name="Normal" w:uiPriority="0" w:qFormat="1"/>
     <w:lsdException w:name="heading 1" w:uiPriority="9" w:qFormat="1"/>
     <w:lsdException w:name="heading 2" w:semiHidden="1" w:uiPriority="9" w:unhideWhenUsed="1" w:qFormat="1"/>
@@ -2606,11 +2379,13 @@
     <w:lsdException w:name="Hashtag" w:semiHidden="1" w:unhideWhenUsed="1"/>
     <w:lsdException w:name="Unresolved Mention" w:semiHidden="1" w:unhideWhenUsed="1"/>
     <w:lsdException w:name="Smart Link" w:semiHidden="1" w:unhideWhenUsed="1"/>
-    <w:lsdException w:name="Smart Link Error" w:semiHidden="1" w:unhideWhenUsed="1"/>
   </w:latentStyles>
   <w:style w:type="paragraph" w:default="1" w:styleId="Normal">
     <w:name w:val="Normal"/>
     <w:qFormat/>
+    <w:rPr>
+      <w:lang w:val="en-AU"/>
+    </w:rPr>
   </w:style>
   <w:style w:type="paragraph" w:styleId="Heading1">
     <w:name w:val="heading 1"/>

</xml_diff>

<commit_message>
Updated burning glass feedback - Robert
</commit_message>
<xml_diff>
--- a/Content Docs/Burning glass data.docx
+++ b/Content Docs/Burning glass data.docx
@@ -1,6 +1,6 @@
 
 <file path=word/document.xml><?xml version="1.0" encoding="utf-8"?>
-<w:document xmlns:wpc="http://schemas.microsoft.com/office/word/2010/wordprocessingCanvas" xmlns:cx="http://schemas.microsoft.com/office/drawing/2014/chartex" xmlns:cx1="http://schemas.microsoft.com/office/drawing/2015/9/8/chartex" xmlns:cx2="http://schemas.microsoft.com/office/drawing/2015/10/21/chartex" xmlns:cx3="http://schemas.microsoft.com/office/drawing/2016/5/9/chartex" xmlns:cx4="http://schemas.microsoft.com/office/drawing/2016/5/10/chartex" xmlns:cx5="http://schemas.microsoft.com/office/drawing/2016/5/11/chartex" xmlns:cx6="http://schemas.microsoft.com/office/drawing/2016/5/12/chartex" xmlns:cx7="http://schemas.microsoft.com/office/drawing/2016/5/13/chartex" xmlns:cx8="http://schemas.microsoft.com/office/drawing/2016/5/14/chartex" xmlns:mc="http://schemas.openxmlformats.org/markup-compatibility/2006" xmlns:aink="http://schemas.microsoft.com/office/drawing/2016/ink" xmlns:am3d="http://schemas.microsoft.com/office/drawing/2017/model3d" xmlns:o="urn:schemas-microsoft-com:office:office" xmlns:r="http://schemas.openxmlformats.org/officeDocument/2006/relationships" xmlns:m="http://schemas.openxmlformats.org/officeDocument/2006/math" xmlns:v="urn:schemas-microsoft-com:vml" xmlns:wp14="http://schemas.microsoft.com/office/word/2010/wordprocessingDrawing" xmlns:wp="http://schemas.openxmlformats.org/drawingml/2006/wordprocessingDrawing" xmlns:w10="urn:schemas-microsoft-com:office:word" xmlns:w="http://schemas.openxmlformats.org/wordprocessingml/2006/main" xmlns:w14="http://schemas.microsoft.com/office/word/2010/wordml" xmlns:w15="http://schemas.microsoft.com/office/word/2012/wordml" xmlns:w16cid="http://schemas.microsoft.com/office/word/2016/wordml/cid" xmlns:w16se="http://schemas.microsoft.com/office/word/2015/wordml/symex" xmlns:wpg="http://schemas.microsoft.com/office/word/2010/wordprocessingGroup" xmlns:wpi="http://schemas.microsoft.com/office/word/2010/wordprocessingInk" xmlns:wne="http://schemas.microsoft.com/office/word/2006/wordml" xmlns:wps="http://schemas.microsoft.com/office/word/2010/wordprocessingShape" mc:Ignorable="w14 w15 w16se w16cid wp14">
+<w:document xmlns:wpc="http://schemas.microsoft.com/office/word/2010/wordprocessingCanvas" xmlns:cx="http://schemas.microsoft.com/office/drawing/2014/chartex" xmlns:cx1="http://schemas.microsoft.com/office/drawing/2015/9/8/chartex" xmlns:cx2="http://schemas.microsoft.com/office/drawing/2015/10/21/chartex" xmlns:cx3="http://schemas.microsoft.com/office/drawing/2016/5/9/chartex" xmlns:cx4="http://schemas.microsoft.com/office/drawing/2016/5/10/chartex" xmlns:cx5="http://schemas.microsoft.com/office/drawing/2016/5/11/chartex" xmlns:cx6="http://schemas.microsoft.com/office/drawing/2016/5/12/chartex" xmlns:cx7="http://schemas.microsoft.com/office/drawing/2016/5/13/chartex" xmlns:cx8="http://schemas.microsoft.com/office/drawing/2016/5/14/chartex" xmlns:mc="http://schemas.openxmlformats.org/markup-compatibility/2006" xmlns:aink="http://schemas.microsoft.com/office/drawing/2016/ink" xmlns:am3d="http://schemas.microsoft.com/office/drawing/2017/model3d" xmlns:o="urn:schemas-microsoft-com:office:office" xmlns:r="http://schemas.openxmlformats.org/officeDocument/2006/relationships" xmlns:m="http://schemas.openxmlformats.org/officeDocument/2006/math" xmlns:v="urn:schemas-microsoft-com:vml" xmlns:wp14="http://schemas.microsoft.com/office/word/2010/wordprocessingDrawing" xmlns:wp="http://schemas.openxmlformats.org/drawingml/2006/wordprocessingDrawing" xmlns:w10="urn:schemas-microsoft-com:office:word" xmlns:w="http://schemas.openxmlformats.org/wordprocessingml/2006/main" xmlns:w14="http://schemas.microsoft.com/office/word/2010/wordml" xmlns:w15="http://schemas.microsoft.com/office/word/2012/wordml" xmlns:w16cex="http://schemas.microsoft.com/office/word/2018/wordml/cex" xmlns:w16cid="http://schemas.microsoft.com/office/word/2016/wordml/cid" xmlns:w16="http://schemas.microsoft.com/office/word/2018/wordml" xmlns:w16se="http://schemas.microsoft.com/office/word/2015/wordml/symex" xmlns:wpg="http://schemas.microsoft.com/office/word/2010/wordprocessingGroup" xmlns:wpi="http://schemas.microsoft.com/office/word/2010/wordprocessingInk" xmlns:wne="http://schemas.microsoft.com/office/word/2006/wordml" xmlns:wps="http://schemas.microsoft.com/office/word/2010/wordprocessingShape" mc:Ignorable="w14 w15 w16se w16cid w16 w16cex wp14">
   <w:body>
     <w:p/>
     <w:p/>
@@ -22,7 +22,15 @@
     </w:p>
     <w:p>
       <w:r>
-        <w:t>Morgan Cassar: Cyber Security Manager</w:t>
+        <w:t xml:space="preserve">Morgan </w:t>
+      </w:r>
+      <w:proofErr w:type="spellStart"/>
+      <w:r>
+        <w:t>Cassar</w:t>
+      </w:r>
+      <w:proofErr w:type="spellEnd"/>
+      <w:r>
+        <w:t>: Cyber Security Manager</w:t>
       </w:r>
     </w:p>
     <w:p>
@@ -99,7 +107,11 @@
         </w:numPr>
       </w:pPr>
       <w:r>
-        <w:t>Benjamin King and Morgan C</w:t>
+        <w:t xml:space="preserve">Benjamin King and Morgan </w:t>
+      </w:r>
+      <w:proofErr w:type="spellStart"/>
+      <w:r>
+        <w:t>C</w:t>
       </w:r>
       <w:r>
         <w:t>a</w:t>
@@ -107,6 +119,7 @@
       <w:r>
         <w:t>ssar</w:t>
       </w:r>
+      <w:proofErr w:type="spellEnd"/>
     </w:p>
     <w:p>
       <w:pPr>
@@ -807,7 +820,15 @@
     <w:p/>
     <w:p>
       <w:r>
-        <w:t>Morgan Cassar:</w:t>
+        <w:t xml:space="preserve">Morgan </w:t>
+      </w:r>
+      <w:proofErr w:type="spellStart"/>
+      <w:r>
+        <w:t>Cassar</w:t>
+      </w:r>
+      <w:proofErr w:type="spellEnd"/>
+      <w:r>
+        <w:t>:</w:t>
       </w:r>
       <w:r>
         <w:br/>
@@ -825,6 +846,12 @@
     <w:p>
       <w:r>
         <w:t>Robert Cross:</w:t>
+      </w:r>
+    </w:p>
+    <w:p/>
+    <w:p>
+      <w:r>
+        <w:t xml:space="preserve">After analysing the burning data, I feel that the choice for my ideal job would remain unchanged. There is several specialised and general in demand skills outlined about that are relevant to a CTO position. It is also reassuring that having experience across a number of skills in the IT industry could also result in a change of direction in career paths or jobs in the future if I find another niche or skillset that may be more appealing e.g. software design or project management. </w:t>
       </w:r>
     </w:p>
     <w:p/>
@@ -1039,6 +1066,7 @@
         <w:rPr>
           <w:i/>
         </w:rPr>
+        <w:lastRenderedPageBreak/>
         <w:t xml:space="preserve">Teamwork communication skills </w:t>
       </w:r>
     </w:p>
@@ -1123,7 +1151,6 @@
         <w:rPr>
           <w:i/>
         </w:rPr>
-        <w:lastRenderedPageBreak/>
         <w:t xml:space="preserve">Communication skills, teamwork, leadership, organizational skills, team management, decision making, presentation skills, meeting deadlines </w:t>
       </w:r>
     </w:p>
@@ -1249,7 +1276,7 @@
 </file>
 
 <file path=word/numbering.xml><?xml version="1.0" encoding="utf-8"?>
-<w:numbering xmlns:wpc="http://schemas.microsoft.com/office/word/2010/wordprocessingCanvas" xmlns:cx="http://schemas.microsoft.com/office/drawing/2014/chartex" xmlns:cx1="http://schemas.microsoft.com/office/drawing/2015/9/8/chartex" xmlns:cx2="http://schemas.microsoft.com/office/drawing/2015/10/21/chartex" xmlns:cx3="http://schemas.microsoft.com/office/drawing/2016/5/9/chartex" xmlns:cx4="http://schemas.microsoft.com/office/drawing/2016/5/10/chartex" xmlns:cx5="http://schemas.microsoft.com/office/drawing/2016/5/11/chartex" xmlns:cx6="http://schemas.microsoft.com/office/drawing/2016/5/12/chartex" xmlns:cx7="http://schemas.microsoft.com/office/drawing/2016/5/13/chartex" xmlns:cx8="http://schemas.microsoft.com/office/drawing/2016/5/14/chartex" xmlns:mc="http://schemas.openxmlformats.org/markup-compatibility/2006" xmlns:aink="http://schemas.microsoft.com/office/drawing/2016/ink" xmlns:am3d="http://schemas.microsoft.com/office/drawing/2017/model3d" xmlns:o="urn:schemas-microsoft-com:office:office" xmlns:r="http://schemas.openxmlformats.org/officeDocument/2006/relationships" xmlns:m="http://schemas.openxmlformats.org/officeDocument/2006/math" xmlns:v="urn:schemas-microsoft-com:vml" xmlns:wp14="http://schemas.microsoft.com/office/word/2010/wordprocessingDrawing" xmlns:wp="http://schemas.openxmlformats.org/drawingml/2006/wordprocessingDrawing" xmlns:w10="urn:schemas-microsoft-com:office:word" xmlns:w="http://schemas.openxmlformats.org/wordprocessingml/2006/main" xmlns:w14="http://schemas.microsoft.com/office/word/2010/wordml" xmlns:w15="http://schemas.microsoft.com/office/word/2012/wordml" xmlns:w16cid="http://schemas.microsoft.com/office/word/2016/wordml/cid" xmlns:w16se="http://schemas.microsoft.com/office/word/2015/wordml/symex" xmlns:wpg="http://schemas.microsoft.com/office/word/2010/wordprocessingGroup" xmlns:wpi="http://schemas.microsoft.com/office/word/2010/wordprocessingInk" xmlns:wne="http://schemas.microsoft.com/office/word/2006/wordml" xmlns:wps="http://schemas.microsoft.com/office/word/2010/wordprocessingShape" mc:Ignorable="w14 w15 w16se w16cid wp14">
+<w:numbering xmlns:wpc="http://schemas.microsoft.com/office/word/2010/wordprocessingCanvas" xmlns:cx="http://schemas.microsoft.com/office/drawing/2014/chartex" xmlns:cx1="http://schemas.microsoft.com/office/drawing/2015/9/8/chartex" xmlns:cx2="http://schemas.microsoft.com/office/drawing/2015/10/21/chartex" xmlns:cx3="http://schemas.microsoft.com/office/drawing/2016/5/9/chartex" xmlns:cx4="http://schemas.microsoft.com/office/drawing/2016/5/10/chartex" xmlns:cx5="http://schemas.microsoft.com/office/drawing/2016/5/11/chartex" xmlns:cx6="http://schemas.microsoft.com/office/drawing/2016/5/12/chartex" xmlns:cx7="http://schemas.microsoft.com/office/drawing/2016/5/13/chartex" xmlns:cx8="http://schemas.microsoft.com/office/drawing/2016/5/14/chartex" xmlns:mc="http://schemas.openxmlformats.org/markup-compatibility/2006" xmlns:aink="http://schemas.microsoft.com/office/drawing/2016/ink" xmlns:am3d="http://schemas.microsoft.com/office/drawing/2017/model3d" xmlns:o="urn:schemas-microsoft-com:office:office" xmlns:r="http://schemas.openxmlformats.org/officeDocument/2006/relationships" xmlns:m="http://schemas.openxmlformats.org/officeDocument/2006/math" xmlns:v="urn:schemas-microsoft-com:vml" xmlns:wp14="http://schemas.microsoft.com/office/word/2010/wordprocessingDrawing" xmlns:wp="http://schemas.openxmlformats.org/drawingml/2006/wordprocessingDrawing" xmlns:w10="urn:schemas-microsoft-com:office:word" xmlns:w="http://schemas.openxmlformats.org/wordprocessingml/2006/main" xmlns:w14="http://schemas.microsoft.com/office/word/2010/wordml" xmlns:w15="http://schemas.microsoft.com/office/word/2012/wordml" xmlns:w16cex="http://schemas.microsoft.com/office/word/2018/wordml/cex" xmlns:w16cid="http://schemas.microsoft.com/office/word/2016/wordml/cid" xmlns:w16="http://schemas.microsoft.com/office/word/2018/wordml" xmlns:w16se="http://schemas.microsoft.com/office/word/2015/wordml/symex" xmlns:wpg="http://schemas.microsoft.com/office/word/2010/wordprocessingGroup" xmlns:wpi="http://schemas.microsoft.com/office/word/2010/wordprocessingInk" xmlns:wne="http://schemas.microsoft.com/office/word/2006/wordml" xmlns:wps="http://schemas.microsoft.com/office/word/2010/wordprocessingShape" mc:Ignorable="w14 w15 w16se w16cid w16 w16cex wp14">
   <w:abstractNum w:abstractNumId="0" w15:restartNumberingAfterBreak="0">
     <w:nsid w:val="0318647B"/>
     <w:multiLevelType w:val="multilevel"/>
@@ -1986,7 +2013,7 @@
 </file>
 
 <file path=word/styles.xml><?xml version="1.0" encoding="utf-8"?>
-<w:styles xmlns:mc="http://schemas.openxmlformats.org/markup-compatibility/2006" xmlns:r="http://schemas.openxmlformats.org/officeDocument/2006/relationships" xmlns:w="http://schemas.openxmlformats.org/wordprocessingml/2006/main" xmlns:w14="http://schemas.microsoft.com/office/word/2010/wordml" xmlns:w15="http://schemas.microsoft.com/office/word/2012/wordml" xmlns:w16cid="http://schemas.microsoft.com/office/word/2016/wordml/cid" xmlns:w16se="http://schemas.microsoft.com/office/word/2015/wordml/symex" mc:Ignorable="w14 w15 w16se w16cid">
+<w:styles xmlns:mc="http://schemas.openxmlformats.org/markup-compatibility/2006" xmlns:r="http://schemas.openxmlformats.org/officeDocument/2006/relationships" xmlns:w="http://schemas.openxmlformats.org/wordprocessingml/2006/main" xmlns:w14="http://schemas.microsoft.com/office/word/2010/wordml" xmlns:w15="http://schemas.microsoft.com/office/word/2012/wordml" xmlns:w16cex="http://schemas.microsoft.com/office/word/2018/wordml/cex" xmlns:w16cid="http://schemas.microsoft.com/office/word/2016/wordml/cid" xmlns:w16="http://schemas.microsoft.com/office/word/2018/wordml" xmlns:w16se="http://schemas.microsoft.com/office/word/2015/wordml/symex" mc:Ignorable="w14 w15 w16se w16cid w16 w16cex">
   <w:docDefaults>
     <w:rPrDefault>
       <w:rPr>

</xml_diff>